<commit_message>
Update use case diagrams
</commit_message>
<xml_diff>
--- a/E-Library Service.docx
+++ b/E-Library Service.docx
@@ -1,6 +1,6 @@
 
 <file path=word/document.xml><?xml version="1.0" encoding="utf-8"?>
-<w:document xmlns:wpc="http://schemas.microsoft.com/office/word/2010/wordprocessingCanvas" xmlns:cx="http://schemas.microsoft.com/office/drawing/2014/chartex" xmlns:cx1="http://schemas.microsoft.com/office/drawing/2015/9/8/chartex" xmlns:cx2="http://schemas.microsoft.com/office/drawing/2015/10/21/chartex" xmlns:cx3="http://schemas.microsoft.com/office/drawing/2016/5/9/chartex" xmlns:cx4="http://schemas.microsoft.com/office/drawing/2016/5/10/chartex" xmlns:cx5="http://schemas.microsoft.com/office/drawing/2016/5/11/chartex" xmlns:cx6="http://schemas.microsoft.com/office/drawing/2016/5/12/chartex" xmlns:cx7="http://schemas.microsoft.com/office/drawing/2016/5/13/chartex" xmlns:cx8="http://schemas.microsoft.com/office/drawing/2016/5/14/chartex" xmlns:mc="http://schemas.openxmlformats.org/markup-compatibility/2006" xmlns:aink="http://schemas.microsoft.com/office/drawing/2016/ink" xmlns:am3d="http://schemas.microsoft.com/office/drawing/2017/model3d" xmlns:o="urn:schemas-microsoft-com:office:office" xmlns:r="http://schemas.openxmlformats.org/officeDocument/2006/relationships" xmlns:m="http://schemas.openxmlformats.org/officeDocument/2006/math" xmlns:v="urn:schemas-microsoft-com:vml" xmlns:wp14="http://schemas.microsoft.com/office/word/2010/wordprocessingDrawing" xmlns:wp="http://schemas.openxmlformats.org/drawingml/2006/wordprocessingDrawing" xmlns:w10="urn:schemas-microsoft-com:office:word" xmlns:w="http://schemas.openxmlformats.org/wordprocessingml/2006/main" xmlns:w14="http://schemas.microsoft.com/office/word/2010/wordml" xmlns:w15="http://schemas.microsoft.com/office/word/2012/wordml" xmlns:w16cid="http://schemas.microsoft.com/office/word/2016/wordml/cid" xmlns:w16se="http://schemas.microsoft.com/office/word/2015/wordml/symex" xmlns:wpg="http://schemas.microsoft.com/office/word/2010/wordprocessingGroup" xmlns:wpi="http://schemas.microsoft.com/office/word/2010/wordprocessingInk" xmlns:wne="http://schemas.microsoft.com/office/word/2006/wordml" xmlns:wps="http://schemas.microsoft.com/office/word/2010/wordprocessingShape" mc:Ignorable="w14 w15 w16se w16cid wp14">
+<w:document xmlns:wpc="http://schemas.microsoft.com/office/word/2010/wordprocessingCanvas" xmlns:cx="http://schemas.microsoft.com/office/drawing/2014/chartex" xmlns:cx1="http://schemas.microsoft.com/office/drawing/2015/9/8/chartex" xmlns:mc="http://schemas.openxmlformats.org/markup-compatibility/2006" xmlns:o="urn:schemas-microsoft-com:office:office" xmlns:r="http://schemas.openxmlformats.org/officeDocument/2006/relationships" xmlns:m="http://schemas.openxmlformats.org/officeDocument/2006/math" xmlns:v="urn:schemas-microsoft-com:vml" xmlns:wp14="http://schemas.microsoft.com/office/word/2010/wordprocessingDrawing" xmlns:wp="http://schemas.openxmlformats.org/drawingml/2006/wordprocessingDrawing" xmlns:w10="urn:schemas-microsoft-com:office:word" xmlns:w="http://schemas.openxmlformats.org/wordprocessingml/2006/main" xmlns:w14="http://schemas.microsoft.com/office/word/2010/wordml" xmlns:w15="http://schemas.microsoft.com/office/word/2012/wordml" xmlns:w16se="http://schemas.microsoft.com/office/word/2015/wordml/symex" xmlns:wpg="http://schemas.microsoft.com/office/word/2010/wordprocessingGroup" xmlns:wpi="http://schemas.microsoft.com/office/word/2010/wordprocessingInk" xmlns:wne="http://schemas.microsoft.com/office/word/2006/wordml" xmlns:wps="http://schemas.microsoft.com/office/word/2010/wordprocessingShape" mc:Ignorable="w14 w15 w16se wp14">
   <w:body>
     <w:p>
       <w:pPr>
@@ -238,7 +238,7 @@
     </w:p>
     <w:tbl>
       <w:tblPr>
-        <w:tblStyle w:val="TableGrid"/>
+        <w:tblStyle w:val="a3"/>
         <w:tblW w:w="15446" w:type="dxa"/>
         <w:tblLayout w:type="fixed"/>
         <w:tblCellMar>
@@ -588,25 +588,7 @@
                 <w:sz w:val="28"/>
                 <w:szCs w:val="28"/>
               </w:rPr>
-              <w:t>Edit(</w:t>
-            </w:r>
-            <w:proofErr w:type="spellStart"/>
-            <w:r>
-              <w:rPr>
-                <w:rFonts w:ascii="Times New Roman" w:eastAsia="Times New Roman" w:hAnsi="Times New Roman" w:cs="Times New Roman"/>
-                <w:sz w:val="28"/>
-                <w:szCs w:val="28"/>
-              </w:rPr>
-              <w:t>EditBookViewModel</w:t>
-            </w:r>
-            <w:proofErr w:type="spellEnd"/>
-            <w:r>
-              <w:rPr>
-                <w:rFonts w:ascii="Times New Roman" w:eastAsia="Times New Roman" w:hAnsi="Times New Roman" w:cs="Times New Roman"/>
-                <w:sz w:val="28"/>
-                <w:szCs w:val="28"/>
-              </w:rPr>
-              <w:t xml:space="preserve"> model)</w:t>
+              <w:t>Edit(EditBookViewModel model)</w:t>
             </w:r>
           </w:p>
         </w:tc>
@@ -751,25 +733,7 @@
                 <w:sz w:val="28"/>
                 <w:szCs w:val="28"/>
               </w:rPr>
-              <w:t>Add(</w:t>
-            </w:r>
-            <w:proofErr w:type="spellStart"/>
-            <w:r>
-              <w:rPr>
-                <w:rFonts w:ascii="Times New Roman" w:eastAsia="Times New Roman" w:hAnsi="Times New Roman" w:cs="Times New Roman"/>
-                <w:sz w:val="28"/>
-                <w:szCs w:val="28"/>
-              </w:rPr>
-              <w:t>CreateBookViewModel</w:t>
-            </w:r>
-            <w:proofErr w:type="spellEnd"/>
-            <w:r>
-              <w:rPr>
-                <w:rFonts w:ascii="Times New Roman" w:eastAsia="Times New Roman" w:hAnsi="Times New Roman" w:cs="Times New Roman"/>
-                <w:sz w:val="28"/>
-                <w:szCs w:val="28"/>
-              </w:rPr>
-              <w:t xml:space="preserve"> model)</w:t>
+              <w:t>Add(CreateBookViewModel model)</w:t>
             </w:r>
           </w:p>
         </w:tc>
@@ -914,25 +878,7 @@
                 <w:sz w:val="28"/>
                 <w:szCs w:val="28"/>
               </w:rPr>
-              <w:t>Delete(</w:t>
-            </w:r>
-            <w:proofErr w:type="spellStart"/>
-            <w:r>
-              <w:rPr>
-                <w:rFonts w:ascii="Times New Roman" w:eastAsia="Times New Roman" w:hAnsi="Times New Roman" w:cs="Times New Roman"/>
-                <w:sz w:val="28"/>
-                <w:szCs w:val="28"/>
-              </w:rPr>
-              <w:t>DeleteBookViewModel</w:t>
-            </w:r>
-            <w:proofErr w:type="spellEnd"/>
-            <w:r>
-              <w:rPr>
-                <w:rFonts w:ascii="Times New Roman" w:eastAsia="Times New Roman" w:hAnsi="Times New Roman" w:cs="Times New Roman"/>
-                <w:sz w:val="28"/>
-                <w:szCs w:val="28"/>
-              </w:rPr>
-              <w:t xml:space="preserve"> model)</w:t>
+              <w:t>Delete(DeleteBookViewModel model)</w:t>
             </w:r>
           </w:p>
         </w:tc>
@@ -1004,7 +950,7 @@
     </w:p>
     <w:tbl>
       <w:tblPr>
-        <w:tblStyle w:val="TableGrid"/>
+        <w:tblStyle w:val="a3"/>
         <w:tblW w:w="15500" w:type="dxa"/>
         <w:tblInd w:w="-25" w:type="dxa"/>
         <w:tblLayout w:type="fixed"/>
@@ -1342,25 +1288,7 @@
                 <w:sz w:val="28"/>
                 <w:szCs w:val="28"/>
               </w:rPr>
-              <w:t>Edit(</w:t>
-            </w:r>
-            <w:proofErr w:type="spellStart"/>
-            <w:r>
-              <w:rPr>
-                <w:rFonts w:ascii="Times New Roman" w:eastAsia="Times New Roman" w:hAnsi="Times New Roman" w:cs="Times New Roman"/>
-                <w:sz w:val="28"/>
-                <w:szCs w:val="28"/>
-              </w:rPr>
-              <w:t>EditAuthorViewModel</w:t>
-            </w:r>
-            <w:proofErr w:type="spellEnd"/>
-            <w:r>
-              <w:rPr>
-                <w:rFonts w:ascii="Times New Roman" w:eastAsia="Times New Roman" w:hAnsi="Times New Roman" w:cs="Times New Roman"/>
-                <w:sz w:val="28"/>
-                <w:szCs w:val="28"/>
-              </w:rPr>
-              <w:t xml:space="preserve"> model)</w:t>
+              <w:t>Edit(EditAuthorViewModel model)</w:t>
             </w:r>
           </w:p>
         </w:tc>
@@ -1492,25 +1420,7 @@
                 <w:sz w:val="28"/>
                 <w:szCs w:val="28"/>
               </w:rPr>
-              <w:t>Add(</w:t>
-            </w:r>
-            <w:proofErr w:type="spellStart"/>
-            <w:r>
-              <w:rPr>
-                <w:rFonts w:ascii="Times New Roman" w:eastAsia="Times New Roman" w:hAnsi="Times New Roman" w:cs="Times New Roman"/>
-                <w:sz w:val="28"/>
-                <w:szCs w:val="28"/>
-              </w:rPr>
-              <w:t>AddAuthorViewModel</w:t>
-            </w:r>
-            <w:proofErr w:type="spellEnd"/>
-            <w:r>
-              <w:rPr>
-                <w:rFonts w:ascii="Times New Roman" w:eastAsia="Times New Roman" w:hAnsi="Times New Roman" w:cs="Times New Roman"/>
-                <w:sz w:val="28"/>
-                <w:szCs w:val="28"/>
-              </w:rPr>
-              <w:t xml:space="preserve"> model)</w:t>
+              <w:t>Add(AddAuthorViewModel model)</w:t>
             </w:r>
           </w:p>
         </w:tc>
@@ -1642,25 +1552,7 @@
                 <w:sz w:val="28"/>
                 <w:szCs w:val="28"/>
               </w:rPr>
-              <w:t>Delete(</w:t>
-            </w:r>
-            <w:proofErr w:type="spellStart"/>
-            <w:r>
-              <w:rPr>
-                <w:rFonts w:ascii="Times New Roman" w:eastAsia="Times New Roman" w:hAnsi="Times New Roman" w:cs="Times New Roman"/>
-                <w:sz w:val="28"/>
-                <w:szCs w:val="28"/>
-              </w:rPr>
-              <w:t>DeleteAuthorViewModel</w:t>
-            </w:r>
-            <w:proofErr w:type="spellEnd"/>
-            <w:r>
-              <w:rPr>
-                <w:rFonts w:ascii="Times New Roman" w:eastAsia="Times New Roman" w:hAnsi="Times New Roman" w:cs="Times New Roman"/>
-                <w:sz w:val="28"/>
-                <w:szCs w:val="28"/>
-              </w:rPr>
-              <w:t xml:space="preserve"> model)</w:t>
+              <w:t>Delete(DeleteAuthorViewModel model)</w:t>
             </w:r>
           </w:p>
         </w:tc>
@@ -1717,7 +1609,7 @@
     </w:p>
     <w:tbl>
       <w:tblPr>
-        <w:tblStyle w:val="TableGrid"/>
+        <w:tblStyle w:val="a3"/>
         <w:tblW w:w="15510" w:type="dxa"/>
         <w:tblInd w:w="-25" w:type="dxa"/>
         <w:tblLayout w:type="fixed"/>
@@ -2036,23 +1928,13 @@
               </w:rPr>
               <w:t>Add(</w:t>
             </w:r>
-            <w:proofErr w:type="spellStart"/>
-            <w:r>
-              <w:rPr>
-                <w:rFonts w:ascii="Times New Roman" w:eastAsia="Times New Roman" w:hAnsi="Times New Roman" w:cs="Times New Roman"/>
-                <w:sz w:val="28"/>
-                <w:szCs w:val="28"/>
-              </w:rPr>
-              <w:t>AddToWishListViewModel</w:t>
-            </w:r>
-            <w:proofErr w:type="spellEnd"/>
-            <w:r>
-              <w:rPr>
-                <w:rFonts w:ascii="Times New Roman" w:eastAsia="Times New Roman" w:hAnsi="Times New Roman" w:cs="Times New Roman"/>
-                <w:sz w:val="28"/>
-                <w:szCs w:val="28"/>
-              </w:rPr>
-              <w:t xml:space="preserve"> model</w:t>
+            <w:r>
+              <w:rPr>
+                <w:rFonts w:ascii="Times New Roman" w:eastAsia="Times New Roman" w:hAnsi="Times New Roman" w:cs="Times New Roman"/>
+                <w:sz w:val="28"/>
+                <w:szCs w:val="28"/>
+              </w:rPr>
+              <w:t>AddToWishListViewModel model</w:t>
             </w:r>
             <w:r>
               <w:rPr>
@@ -2192,25 +2074,7 @@
                 <w:sz w:val="28"/>
                 <w:szCs w:val="28"/>
               </w:rPr>
-              <w:t>Delete(</w:t>
-            </w:r>
-            <w:proofErr w:type="spellStart"/>
-            <w:r>
-              <w:rPr>
-                <w:rFonts w:ascii="Times New Roman" w:eastAsia="Times New Roman" w:hAnsi="Times New Roman" w:cs="Times New Roman"/>
-                <w:sz w:val="28"/>
-                <w:szCs w:val="28"/>
-              </w:rPr>
-              <w:t>DeleteFromWishListViewModel</w:t>
-            </w:r>
-            <w:proofErr w:type="spellEnd"/>
-            <w:r>
-              <w:rPr>
-                <w:rFonts w:ascii="Times New Roman" w:eastAsia="Times New Roman" w:hAnsi="Times New Roman" w:cs="Times New Roman"/>
-                <w:sz w:val="28"/>
-                <w:szCs w:val="28"/>
-              </w:rPr>
-              <w:t xml:space="preserve"> model)</w:t>
+              <w:t>Delete(DeleteFromWishListViewModel model)</w:t>
             </w:r>
           </w:p>
         </w:tc>
@@ -2255,7 +2119,7 @@
     </w:p>
     <w:tbl>
       <w:tblPr>
-        <w:tblStyle w:val="TableGrid"/>
+        <w:tblStyle w:val="a3"/>
         <w:tblW w:w="15476" w:type="dxa"/>
         <w:tblInd w:w="-25" w:type="dxa"/>
         <w:tblLayout w:type="fixed"/>
@@ -2572,7 +2436,7 @@
     </w:p>
     <w:p>
       <w:pPr>
-        <w:pStyle w:val="ListParagraph"/>
+        <w:pStyle w:val="a8"/>
         <w:numPr>
           <w:ilvl w:val="0"/>
           <w:numId w:val="1"/>
@@ -2611,32 +2475,62 @@
     </w:p>
     <w:p>
       <w:pPr>
-        <w:pStyle w:val="ListParagraph"/>
+        <w:pStyle w:val="a8"/>
+        <w:numPr>
+          <w:ilvl w:val="1"/>
+          <w:numId w:val="6"/>
+        </w:numPr>
         <w:spacing w:line="360" w:lineRule="auto"/>
         <w:rPr>
-          <w:rFonts w:ascii="Times New Roman" w:hAnsi="Times New Roman" w:cs="Times New Roman"/>
-          <w:sz w:val="28"/>
-          <w:szCs w:val="28"/>
-        </w:rPr>
-      </w:pPr>
-      <w:r>
-        <w:rPr>
+          <w:rStyle w:val="shorttext"/>
+          <w:rFonts w:ascii="Times New Roman" w:hAnsi="Times New Roman" w:cs="Times New Roman"/>
+          <w:sz w:val="28"/>
+          <w:szCs w:val="28"/>
+        </w:rPr>
+      </w:pPr>
+      <w:r>
+        <w:rPr>
+          <w:rStyle w:val="shorttext"/>
+          <w:rFonts w:ascii="Times New Roman" w:hAnsi="Times New Roman" w:cs="Times New Roman"/>
+          <w:sz w:val="28"/>
+          <w:szCs w:val="28"/>
+        </w:rPr>
+        <w:t>General</w:t>
+      </w:r>
+      <w:r>
+        <w:rPr>
+          <w:rStyle w:val="shorttext"/>
+          <w:rFonts w:ascii="Times New Roman" w:hAnsi="Times New Roman" w:cs="Times New Roman"/>
+          <w:sz w:val="28"/>
+          <w:szCs w:val="28"/>
+        </w:rPr>
+        <w:t xml:space="preserve"> use case diagram</w:t>
+      </w:r>
+    </w:p>
+    <w:p>
+      <w:pPr>
+        <w:pStyle w:val="a8"/>
+        <w:spacing w:line="360" w:lineRule="auto"/>
+        <w:ind w:left="1140"/>
+        <w:rPr>
+          <w:rFonts w:ascii="Times New Roman" w:hAnsi="Times New Roman" w:cs="Times New Roman"/>
+          <w:sz w:val="28"/>
+          <w:szCs w:val="28"/>
+        </w:rPr>
+      </w:pPr>
+      <w:r>
+        <w:rPr>
+          <w:rFonts w:ascii="Times New Roman" w:hAnsi="Times New Roman" w:cs="Times New Roman"/>
           <w:noProof/>
+          <w:sz w:val="28"/>
+          <w:szCs w:val="28"/>
           <w:lang w:val="ru-RU" w:eastAsia="ru-RU"/>
         </w:rPr>
         <w:drawing>
-          <wp:anchor distT="0" distB="0" distL="114300" distR="114300" simplePos="0" relativeHeight="251663872" behindDoc="0" locked="0" layoutInCell="1" allowOverlap="1">
-            <wp:simplePos x="0" y="0"/>
-            <wp:positionH relativeFrom="margin">
-              <wp:posOffset>1009650</wp:posOffset>
-            </wp:positionH>
-            <wp:positionV relativeFrom="margin">
-              <wp:posOffset>1548765</wp:posOffset>
-            </wp:positionV>
-            <wp:extent cx="7588250" cy="4603750"/>
-            <wp:effectExtent l="0" t="0" r="0" b="6350"/>
-            <wp:wrapTopAndBottom/>
-            <wp:docPr id="3" name="Picture 3" descr="A close up of a map&#10;&#10;Description automatically generated"/>
+          <wp:inline distT="0" distB="0" distL="0" distR="0">
+            <wp:extent cx="7582328" cy="4453471"/>
+            <wp:effectExtent l="0" t="0" r="0" b="4445"/>
+            <wp:docPr id="8" name="Рисунок 8" descr="C:\Users\Tania Gutiy\Downloads\Diagram 2019-03-14 19-30-40.png"/>
             <wp:cNvGraphicFramePr>
               <a:graphicFrameLocks xmlns:a="http://schemas.openxmlformats.org/drawingml/2006/main" noChangeAspect="1"/>
             </wp:cNvGraphicFramePr>
@@ -2644,8 +2538,10 @@
               <a:graphicData uri="http://schemas.openxmlformats.org/drawingml/2006/picture">
                 <pic:pic xmlns:pic="http://schemas.openxmlformats.org/drawingml/2006/picture">
                   <pic:nvPicPr>
-                    <pic:cNvPr id="3" name="Diagram 2019-02-28 22-06-32.png"/>
-                    <pic:cNvPicPr/>
+                    <pic:cNvPr id="0" name="Picture 1" descr="C:\Users\Tania Gutiy\Downloads\Diagram 2019-03-14 19-30-40.png"/>
+                    <pic:cNvPicPr>
+                      <a:picLocks noChangeAspect="1" noChangeArrowheads="1"/>
+                    </pic:cNvPicPr>
                   </pic:nvPicPr>
                   <pic:blipFill>
                     <a:blip r:embed="rId7">
@@ -2655,63 +2551,36 @@
                         </a:ext>
                       </a:extLst>
                     </a:blip>
+                    <a:srcRect/>
                     <a:stretch>
                       <a:fillRect/>
                     </a:stretch>
                   </pic:blipFill>
-                  <pic:spPr>
+                  <pic:spPr bwMode="auto">
                     <a:xfrm>
                       <a:off x="0" y="0"/>
-                      <a:ext cx="7588250" cy="4603750"/>
+                      <a:ext cx="7602953" cy="4465585"/>
                     </a:xfrm>
                     <a:prstGeom prst="rect">
                       <a:avLst/>
                     </a:prstGeom>
+                    <a:noFill/>
+                    <a:ln>
+                      <a:noFill/>
+                    </a:ln>
                   </pic:spPr>
                 </pic:pic>
               </a:graphicData>
             </a:graphic>
-            <wp14:sizeRelH relativeFrom="margin">
-              <wp14:pctWidth>0</wp14:pctWidth>
-            </wp14:sizeRelH>
-            <wp14:sizeRelV relativeFrom="margin">
-              <wp14:pctHeight>0</wp14:pctHeight>
-            </wp14:sizeRelV>
-          </wp:anchor>
+          </wp:inline>
         </w:drawing>
-      </w:r>
-      <w:r>
-        <w:rPr>
-          <w:rFonts w:ascii="Times New Roman" w:hAnsi="Times New Roman" w:cs="Times New Roman"/>
-          <w:sz w:val="28"/>
-          <w:szCs w:val="28"/>
-        </w:rPr>
-        <w:t xml:space="preserve">1.1 </w:t>
-      </w:r>
-      <w:r>
-        <w:rPr>
-          <w:rStyle w:val="shorttext"/>
-          <w:rFonts w:ascii="Times New Roman" w:hAnsi="Times New Roman" w:cs="Times New Roman"/>
-          <w:sz w:val="28"/>
-          <w:szCs w:val="28"/>
-        </w:rPr>
-        <w:t>General</w:t>
-      </w:r>
-      <w:r>
-        <w:rPr>
-          <w:rStyle w:val="shorttext"/>
-          <w:rFonts w:ascii="Times New Roman" w:hAnsi="Times New Roman" w:cs="Times New Roman"/>
-          <w:sz w:val="28"/>
-          <w:szCs w:val="28"/>
-        </w:rPr>
-        <w:t xml:space="preserve"> use case diagram</w:t>
       </w:r>
     </w:p>
     <w:p/>
     <w:p/>
     <w:p>
       <w:pPr>
-        <w:pStyle w:val="ListParagraph"/>
+        <w:pStyle w:val="a8"/>
         <w:spacing w:line="360" w:lineRule="auto"/>
         <w:rPr>
           <w:rFonts w:ascii="Times New Roman" w:hAnsi="Times New Roman" w:cs="Times New Roman"/>
@@ -2784,10 +2653,10 @@
           <w:lang w:val="ru-RU" w:eastAsia="ru-RU"/>
         </w:rPr>
         <w:drawing>
-          <wp:inline distT="0" distB="0" distL="0" distR="0" wp14:anchorId="3BFF82FC" wp14:editId="32F3C25C">
-            <wp:extent cx="3870127" cy="3752850"/>
-            <wp:effectExtent l="0" t="0" r="0" b="0"/>
-            <wp:docPr id="1" name="Рисунок 1"/>
+          <wp:inline distT="0" distB="0" distL="0" distR="0">
+            <wp:extent cx="3883410" cy="5147310"/>
+            <wp:effectExtent l="0" t="0" r="3175" b="0"/>
+            <wp:docPr id="9" name="Рисунок 9" descr="C:\Users\Tania Gutiy\Downloads\Diagram 2019-03-14 19-36-57.png"/>
             <wp:cNvGraphicFramePr>
               <a:graphicFrameLocks xmlns:a="http://schemas.openxmlformats.org/drawingml/2006/main" noChangeAspect="1"/>
             </wp:cNvGraphicFramePr>
@@ -2795,22 +2664,31 @@
               <a:graphicData uri="http://schemas.openxmlformats.org/drawingml/2006/picture">
                 <pic:pic xmlns:pic="http://schemas.openxmlformats.org/drawingml/2006/picture">
                   <pic:nvPicPr>
-                    <pic:cNvPr id="1" name=""/>
-                    <pic:cNvPicPr/>
+                    <pic:cNvPr id="0" name="Picture 2" descr="C:\Users\Tania Gutiy\Downloads\Diagram 2019-03-14 19-36-57.png"/>
+                    <pic:cNvPicPr>
+                      <a:picLocks noChangeAspect="1" noChangeArrowheads="1"/>
+                    </pic:cNvPicPr>
                   </pic:nvPicPr>
                   <pic:blipFill rotWithShape="1">
-                    <a:blip r:embed="rId8"/>
-                    <a:srcRect l="44391" t="25379" r="26180" b="23863"/>
+                    <a:blip r:embed="rId8">
+                      <a:extLst>
+                        <a:ext uri="{28A0092B-C50C-407E-A947-70E740481C1C}">
+                          <a14:useLocalDpi xmlns:a14="http://schemas.microsoft.com/office/drawing/2010/main" val="0"/>
+                        </a:ext>
+                      </a:extLst>
+                    </a:blip>
+                    <a:srcRect l="55687"/>
                     <a:stretch/>
                   </pic:blipFill>
                   <pic:spPr bwMode="auto">
                     <a:xfrm>
                       <a:off x="0" y="0"/>
-                      <a:ext cx="3879103" cy="3761554"/>
+                      <a:ext cx="3883410" cy="5147310"/>
                     </a:xfrm>
                     <a:prstGeom prst="rect">
                       <a:avLst/>
                     </a:prstGeom>
+                    <a:noFill/>
                     <a:ln>
                       <a:noFill/>
                     </a:ln>
@@ -2829,16 +2707,9 @@
     </w:p>
     <w:p/>
     <w:p/>
-    <w:p/>
-    <w:p/>
-    <w:p/>
-    <w:p/>
-    <w:p/>
-    <w:p/>
-    <w:p/>
     <w:p>
       <w:pPr>
-        <w:pStyle w:val="ListParagraph"/>
+        <w:pStyle w:val="a8"/>
         <w:numPr>
           <w:ilvl w:val="1"/>
           <w:numId w:val="1"/>
@@ -2890,7 +2761,7 @@
     </w:p>
     <w:p>
       <w:pPr>
-        <w:pStyle w:val="ListParagraph"/>
+        <w:pStyle w:val="a8"/>
         <w:spacing w:line="360" w:lineRule="auto"/>
         <w:ind w:left="1140"/>
         <w:rPr>
@@ -2903,7 +2774,7 @@
     </w:p>
     <w:p>
       <w:pPr>
-        <w:pStyle w:val="ListParagraph"/>
+        <w:pStyle w:val="a8"/>
         <w:spacing w:line="360" w:lineRule="auto"/>
         <w:ind w:left="1140"/>
         <w:jc w:val="center"/>
@@ -2916,14 +2787,18 @@
       </w:pPr>
       <w:r>
         <w:rPr>
+          <w:rStyle w:val="shorttext"/>
+          <w:rFonts w:ascii="Times New Roman" w:hAnsi="Times New Roman" w:cs="Times New Roman"/>
           <w:noProof/>
+          <w:sz w:val="28"/>
+          <w:szCs w:val="28"/>
           <w:lang w:val="ru-RU" w:eastAsia="ru-RU"/>
         </w:rPr>
         <w:drawing>
-          <wp:inline distT="0" distB="0" distL="0" distR="0" wp14:anchorId="369C2D27" wp14:editId="61AF7B5B">
-            <wp:extent cx="3733800" cy="4647104"/>
-            <wp:effectExtent l="0" t="0" r="0" b="1270"/>
-            <wp:docPr id="2" name="Рисунок 2"/>
+          <wp:inline distT="0" distB="0" distL="0" distR="0">
+            <wp:extent cx="4602823" cy="5147099"/>
+            <wp:effectExtent l="0" t="0" r="7620" b="0"/>
+            <wp:docPr id="10" name="Рисунок 10" descr="C:\Users\Tania Gutiy\Downloads\Diagram 2019-03-14 19-37-58.png"/>
             <wp:cNvGraphicFramePr>
               <a:graphicFrameLocks xmlns:a="http://schemas.openxmlformats.org/drawingml/2006/main" noChangeAspect="1"/>
             </wp:cNvGraphicFramePr>
@@ -2931,22 +2806,31 @@
               <a:graphicData uri="http://schemas.openxmlformats.org/drawingml/2006/picture">
                 <pic:pic xmlns:pic="http://schemas.openxmlformats.org/drawingml/2006/picture">
                   <pic:nvPicPr>
-                    <pic:cNvPr id="1" name=""/>
-                    <pic:cNvPicPr/>
+                    <pic:cNvPr id="0" name="Picture 3" descr="C:\Users\Tania Gutiy\Downloads\Diagram 2019-03-14 19-37-58.png"/>
+                    <pic:cNvPicPr>
+                      <a:picLocks noChangeAspect="1" noChangeArrowheads="1"/>
+                    </pic:cNvPicPr>
                   </pic:nvPicPr>
                   <pic:blipFill rotWithShape="1">
-                    <a:blip r:embed="rId9"/>
-                    <a:srcRect l="17538" t="9869" r="54915" b="29150"/>
+                    <a:blip r:embed="rId9">
+                      <a:extLst>
+                        <a:ext uri="{28A0092B-C50C-407E-A947-70E740481C1C}">
+                          <a14:useLocalDpi xmlns:a14="http://schemas.microsoft.com/office/drawing/2010/main" val="0"/>
+                        </a:ext>
+                      </a:extLst>
+                    </a:blip>
+                    <a:srcRect l="16647" r="30829"/>
                     <a:stretch/>
                   </pic:blipFill>
                   <pic:spPr bwMode="auto">
                     <a:xfrm>
                       <a:off x="0" y="0"/>
-                      <a:ext cx="3740586" cy="4655549"/>
+                      <a:ext cx="4603011" cy="5147310"/>
                     </a:xfrm>
                     <a:prstGeom prst="rect">
                       <a:avLst/>
                     </a:prstGeom>
+                    <a:noFill/>
                     <a:ln>
                       <a:noFill/>
                     </a:ln>
@@ -2965,7 +2849,7 @@
     </w:p>
     <w:p>
       <w:pPr>
-        <w:pStyle w:val="ListParagraph"/>
+        <w:pStyle w:val="a8"/>
         <w:spacing w:line="360" w:lineRule="auto"/>
         <w:ind w:left="1140"/>
         <w:rPr>
@@ -2978,7 +2862,7 @@
     </w:p>
     <w:p>
       <w:pPr>
-        <w:pStyle w:val="ListParagraph"/>
+        <w:pStyle w:val="a8"/>
         <w:spacing w:line="360" w:lineRule="auto"/>
         <w:ind w:left="1140"/>
         <w:rPr>
@@ -2991,7 +2875,7 @@
     </w:p>
     <w:p>
       <w:pPr>
-        <w:pStyle w:val="ListParagraph"/>
+        <w:pStyle w:val="a8"/>
         <w:numPr>
           <w:ilvl w:val="1"/>
           <w:numId w:val="1"/>
@@ -3014,7 +2898,7 @@
     </w:p>
     <w:p>
       <w:pPr>
-        <w:pStyle w:val="ListParagraph"/>
+        <w:pStyle w:val="a8"/>
         <w:spacing w:line="360" w:lineRule="auto"/>
         <w:ind w:left="1140"/>
         <w:rPr>
@@ -3040,10 +2924,10 @@
           <w:lang w:val="ru-RU" w:eastAsia="ru-RU"/>
         </w:rPr>
         <w:drawing>
-          <wp:inline distT="0" distB="0" distL="0" distR="0" wp14:anchorId="0DE8B13B" wp14:editId="4DE4ABE4">
-            <wp:extent cx="4266943" cy="2428875"/>
-            <wp:effectExtent l="0" t="0" r="635" b="0"/>
-            <wp:docPr id="4" name="Рисунок 4"/>
+          <wp:inline distT="0" distB="0" distL="0" distR="0">
+            <wp:extent cx="5414481" cy="2106243"/>
+            <wp:effectExtent l="0" t="0" r="0" b="8890"/>
+            <wp:docPr id="11" name="Рисунок 11" descr="C:\Users\Tania Gutiy\Downloads\Diagram 2019-03-14 19-38-43.png"/>
             <wp:cNvGraphicFramePr>
               <a:graphicFrameLocks xmlns:a="http://schemas.openxmlformats.org/drawingml/2006/main" noChangeAspect="1"/>
             </wp:cNvGraphicFramePr>
@@ -3051,22 +2935,31 @@
               <a:graphicData uri="http://schemas.openxmlformats.org/drawingml/2006/picture">
                 <pic:pic xmlns:pic="http://schemas.openxmlformats.org/drawingml/2006/picture">
                   <pic:nvPicPr>
-                    <pic:cNvPr id="1" name=""/>
-                    <pic:cNvPicPr/>
+                    <pic:cNvPr id="0" name="Picture 4" descr="C:\Users\Tania Gutiy\Downloads\Diagram 2019-03-14 19-38-43.png"/>
+                    <pic:cNvPicPr>
+                      <a:picLocks noChangeAspect="1" noChangeArrowheads="1"/>
+                    </pic:cNvPicPr>
                   </pic:nvPicPr>
                   <pic:blipFill rotWithShape="1">
-                    <a:blip r:embed="rId10"/>
-                    <a:srcRect l="17538" t="60275" r="56699" b="13641"/>
+                    <a:blip r:embed="rId10">
+                      <a:extLst>
+                        <a:ext uri="{28A0092B-C50C-407E-A947-70E740481C1C}">
+                          <a14:useLocalDpi xmlns:a14="http://schemas.microsoft.com/office/drawing/2010/main" val="0"/>
+                        </a:ext>
+                      </a:extLst>
+                    </a:blip>
+                    <a:srcRect l="15476" t="54843" r="22734"/>
                     <a:stretch/>
                   </pic:blipFill>
                   <pic:spPr bwMode="auto">
                     <a:xfrm>
                       <a:off x="0" y="0"/>
-                      <a:ext cx="4271519" cy="2431480"/>
+                      <a:ext cx="5414999" cy="2106445"/>
                     </a:xfrm>
                     <a:prstGeom prst="rect">
                       <a:avLst/>
                     </a:prstGeom>
+                    <a:noFill/>
                     <a:ln>
                       <a:noFill/>
                     </a:ln>
@@ -3082,10 +2975,12 @@
           </wp:inline>
         </w:drawing>
       </w:r>
+      <w:bookmarkStart w:id="0" w:name="_GoBack"/>
+      <w:bookmarkEnd w:id="0"/>
     </w:p>
     <w:p>
       <w:pPr>
-        <w:pStyle w:val="ListParagraph"/>
+        <w:pStyle w:val="a8"/>
         <w:numPr>
           <w:ilvl w:val="0"/>
           <w:numId w:val="1"/>
@@ -3111,7 +3006,7 @@
     </w:p>
     <w:p>
       <w:pPr>
-        <w:pStyle w:val="ListParagraph"/>
+        <w:pStyle w:val="a8"/>
         <w:tabs>
           <w:tab w:val="left" w:pos="1290"/>
         </w:tabs>
@@ -3149,7 +3044,7 @@
     </w:p>
     <w:p>
       <w:pPr>
-        <w:pStyle w:val="ListParagraph"/>
+        <w:pStyle w:val="a8"/>
         <w:numPr>
           <w:ilvl w:val="0"/>
           <w:numId w:val="1"/>
@@ -3180,8 +3075,6 @@
         </w:rPr>
         <w:t>.</w:t>
       </w:r>
-      <w:bookmarkStart w:id="0" w:name="_GoBack"/>
-      <w:bookmarkEnd w:id="0"/>
     </w:p>
     <w:p>
       <w:pPr>
@@ -3192,7 +3085,7 @@
       <w:r>
         <w:rPr>
           <w:noProof/>
-          <w:lang w:val="uk-UA"/>
+          <w:lang w:val="ru-RU" w:eastAsia="ru-RU"/>
         </w:rPr>
         <w:drawing>
           <wp:anchor distT="0" distB="0" distL="114300" distR="114300" simplePos="0" relativeHeight="251664896" behindDoc="0" locked="0" layoutInCell="1" allowOverlap="1">
@@ -3262,7 +3155,7 @@
 </file>
 
 <file path=word/endnotes.xml><?xml version="1.0" encoding="utf-8"?>
-<w:endnotes xmlns:wpc="http://schemas.microsoft.com/office/word/2010/wordprocessingCanvas" xmlns:cx="http://schemas.microsoft.com/office/drawing/2014/chartex" xmlns:cx1="http://schemas.microsoft.com/office/drawing/2015/9/8/chartex" xmlns:cx2="http://schemas.microsoft.com/office/drawing/2015/10/21/chartex" xmlns:cx3="http://schemas.microsoft.com/office/drawing/2016/5/9/chartex" xmlns:cx4="http://schemas.microsoft.com/office/drawing/2016/5/10/chartex" xmlns:cx5="http://schemas.microsoft.com/office/drawing/2016/5/11/chartex" xmlns:cx6="http://schemas.microsoft.com/office/drawing/2016/5/12/chartex" xmlns:cx7="http://schemas.microsoft.com/office/drawing/2016/5/13/chartex" xmlns:cx8="http://schemas.microsoft.com/office/drawing/2016/5/14/chartex" xmlns:mc="http://schemas.openxmlformats.org/markup-compatibility/2006" xmlns:aink="http://schemas.microsoft.com/office/drawing/2016/ink" xmlns:am3d="http://schemas.microsoft.com/office/drawing/2017/model3d" xmlns:o="urn:schemas-microsoft-com:office:office" xmlns:r="http://schemas.openxmlformats.org/officeDocument/2006/relationships" xmlns:m="http://schemas.openxmlformats.org/officeDocument/2006/math" xmlns:v="urn:schemas-microsoft-com:vml" xmlns:wp14="http://schemas.microsoft.com/office/word/2010/wordprocessingDrawing" xmlns:wp="http://schemas.openxmlformats.org/drawingml/2006/wordprocessingDrawing" xmlns:w10="urn:schemas-microsoft-com:office:word" xmlns:w="http://schemas.openxmlformats.org/wordprocessingml/2006/main" xmlns:w14="http://schemas.microsoft.com/office/word/2010/wordml" xmlns:w15="http://schemas.microsoft.com/office/word/2012/wordml" xmlns:w16cid="http://schemas.microsoft.com/office/word/2016/wordml/cid" xmlns:w16se="http://schemas.microsoft.com/office/word/2015/wordml/symex" xmlns:wpg="http://schemas.microsoft.com/office/word/2010/wordprocessingGroup" xmlns:wpi="http://schemas.microsoft.com/office/word/2010/wordprocessingInk" xmlns:wne="http://schemas.microsoft.com/office/word/2006/wordml" xmlns:wps="http://schemas.microsoft.com/office/word/2010/wordprocessingShape" mc:Ignorable="w14 w15 w16se w16cid wp14">
+<w:endnotes xmlns:wpc="http://schemas.microsoft.com/office/word/2010/wordprocessingCanvas" xmlns:cx="http://schemas.microsoft.com/office/drawing/2014/chartex" xmlns:cx1="http://schemas.microsoft.com/office/drawing/2015/9/8/chartex" xmlns:mc="http://schemas.openxmlformats.org/markup-compatibility/2006" xmlns:o="urn:schemas-microsoft-com:office:office" xmlns:r="http://schemas.openxmlformats.org/officeDocument/2006/relationships" xmlns:m="http://schemas.openxmlformats.org/officeDocument/2006/math" xmlns:v="urn:schemas-microsoft-com:vml" xmlns:wp14="http://schemas.microsoft.com/office/word/2010/wordprocessingDrawing" xmlns:wp="http://schemas.openxmlformats.org/drawingml/2006/wordprocessingDrawing" xmlns:w10="urn:schemas-microsoft-com:office:word" xmlns:w="http://schemas.openxmlformats.org/wordprocessingml/2006/main" xmlns:w14="http://schemas.microsoft.com/office/word/2010/wordml" xmlns:w15="http://schemas.microsoft.com/office/word/2012/wordml" xmlns:w16se="http://schemas.microsoft.com/office/word/2015/wordml/symex" xmlns:wpg="http://schemas.microsoft.com/office/word/2010/wordprocessingGroup" xmlns:wpi="http://schemas.microsoft.com/office/word/2010/wordprocessingInk" xmlns:wne="http://schemas.microsoft.com/office/word/2006/wordml" xmlns:wps="http://schemas.microsoft.com/office/word/2010/wordprocessingShape" mc:Ignorable="w14 w15 w16se wp14">
   <w:endnote w:type="separator" w:id="-1">
     <w:p>
       <w:pPr>
@@ -3287,7 +3180,7 @@
 </file>
 
 <file path=word/footnotes.xml><?xml version="1.0" encoding="utf-8"?>
-<w:footnotes xmlns:wpc="http://schemas.microsoft.com/office/word/2010/wordprocessingCanvas" xmlns:cx="http://schemas.microsoft.com/office/drawing/2014/chartex" xmlns:cx1="http://schemas.microsoft.com/office/drawing/2015/9/8/chartex" xmlns:cx2="http://schemas.microsoft.com/office/drawing/2015/10/21/chartex" xmlns:cx3="http://schemas.microsoft.com/office/drawing/2016/5/9/chartex" xmlns:cx4="http://schemas.microsoft.com/office/drawing/2016/5/10/chartex" xmlns:cx5="http://schemas.microsoft.com/office/drawing/2016/5/11/chartex" xmlns:cx6="http://schemas.microsoft.com/office/drawing/2016/5/12/chartex" xmlns:cx7="http://schemas.microsoft.com/office/drawing/2016/5/13/chartex" xmlns:cx8="http://schemas.microsoft.com/office/drawing/2016/5/14/chartex" xmlns:mc="http://schemas.openxmlformats.org/markup-compatibility/2006" xmlns:aink="http://schemas.microsoft.com/office/drawing/2016/ink" xmlns:am3d="http://schemas.microsoft.com/office/drawing/2017/model3d" xmlns:o="urn:schemas-microsoft-com:office:office" xmlns:r="http://schemas.openxmlformats.org/officeDocument/2006/relationships" xmlns:m="http://schemas.openxmlformats.org/officeDocument/2006/math" xmlns:v="urn:schemas-microsoft-com:vml" xmlns:wp14="http://schemas.microsoft.com/office/word/2010/wordprocessingDrawing" xmlns:wp="http://schemas.openxmlformats.org/drawingml/2006/wordprocessingDrawing" xmlns:w10="urn:schemas-microsoft-com:office:word" xmlns:w="http://schemas.openxmlformats.org/wordprocessingml/2006/main" xmlns:w14="http://schemas.microsoft.com/office/word/2010/wordml" xmlns:w15="http://schemas.microsoft.com/office/word/2012/wordml" xmlns:w16cid="http://schemas.microsoft.com/office/word/2016/wordml/cid" xmlns:w16se="http://schemas.microsoft.com/office/word/2015/wordml/symex" xmlns:wpg="http://schemas.microsoft.com/office/word/2010/wordprocessingGroup" xmlns:wpi="http://schemas.microsoft.com/office/word/2010/wordprocessingInk" xmlns:wne="http://schemas.microsoft.com/office/word/2006/wordml" xmlns:wps="http://schemas.microsoft.com/office/word/2010/wordprocessingShape" mc:Ignorable="w14 w15 w16se w16cid wp14">
+<w:footnotes xmlns:wpc="http://schemas.microsoft.com/office/word/2010/wordprocessingCanvas" xmlns:cx="http://schemas.microsoft.com/office/drawing/2014/chartex" xmlns:cx1="http://schemas.microsoft.com/office/drawing/2015/9/8/chartex" xmlns:mc="http://schemas.openxmlformats.org/markup-compatibility/2006" xmlns:o="urn:schemas-microsoft-com:office:office" xmlns:r="http://schemas.openxmlformats.org/officeDocument/2006/relationships" xmlns:m="http://schemas.openxmlformats.org/officeDocument/2006/math" xmlns:v="urn:schemas-microsoft-com:vml" xmlns:wp14="http://schemas.microsoft.com/office/word/2010/wordprocessingDrawing" xmlns:wp="http://schemas.openxmlformats.org/drawingml/2006/wordprocessingDrawing" xmlns:w10="urn:schemas-microsoft-com:office:word" xmlns:w="http://schemas.openxmlformats.org/wordprocessingml/2006/main" xmlns:w14="http://schemas.microsoft.com/office/word/2010/wordml" xmlns:w15="http://schemas.microsoft.com/office/word/2012/wordml" xmlns:w16se="http://schemas.microsoft.com/office/word/2015/wordml/symex" xmlns:wpg="http://schemas.microsoft.com/office/word/2010/wordprocessingGroup" xmlns:wpi="http://schemas.microsoft.com/office/word/2010/wordprocessingInk" xmlns:wne="http://schemas.microsoft.com/office/word/2006/wordml" xmlns:wps="http://schemas.microsoft.com/office/word/2010/wordprocessingShape" mc:Ignorable="w14 w15 w16se wp14">
   <w:footnote w:type="separator" w:id="-1">
     <w:p>
       <w:pPr>
@@ -3312,7 +3205,7 @@
 </file>
 
 <file path=word/numbering.xml><?xml version="1.0" encoding="utf-8"?>
-<w:numbering xmlns:wpc="http://schemas.microsoft.com/office/word/2010/wordprocessingCanvas" xmlns:cx="http://schemas.microsoft.com/office/drawing/2014/chartex" xmlns:cx1="http://schemas.microsoft.com/office/drawing/2015/9/8/chartex" xmlns:cx2="http://schemas.microsoft.com/office/drawing/2015/10/21/chartex" xmlns:cx3="http://schemas.microsoft.com/office/drawing/2016/5/9/chartex" xmlns:cx4="http://schemas.microsoft.com/office/drawing/2016/5/10/chartex" xmlns:cx5="http://schemas.microsoft.com/office/drawing/2016/5/11/chartex" xmlns:cx6="http://schemas.microsoft.com/office/drawing/2016/5/12/chartex" xmlns:cx7="http://schemas.microsoft.com/office/drawing/2016/5/13/chartex" xmlns:cx8="http://schemas.microsoft.com/office/drawing/2016/5/14/chartex" xmlns:mc="http://schemas.openxmlformats.org/markup-compatibility/2006" xmlns:aink="http://schemas.microsoft.com/office/drawing/2016/ink" xmlns:am3d="http://schemas.microsoft.com/office/drawing/2017/model3d" xmlns:o="urn:schemas-microsoft-com:office:office" xmlns:r="http://schemas.openxmlformats.org/officeDocument/2006/relationships" xmlns:m="http://schemas.openxmlformats.org/officeDocument/2006/math" xmlns:v="urn:schemas-microsoft-com:vml" xmlns:wp14="http://schemas.microsoft.com/office/word/2010/wordprocessingDrawing" xmlns:wp="http://schemas.openxmlformats.org/drawingml/2006/wordprocessingDrawing" xmlns:w10="urn:schemas-microsoft-com:office:word" xmlns:w="http://schemas.openxmlformats.org/wordprocessingml/2006/main" xmlns:w14="http://schemas.microsoft.com/office/word/2010/wordml" xmlns:w15="http://schemas.microsoft.com/office/word/2012/wordml" xmlns:w16cid="http://schemas.microsoft.com/office/word/2016/wordml/cid" xmlns:w16se="http://schemas.microsoft.com/office/word/2015/wordml/symex" xmlns:wpg="http://schemas.microsoft.com/office/word/2010/wordprocessingGroup" xmlns:wpi="http://schemas.microsoft.com/office/word/2010/wordprocessingInk" xmlns:wne="http://schemas.microsoft.com/office/word/2006/wordml" xmlns:wps="http://schemas.microsoft.com/office/word/2010/wordprocessingShape" mc:Ignorable="w14 w15 w16se w16cid wp14">
+<w:numbering xmlns:wpc="http://schemas.microsoft.com/office/word/2010/wordprocessingCanvas" xmlns:cx="http://schemas.microsoft.com/office/drawing/2014/chartex" xmlns:cx1="http://schemas.microsoft.com/office/drawing/2015/9/8/chartex" xmlns:mc="http://schemas.openxmlformats.org/markup-compatibility/2006" xmlns:o="urn:schemas-microsoft-com:office:office" xmlns:r="http://schemas.openxmlformats.org/officeDocument/2006/relationships" xmlns:m="http://schemas.openxmlformats.org/officeDocument/2006/math" xmlns:v="urn:schemas-microsoft-com:vml" xmlns:wp14="http://schemas.microsoft.com/office/word/2010/wordprocessingDrawing" xmlns:wp="http://schemas.openxmlformats.org/drawingml/2006/wordprocessingDrawing" xmlns:w10="urn:schemas-microsoft-com:office:word" xmlns:w="http://schemas.openxmlformats.org/wordprocessingml/2006/main" xmlns:w14="http://schemas.microsoft.com/office/word/2010/wordml" xmlns:w15="http://schemas.microsoft.com/office/word/2012/wordml" xmlns:w16se="http://schemas.microsoft.com/office/word/2015/wordml/symex" xmlns:wpg="http://schemas.microsoft.com/office/word/2010/wordprocessingGroup" xmlns:wpi="http://schemas.microsoft.com/office/word/2010/wordprocessingInk" xmlns:wne="http://schemas.microsoft.com/office/word/2006/wordml" xmlns:wps="http://schemas.microsoft.com/office/word/2010/wordprocessingShape" mc:Ignorable="w14 w15 w16se wp14">
   <w:abstractNum w:abstractNumId="0" w15:restartNumberingAfterBreak="0">
     <w:nsid w:val="0D5475AA"/>
     <w:multiLevelType w:val="hybridMultilevel"/>
@@ -3717,6 +3610,119 @@
     </w:lvl>
   </w:abstractNum>
   <w:abstractNum w:abstractNumId="4" w15:restartNumberingAfterBreak="0">
+    <w:nsid w:val="3D827386"/>
+    <w:multiLevelType w:val="multilevel"/>
+    <w:tmpl w:val="3B50E90E"/>
+    <w:lvl w:ilvl="0">
+      <w:start w:val="1"/>
+      <w:numFmt w:val="decimal"/>
+      <w:lvlText w:val="%1"/>
+      <w:lvlJc w:val="left"/>
+      <w:pPr>
+        <w:ind w:left="420" w:hanging="420"/>
+      </w:pPr>
+      <w:rPr>
+        <w:rFonts w:hint="default"/>
+      </w:rPr>
+    </w:lvl>
+    <w:lvl w:ilvl="1">
+      <w:start w:val="1"/>
+      <w:numFmt w:val="decimal"/>
+      <w:lvlText w:val="%1.%2"/>
+      <w:lvlJc w:val="left"/>
+      <w:pPr>
+        <w:ind w:left="1140" w:hanging="420"/>
+      </w:pPr>
+      <w:rPr>
+        <w:rFonts w:hint="default"/>
+      </w:rPr>
+    </w:lvl>
+    <w:lvl w:ilvl="2">
+      <w:start w:val="1"/>
+      <w:numFmt w:val="decimal"/>
+      <w:lvlText w:val="%1.%2.%3"/>
+      <w:lvlJc w:val="left"/>
+      <w:pPr>
+        <w:ind w:left="2160" w:hanging="720"/>
+      </w:pPr>
+      <w:rPr>
+        <w:rFonts w:hint="default"/>
+      </w:rPr>
+    </w:lvl>
+    <w:lvl w:ilvl="3">
+      <w:start w:val="1"/>
+      <w:numFmt w:val="decimal"/>
+      <w:lvlText w:val="%1.%2.%3.%4"/>
+      <w:lvlJc w:val="left"/>
+      <w:pPr>
+        <w:ind w:left="3240" w:hanging="1080"/>
+      </w:pPr>
+      <w:rPr>
+        <w:rFonts w:hint="default"/>
+      </w:rPr>
+    </w:lvl>
+    <w:lvl w:ilvl="4">
+      <w:start w:val="1"/>
+      <w:numFmt w:val="decimal"/>
+      <w:lvlText w:val="%1.%2.%3.%4.%5"/>
+      <w:lvlJc w:val="left"/>
+      <w:pPr>
+        <w:ind w:left="3960" w:hanging="1080"/>
+      </w:pPr>
+      <w:rPr>
+        <w:rFonts w:hint="default"/>
+      </w:rPr>
+    </w:lvl>
+    <w:lvl w:ilvl="5">
+      <w:start w:val="1"/>
+      <w:numFmt w:val="decimal"/>
+      <w:lvlText w:val="%1.%2.%3.%4.%5.%6"/>
+      <w:lvlJc w:val="left"/>
+      <w:pPr>
+        <w:ind w:left="5040" w:hanging="1440"/>
+      </w:pPr>
+      <w:rPr>
+        <w:rFonts w:hint="default"/>
+      </w:rPr>
+    </w:lvl>
+    <w:lvl w:ilvl="6">
+      <w:start w:val="1"/>
+      <w:numFmt w:val="decimal"/>
+      <w:lvlText w:val="%1.%2.%3.%4.%5.%6.%7"/>
+      <w:lvlJc w:val="left"/>
+      <w:pPr>
+        <w:ind w:left="5760" w:hanging="1440"/>
+      </w:pPr>
+      <w:rPr>
+        <w:rFonts w:hint="default"/>
+      </w:rPr>
+    </w:lvl>
+    <w:lvl w:ilvl="7">
+      <w:start w:val="1"/>
+      <w:numFmt w:val="decimal"/>
+      <w:lvlText w:val="%1.%2.%3.%4.%5.%6.%7.%8"/>
+      <w:lvlJc w:val="left"/>
+      <w:pPr>
+        <w:ind w:left="6840" w:hanging="1800"/>
+      </w:pPr>
+      <w:rPr>
+        <w:rFonts w:hint="default"/>
+      </w:rPr>
+    </w:lvl>
+    <w:lvl w:ilvl="8">
+      <w:start w:val="1"/>
+      <w:numFmt w:val="decimal"/>
+      <w:lvlText w:val="%1.%2.%3.%4.%5.%6.%7.%8.%9"/>
+      <w:lvlJc w:val="left"/>
+      <w:pPr>
+        <w:ind w:left="7920" w:hanging="2160"/>
+      </w:pPr>
+      <w:rPr>
+        <w:rFonts w:hint="default"/>
+      </w:rPr>
+    </w:lvl>
+  </w:abstractNum>
+  <w:abstractNum w:abstractNumId="5" w15:restartNumberingAfterBreak="0">
     <w:nsid w:val="6ED24815"/>
     <w:multiLevelType w:val="multilevel"/>
     <w:tmpl w:val="06A43914"/>
@@ -3839,16 +3845,19 @@
     <w:abstractNumId w:val="0"/>
   </w:num>
   <w:num w:numId="4">
-    <w:abstractNumId w:val="4"/>
+    <w:abstractNumId w:val="5"/>
   </w:num>
   <w:num w:numId="5">
     <w:abstractNumId w:val="1"/>
+  </w:num>
+  <w:num w:numId="6">
+    <w:abstractNumId w:val="4"/>
   </w:num>
 </w:numbering>
 </file>
 
 <file path=word/styles.xml><?xml version="1.0" encoding="utf-8"?>
-<w:styles xmlns:mc="http://schemas.openxmlformats.org/markup-compatibility/2006" xmlns:r="http://schemas.openxmlformats.org/officeDocument/2006/relationships" xmlns:w="http://schemas.openxmlformats.org/wordprocessingml/2006/main" xmlns:w14="http://schemas.microsoft.com/office/word/2010/wordml" xmlns:w15="http://schemas.microsoft.com/office/word/2012/wordml" xmlns:w16cid="http://schemas.microsoft.com/office/word/2016/wordml/cid" xmlns:w16se="http://schemas.microsoft.com/office/word/2015/wordml/symex" mc:Ignorable="w14 w15 w16se w16cid">
+<w:styles xmlns:mc="http://schemas.openxmlformats.org/markup-compatibility/2006" xmlns:r="http://schemas.openxmlformats.org/officeDocument/2006/relationships" xmlns:w="http://schemas.openxmlformats.org/wordprocessingml/2006/main" xmlns:w14="http://schemas.microsoft.com/office/word/2010/wordml" xmlns:w15="http://schemas.microsoft.com/office/word/2012/wordml" xmlns:w16se="http://schemas.microsoft.com/office/word/2015/wordml/symex" mc:Ignorable="w14 w15 w16se">
   <w:docDefaults>
     <w:rPrDefault>
       <w:rPr>
@@ -3864,7 +3873,7 @@
       </w:pPr>
     </w:pPrDefault>
   </w:docDefaults>
-  <w:latentStyles w:defLockedState="0" w:defUIPriority="99" w:defSemiHidden="0" w:defUnhideWhenUsed="0" w:defQFormat="0" w:count="375">
+  <w:latentStyles w:defLockedState="0" w:defUIPriority="99" w:defSemiHidden="0" w:defUnhideWhenUsed="0" w:defQFormat="0" w:count="371">
     <w:lsdException w:name="Normal" w:uiPriority="0" w:qFormat="1"/>
     <w:lsdException w:name="heading 1" w:uiPriority="9" w:qFormat="1"/>
     <w:lsdException w:name="heading 2" w:semiHidden="1" w:uiPriority="9" w:unhideWhenUsed="1" w:qFormat="1"/>
@@ -4236,12 +4245,8 @@
     <w:lsdException w:name="List Table 5 Dark Accent 6" w:uiPriority="50"/>
     <w:lsdException w:name="List Table 6 Colorful Accent 6" w:uiPriority="51"/>
     <w:lsdException w:name="List Table 7 Colorful Accent 6" w:uiPriority="52"/>
-    <w:lsdException w:name="Mention" w:semiHidden="1" w:unhideWhenUsed="1"/>
-    <w:lsdException w:name="Smart Hyperlink" w:semiHidden="1" w:unhideWhenUsed="1"/>
-    <w:lsdException w:name="Hashtag" w:semiHidden="1" w:unhideWhenUsed="1"/>
-    <w:lsdException w:name="Unresolved Mention" w:semiHidden="1" w:unhideWhenUsed="1"/>
   </w:latentStyles>
-  <w:style w:type="paragraph" w:default="1" w:styleId="Normal">
+  <w:style w:type="paragraph" w:default="1" w:styleId="a">
     <w:name w:val="Normal"/>
     <w:qFormat/>
     <w:rsid w:val="00F04680"/>
@@ -4249,13 +4254,13 @@
       <w:lang w:val="en-US"/>
     </w:rPr>
   </w:style>
-  <w:style w:type="character" w:default="1" w:styleId="DefaultParagraphFont">
+  <w:style w:type="character" w:default="1" w:styleId="a0">
     <w:name w:val="Default Paragraph Font"/>
     <w:uiPriority w:val="1"/>
     <w:semiHidden/>
     <w:unhideWhenUsed/>
   </w:style>
-  <w:style w:type="table" w:default="1" w:styleId="TableNormal">
+  <w:style w:type="table" w:default="1" w:styleId="a1">
     <w:name w:val="Normal Table"/>
     <w:uiPriority w:val="99"/>
     <w:semiHidden/>
@@ -4270,15 +4275,15 @@
       </w:tblCellMar>
     </w:tblPr>
   </w:style>
-  <w:style w:type="numbering" w:default="1" w:styleId="NoList">
+  <w:style w:type="numbering" w:default="1" w:styleId="a2">
     <w:name w:val="No List"/>
     <w:uiPriority w:val="99"/>
     <w:semiHidden/>
     <w:unhideWhenUsed/>
   </w:style>
-  <w:style w:type="table" w:styleId="TableGrid">
+  <w:style w:type="table" w:styleId="a3">
     <w:name w:val="Table Grid"/>
-    <w:basedOn w:val="TableNormal"/>
+    <w:basedOn w:val="a1"/>
     <w:uiPriority w:val="39"/>
     <w:rsid w:val="00215FED"/>
     <w:pPr>
@@ -4295,10 +4300,10 @@
       </w:tblBorders>
     </w:tblPr>
   </w:style>
-  <w:style w:type="paragraph" w:styleId="Header">
+  <w:style w:type="paragraph" w:styleId="a4">
     <w:name w:val="header"/>
-    <w:basedOn w:val="Normal"/>
-    <w:link w:val="HeaderChar"/>
+    <w:basedOn w:val="a"/>
+    <w:link w:val="a5"/>
     <w:uiPriority w:val="99"/>
     <w:unhideWhenUsed/>
     <w:rsid w:val="007307CD"/>
@@ -4310,20 +4315,20 @@
       <w:spacing w:after="0" w:line="240" w:lineRule="auto"/>
     </w:pPr>
   </w:style>
-  <w:style w:type="character" w:customStyle="1" w:styleId="HeaderChar">
-    <w:name w:val="Header Char"/>
-    <w:basedOn w:val="DefaultParagraphFont"/>
-    <w:link w:val="Header"/>
+  <w:style w:type="character" w:customStyle="1" w:styleId="a5">
+    <w:name w:val="Верхний колонтитул Знак"/>
+    <w:basedOn w:val="a0"/>
+    <w:link w:val="a4"/>
     <w:uiPriority w:val="99"/>
     <w:rsid w:val="007307CD"/>
     <w:rPr>
       <w:lang w:val="en-US"/>
     </w:rPr>
   </w:style>
-  <w:style w:type="paragraph" w:styleId="Footer">
+  <w:style w:type="paragraph" w:styleId="a6">
     <w:name w:val="footer"/>
-    <w:basedOn w:val="Normal"/>
-    <w:link w:val="FooterChar"/>
+    <w:basedOn w:val="a"/>
+    <w:link w:val="a7"/>
     <w:uiPriority w:val="99"/>
     <w:unhideWhenUsed/>
     <w:rsid w:val="007307CD"/>
@@ -4335,19 +4340,19 @@
       <w:spacing w:after="0" w:line="240" w:lineRule="auto"/>
     </w:pPr>
   </w:style>
-  <w:style w:type="character" w:customStyle="1" w:styleId="FooterChar">
-    <w:name w:val="Footer Char"/>
-    <w:basedOn w:val="DefaultParagraphFont"/>
-    <w:link w:val="Footer"/>
+  <w:style w:type="character" w:customStyle="1" w:styleId="a7">
+    <w:name w:val="Нижний колонтитул Знак"/>
+    <w:basedOn w:val="a0"/>
+    <w:link w:val="a6"/>
     <w:uiPriority w:val="99"/>
     <w:rsid w:val="007307CD"/>
     <w:rPr>
       <w:lang w:val="en-US"/>
     </w:rPr>
   </w:style>
-  <w:style w:type="paragraph" w:styleId="ListParagraph">
+  <w:style w:type="paragraph" w:styleId="a8">
     <w:name w:val="List Paragraph"/>
-    <w:basedOn w:val="Normal"/>
+    <w:basedOn w:val="a"/>
     <w:uiPriority w:val="34"/>
     <w:qFormat/>
     <w:rsid w:val="00E85A97"/>
@@ -4358,13 +4363,13 @@
   </w:style>
   <w:style w:type="character" w:customStyle="1" w:styleId="shorttext">
     <w:name w:val="short_text"/>
-    <w:basedOn w:val="DefaultParagraphFont"/>
+    <w:basedOn w:val="a0"/>
     <w:rsid w:val="00DC4C3C"/>
   </w:style>
-  <w:style w:type="paragraph" w:styleId="BalloonText">
+  <w:style w:type="paragraph" w:styleId="a9">
     <w:name w:val="Balloon Text"/>
-    <w:basedOn w:val="Normal"/>
-    <w:link w:val="BalloonTextChar"/>
+    <w:basedOn w:val="a"/>
+    <w:link w:val="aa"/>
     <w:uiPriority w:val="99"/>
     <w:semiHidden/>
     <w:unhideWhenUsed/>
@@ -4378,10 +4383,10 @@
       <w:szCs w:val="16"/>
     </w:rPr>
   </w:style>
-  <w:style w:type="character" w:customStyle="1" w:styleId="BalloonTextChar">
-    <w:name w:val="Balloon Text Char"/>
-    <w:basedOn w:val="DefaultParagraphFont"/>
-    <w:link w:val="BalloonText"/>
+  <w:style w:type="character" w:customStyle="1" w:styleId="aa">
+    <w:name w:val="Текст выноски Знак"/>
+    <w:basedOn w:val="a0"/>
+    <w:link w:val="a9"/>
     <w:uiPriority w:val="99"/>
     <w:semiHidden/>
     <w:rsid w:val="00A8416E"/>

</xml_diff>

<commit_message>
Doc modified. Title and subtitle
</commit_message>
<xml_diff>
--- a/E-Library Service.docx
+++ b/E-Library Service.docx
@@ -1,6 +1,6 @@
 
 <file path=word/document.xml><?xml version="1.0" encoding="utf-8"?>
-<w:document xmlns:wpc="http://schemas.microsoft.com/office/word/2010/wordprocessingCanvas" xmlns:mc="http://schemas.openxmlformats.org/markup-compatibility/2006" xmlns:o="urn:schemas-microsoft-com:office:office" xmlns:r="http://schemas.openxmlformats.org/officeDocument/2006/relationships" xmlns:m="http://schemas.openxmlformats.org/officeDocument/2006/math" xmlns:v="urn:schemas-microsoft-com:vml" xmlns:wp14="http://schemas.microsoft.com/office/word/2010/wordprocessingDrawing" xmlns:wp="http://schemas.openxmlformats.org/drawingml/2006/wordprocessingDrawing" xmlns:w10="urn:schemas-microsoft-com:office:word" xmlns:w="http://schemas.openxmlformats.org/wordprocessingml/2006/main" xmlns:w14="http://schemas.microsoft.com/office/word/2010/wordml" xmlns:wpg="http://schemas.microsoft.com/office/word/2010/wordprocessingGroup" xmlns:wpi="http://schemas.microsoft.com/office/word/2010/wordprocessingInk" xmlns:wne="http://schemas.microsoft.com/office/word/2006/wordml" xmlns:wps="http://schemas.microsoft.com/office/word/2010/wordprocessingShape" mc:Ignorable="w14 wp14">
+<w:document xmlns:wpc="http://schemas.microsoft.com/office/word/2010/wordprocessingCanvas" xmlns:cx="http://schemas.microsoft.com/office/drawing/2014/chartex" xmlns:cx1="http://schemas.microsoft.com/office/drawing/2015/9/8/chartex" xmlns:cx2="http://schemas.microsoft.com/office/drawing/2015/10/21/chartex" xmlns:cx3="http://schemas.microsoft.com/office/drawing/2016/5/9/chartex" xmlns:cx4="http://schemas.microsoft.com/office/drawing/2016/5/10/chartex" xmlns:cx5="http://schemas.microsoft.com/office/drawing/2016/5/11/chartex" xmlns:cx6="http://schemas.microsoft.com/office/drawing/2016/5/12/chartex" xmlns:cx7="http://schemas.microsoft.com/office/drawing/2016/5/13/chartex" xmlns:cx8="http://schemas.microsoft.com/office/drawing/2016/5/14/chartex" xmlns:mc="http://schemas.openxmlformats.org/markup-compatibility/2006" xmlns:aink="http://schemas.microsoft.com/office/drawing/2016/ink" xmlns:am3d="http://schemas.microsoft.com/office/drawing/2017/model3d" xmlns:o="urn:schemas-microsoft-com:office:office" xmlns:r="http://schemas.openxmlformats.org/officeDocument/2006/relationships" xmlns:m="http://schemas.openxmlformats.org/officeDocument/2006/math" xmlns:v="urn:schemas-microsoft-com:vml" xmlns:wp14="http://schemas.microsoft.com/office/word/2010/wordprocessingDrawing" xmlns:wp="http://schemas.openxmlformats.org/drawingml/2006/wordprocessingDrawing" xmlns:w10="urn:schemas-microsoft-com:office:word" xmlns:w="http://schemas.openxmlformats.org/wordprocessingml/2006/main" xmlns:w14="http://schemas.microsoft.com/office/word/2010/wordml" xmlns:w15="http://schemas.microsoft.com/office/word/2012/wordml" xmlns:w16cid="http://schemas.microsoft.com/office/word/2016/wordml/cid" xmlns:w16se="http://schemas.microsoft.com/office/word/2015/wordml/symex" xmlns:wpg="http://schemas.microsoft.com/office/word/2010/wordprocessingGroup" xmlns:wpi="http://schemas.microsoft.com/office/word/2010/wordprocessingInk" xmlns:wne="http://schemas.microsoft.com/office/word/2006/wordml" xmlns:wps="http://schemas.microsoft.com/office/word/2010/wordprocessingShape" mc:Ignorable="w14 w15 w16se w16cid wp14">
   <w:body>
     <w:p>
       <w:pPr>
@@ -13,6 +13,7 @@
           <w:szCs w:val="36"/>
         </w:rPr>
       </w:pPr>
+      <w:proofErr w:type="spellStart"/>
       <w:r>
         <w:rPr>
           <w:rFonts w:ascii="Times New Roman" w:hAnsi="Times New Roman" w:cs="Times New Roman"/>
@@ -20,42 +21,74 @@
           <w:sz w:val="44"/>
           <w:szCs w:val="36"/>
         </w:rPr>
-        <w:t>E-Library service</w:t>
+        <w:t>LiBook</w:t>
+      </w:r>
+      <w:proofErr w:type="spellEnd"/>
+    </w:p>
+    <w:p>
+      <w:pPr>
+        <w:spacing w:line="360" w:lineRule="auto"/>
+        <w:jc w:val="center"/>
+        <w:rPr>
+          <w:rFonts w:ascii="Times New Roman" w:hAnsi="Times New Roman" w:cs="Times New Roman"/>
+          <w:i/>
+          <w:sz w:val="28"/>
+          <w:szCs w:val="28"/>
+          <w:lang w:val="uk-UA"/>
+        </w:rPr>
+      </w:pPr>
+      <w:r>
+        <w:rPr>
+          <w:rFonts w:ascii="Times New Roman" w:hAnsi="Times New Roman" w:cs="Times New Roman"/>
+          <w:i/>
+          <w:sz w:val="28"/>
+          <w:szCs w:val="28"/>
+        </w:rPr>
+        <w:t xml:space="preserve">Represents modern online </w:t>
+      </w:r>
+      <w:r>
+        <w:rPr>
+          <w:rFonts w:ascii="Times New Roman" w:hAnsi="Times New Roman" w:cs="Times New Roman"/>
+          <w:i/>
+          <w:sz w:val="28"/>
+          <w:szCs w:val="28"/>
+        </w:rPr>
+        <w:t>library</w:t>
+      </w:r>
+      <w:r>
+        <w:rPr>
+          <w:rFonts w:ascii="Times New Roman" w:hAnsi="Times New Roman" w:cs="Times New Roman"/>
+          <w:i/>
+          <w:sz w:val="28"/>
+          <w:szCs w:val="28"/>
+          <w:lang w:val="uk-UA"/>
+        </w:rPr>
+        <w:t xml:space="preserve"> </w:t>
+      </w:r>
+      <w:r>
+        <w:rPr>
+          <w:rFonts w:ascii="Times New Roman" w:hAnsi="Times New Roman" w:cs="Times New Roman"/>
+          <w:i/>
+          <w:sz w:val="28"/>
+          <w:szCs w:val="28"/>
+        </w:rPr>
+        <w:t>with simple and user-friendly UI to i</w:t>
+      </w:r>
+      <w:bookmarkStart w:id="0" w:name="_GoBack"/>
+      <w:bookmarkEnd w:id="0"/>
+      <w:r>
+        <w:rPr>
+          <w:rFonts w:ascii="Times New Roman" w:hAnsi="Times New Roman" w:cs="Times New Roman"/>
+          <w:i/>
+          <w:sz w:val="28"/>
+          <w:szCs w:val="28"/>
+        </w:rPr>
+        <w:t>nteract with information about books and authors.</w:t>
       </w:r>
     </w:p>
     <w:p>
       <w:pPr>
         <w:spacing w:line="360" w:lineRule="auto"/>
-        <w:jc w:val="center"/>
-        <w:rPr>
-          <w:rFonts w:ascii="Times New Roman" w:hAnsi="Times New Roman" w:cs="Times New Roman"/>
-          <w:i/>
-          <w:sz w:val="28"/>
-          <w:szCs w:val="28"/>
-        </w:rPr>
-      </w:pPr>
-      <w:r>
-        <w:rPr>
-          <w:rFonts w:ascii="Times New Roman" w:hAnsi="Times New Roman" w:cs="Times New Roman"/>
-          <w:i/>
-          <w:sz w:val="28"/>
-          <w:szCs w:val="28"/>
-        </w:rPr>
-        <w:t xml:space="preserve">Represents modern online </w:t>
-      </w:r>
-      <w:r>
-        <w:rPr>
-          <w:rFonts w:ascii="Times New Roman" w:hAnsi="Times New Roman" w:cs="Times New Roman"/>
-          <w:i/>
-          <w:sz w:val="28"/>
-          <w:szCs w:val="28"/>
-        </w:rPr>
-        <w:t>library</w:t>
-      </w:r>
-    </w:p>
-    <w:p>
-      <w:pPr>
-        <w:spacing w:line="360" w:lineRule="auto"/>
         <w:ind w:firstLine="720"/>
         <w:jc w:val="both"/>
         <w:rPr>
@@ -134,25 +167,7 @@
           <w:sz w:val="28"/>
           <w:szCs w:val="28"/>
         </w:rPr>
-        <w:t xml:space="preserve">allows </w:t>
-      </w:r>
-      <w:proofErr w:type="gramStart"/>
-      <w:r>
-        <w:rPr>
-          <w:rFonts w:ascii="Times New Roman" w:hAnsi="Times New Roman" w:cs="Times New Roman"/>
-          <w:sz w:val="28"/>
-          <w:szCs w:val="28"/>
-        </w:rPr>
-        <w:t>to manage</w:t>
-      </w:r>
-      <w:proofErr w:type="gramEnd"/>
-      <w:r>
-        <w:rPr>
-          <w:rFonts w:ascii="Times New Roman" w:hAnsi="Times New Roman" w:cs="Times New Roman"/>
-          <w:sz w:val="28"/>
-          <w:szCs w:val="28"/>
-        </w:rPr>
-        <w:t xml:space="preserve"> items (books and authors) in a really easy way</w:t>
+        <w:t>allows to manage items (books and authors) in a really easy way</w:t>
       </w:r>
       <w:r>
         <w:rPr>
@@ -292,7 +307,7 @@
     </w:p>
     <w:tbl>
       <w:tblPr>
-        <w:tblStyle w:val="a3"/>
+        <w:tblStyle w:val="TableGrid"/>
         <w:tblW w:w="15417" w:type="dxa"/>
         <w:tblLayout w:type="fixed"/>
         <w:tblCellMar>
@@ -1951,6 +1966,29 @@
                 <w:sz w:val="28"/>
                 <w:szCs w:val="28"/>
               </w:rPr>
+              <w:t>Search book</w:t>
+            </w:r>
+          </w:p>
+        </w:tc>
+        <w:tc>
+          <w:tcPr>
+            <w:tcW w:w="3543" w:type="dxa"/>
+          </w:tcPr>
+          <w:p>
+            <w:pPr>
+              <w:jc w:val="both"/>
+              <w:rPr>
+                <w:rFonts w:ascii="Times New Roman" w:eastAsia="Times New Roman" w:hAnsi="Times New Roman" w:cs="Times New Roman"/>
+                <w:sz w:val="28"/>
+                <w:szCs w:val="28"/>
+              </w:rPr>
+            </w:pPr>
+            <w:r>
+              <w:rPr>
+                <w:rFonts w:ascii="Times New Roman" w:eastAsia="Times New Roman" w:hAnsi="Times New Roman" w:cs="Times New Roman"/>
+                <w:sz w:val="28"/>
+                <w:szCs w:val="28"/>
+              </w:rPr>
               <w:t>Search</w:t>
             </w:r>
             <w:r>
@@ -1958,14 +1996,115 @@
                 <w:rFonts w:ascii="Times New Roman" w:eastAsia="Times New Roman" w:hAnsi="Times New Roman" w:cs="Times New Roman"/>
                 <w:sz w:val="28"/>
                 <w:szCs w:val="28"/>
-              </w:rPr>
-              <w:t xml:space="preserve"> book</w:t>
-            </w:r>
-          </w:p>
-        </w:tc>
-        <w:tc>
-          <w:tcPr>
-            <w:tcW w:w="3543" w:type="dxa"/>
+                <w:lang w:val="uk-UA"/>
+              </w:rPr>
+              <w:t xml:space="preserve"> </w:t>
+            </w:r>
+            <w:proofErr w:type="spellStart"/>
+            <w:r>
+              <w:rPr>
+                <w:rFonts w:ascii="Times New Roman" w:eastAsia="Times New Roman" w:hAnsi="Times New Roman" w:cs="Times New Roman"/>
+                <w:sz w:val="28"/>
+                <w:szCs w:val="28"/>
+                <w:lang w:val="uk-UA"/>
+              </w:rPr>
+              <w:t>all</w:t>
+            </w:r>
+            <w:proofErr w:type="spellEnd"/>
+            <w:r>
+              <w:rPr>
+                <w:rFonts w:ascii="Times New Roman" w:eastAsia="Times New Roman" w:hAnsi="Times New Roman" w:cs="Times New Roman"/>
+                <w:sz w:val="28"/>
+                <w:szCs w:val="28"/>
+                <w:lang w:val="uk-UA"/>
+              </w:rPr>
+              <w:t xml:space="preserve"> </w:t>
+            </w:r>
+            <w:proofErr w:type="spellStart"/>
+            <w:r>
+              <w:rPr>
+                <w:rFonts w:ascii="Times New Roman" w:eastAsia="Times New Roman" w:hAnsi="Times New Roman" w:cs="Times New Roman"/>
+                <w:sz w:val="28"/>
+                <w:szCs w:val="28"/>
+                <w:lang w:val="uk-UA"/>
+              </w:rPr>
+              <w:t>information</w:t>
+            </w:r>
+            <w:proofErr w:type="spellEnd"/>
+            <w:r>
+              <w:rPr>
+                <w:rFonts w:ascii="Times New Roman" w:eastAsia="Times New Roman" w:hAnsi="Times New Roman" w:cs="Times New Roman"/>
+                <w:sz w:val="28"/>
+                <w:szCs w:val="28"/>
+                <w:lang w:val="uk-UA"/>
+              </w:rPr>
+              <w:t xml:space="preserve"> </w:t>
+            </w:r>
+            <w:proofErr w:type="spellStart"/>
+            <w:r>
+              <w:rPr>
+                <w:rFonts w:ascii="Times New Roman" w:eastAsia="Times New Roman" w:hAnsi="Times New Roman" w:cs="Times New Roman"/>
+                <w:sz w:val="28"/>
+                <w:szCs w:val="28"/>
+                <w:lang w:val="uk-UA"/>
+              </w:rPr>
+              <w:t>available</w:t>
+            </w:r>
+            <w:proofErr w:type="spellEnd"/>
+            <w:r>
+              <w:rPr>
+                <w:rFonts w:ascii="Times New Roman" w:eastAsia="Times New Roman" w:hAnsi="Times New Roman" w:cs="Times New Roman"/>
+                <w:sz w:val="28"/>
+                <w:szCs w:val="28"/>
+                <w:lang w:val="uk-UA"/>
+              </w:rPr>
+              <w:t xml:space="preserve"> </w:t>
+            </w:r>
+            <w:proofErr w:type="spellStart"/>
+            <w:r>
+              <w:rPr>
+                <w:rFonts w:ascii="Times New Roman" w:eastAsia="Times New Roman" w:hAnsi="Times New Roman" w:cs="Times New Roman"/>
+                <w:sz w:val="28"/>
+                <w:szCs w:val="28"/>
+                <w:lang w:val="uk-UA"/>
+              </w:rPr>
+              <w:t>about</w:t>
+            </w:r>
+            <w:proofErr w:type="spellEnd"/>
+            <w:r>
+              <w:rPr>
+                <w:rFonts w:ascii="Times New Roman" w:eastAsia="Times New Roman" w:hAnsi="Times New Roman" w:cs="Times New Roman"/>
+                <w:sz w:val="28"/>
+                <w:szCs w:val="28"/>
+                <w:lang w:val="uk-UA"/>
+              </w:rPr>
+              <w:t xml:space="preserve"> </w:t>
+            </w:r>
+            <w:proofErr w:type="spellStart"/>
+            <w:r>
+              <w:rPr>
+                <w:rFonts w:ascii="Times New Roman" w:eastAsia="Times New Roman" w:hAnsi="Times New Roman" w:cs="Times New Roman"/>
+                <w:sz w:val="28"/>
+                <w:szCs w:val="28"/>
+                <w:lang w:val="uk-UA"/>
+              </w:rPr>
+              <w:t>book</w:t>
+            </w:r>
+            <w:proofErr w:type="spellEnd"/>
+            <w:r>
+              <w:rPr>
+                <w:rFonts w:ascii="Times New Roman" w:eastAsia="Times New Roman" w:hAnsi="Times New Roman" w:cs="Times New Roman"/>
+                <w:sz w:val="28"/>
+                <w:szCs w:val="28"/>
+                <w:lang w:val="uk-UA"/>
+              </w:rPr>
+              <w:t>.</w:t>
+            </w:r>
+          </w:p>
+        </w:tc>
+        <w:tc>
+          <w:tcPr>
+            <w:tcW w:w="3091" w:type="dxa"/>
           </w:tcPr>
           <w:p>
             <w:pPr>
@@ -1982,147 +2121,6 @@
                 <w:sz w:val="28"/>
                 <w:szCs w:val="28"/>
               </w:rPr>
-              <w:t>Search</w:t>
-            </w:r>
-            <w:r>
-              <w:rPr>
-                <w:rFonts w:ascii="Times New Roman" w:eastAsia="Times New Roman" w:hAnsi="Times New Roman" w:cs="Times New Roman"/>
-                <w:sz w:val="28"/>
-                <w:szCs w:val="28"/>
-                <w:lang w:val="uk-UA"/>
-              </w:rPr>
-              <w:t xml:space="preserve"> </w:t>
-            </w:r>
-            <w:proofErr w:type="spellStart"/>
-            <w:r>
-              <w:rPr>
-                <w:rFonts w:ascii="Times New Roman" w:eastAsia="Times New Roman" w:hAnsi="Times New Roman" w:cs="Times New Roman"/>
-                <w:sz w:val="28"/>
-                <w:szCs w:val="28"/>
-                <w:lang w:val="uk-UA"/>
-              </w:rPr>
-              <w:t>all</w:t>
-            </w:r>
-            <w:proofErr w:type="spellEnd"/>
-            <w:r>
-              <w:rPr>
-                <w:rFonts w:ascii="Times New Roman" w:eastAsia="Times New Roman" w:hAnsi="Times New Roman" w:cs="Times New Roman"/>
-                <w:sz w:val="28"/>
-                <w:szCs w:val="28"/>
-                <w:lang w:val="uk-UA"/>
-              </w:rPr>
-              <w:t xml:space="preserve"> </w:t>
-            </w:r>
-            <w:proofErr w:type="spellStart"/>
-            <w:r>
-              <w:rPr>
-                <w:rFonts w:ascii="Times New Roman" w:eastAsia="Times New Roman" w:hAnsi="Times New Roman" w:cs="Times New Roman"/>
-                <w:sz w:val="28"/>
-                <w:szCs w:val="28"/>
-                <w:lang w:val="uk-UA"/>
-              </w:rPr>
-              <w:t>information</w:t>
-            </w:r>
-            <w:proofErr w:type="spellEnd"/>
-            <w:r>
-              <w:rPr>
-                <w:rFonts w:ascii="Times New Roman" w:eastAsia="Times New Roman" w:hAnsi="Times New Roman" w:cs="Times New Roman"/>
-                <w:sz w:val="28"/>
-                <w:szCs w:val="28"/>
-                <w:lang w:val="uk-UA"/>
-              </w:rPr>
-              <w:t xml:space="preserve"> </w:t>
-            </w:r>
-            <w:proofErr w:type="spellStart"/>
-            <w:r>
-              <w:rPr>
-                <w:rFonts w:ascii="Times New Roman" w:eastAsia="Times New Roman" w:hAnsi="Times New Roman" w:cs="Times New Roman"/>
-                <w:sz w:val="28"/>
-                <w:szCs w:val="28"/>
-                <w:lang w:val="uk-UA"/>
-              </w:rPr>
-              <w:t>available</w:t>
-            </w:r>
-            <w:proofErr w:type="spellEnd"/>
-            <w:r>
-              <w:rPr>
-                <w:rFonts w:ascii="Times New Roman" w:eastAsia="Times New Roman" w:hAnsi="Times New Roman" w:cs="Times New Roman"/>
-                <w:sz w:val="28"/>
-                <w:szCs w:val="28"/>
-                <w:lang w:val="uk-UA"/>
-              </w:rPr>
-              <w:t xml:space="preserve"> </w:t>
-            </w:r>
-            <w:proofErr w:type="spellStart"/>
-            <w:r>
-              <w:rPr>
-                <w:rFonts w:ascii="Times New Roman" w:eastAsia="Times New Roman" w:hAnsi="Times New Roman" w:cs="Times New Roman"/>
-                <w:sz w:val="28"/>
-                <w:szCs w:val="28"/>
-                <w:lang w:val="uk-UA"/>
-              </w:rPr>
-              <w:t>about</w:t>
-            </w:r>
-            <w:proofErr w:type="spellEnd"/>
-            <w:r>
-              <w:rPr>
-                <w:rFonts w:ascii="Times New Roman" w:eastAsia="Times New Roman" w:hAnsi="Times New Roman" w:cs="Times New Roman"/>
-                <w:sz w:val="28"/>
-                <w:szCs w:val="28"/>
-                <w:lang w:val="uk-UA"/>
-              </w:rPr>
-              <w:t xml:space="preserve"> </w:t>
-            </w:r>
-            <w:proofErr w:type="spellStart"/>
-            <w:r>
-              <w:rPr>
-                <w:rFonts w:ascii="Times New Roman" w:eastAsia="Times New Roman" w:hAnsi="Times New Roman" w:cs="Times New Roman"/>
-                <w:sz w:val="28"/>
-                <w:szCs w:val="28"/>
-                <w:lang w:val="uk-UA"/>
-              </w:rPr>
-              <w:t>boo</w:t>
-            </w:r>
-            <w:r>
-              <w:rPr>
-                <w:rFonts w:ascii="Times New Roman" w:eastAsia="Times New Roman" w:hAnsi="Times New Roman" w:cs="Times New Roman"/>
-                <w:sz w:val="28"/>
-                <w:szCs w:val="28"/>
-                <w:lang w:val="uk-UA"/>
-              </w:rPr>
-              <w:t>k</w:t>
-            </w:r>
-            <w:proofErr w:type="spellEnd"/>
-            <w:r>
-              <w:rPr>
-                <w:rFonts w:ascii="Times New Roman" w:eastAsia="Times New Roman" w:hAnsi="Times New Roman" w:cs="Times New Roman"/>
-                <w:sz w:val="28"/>
-                <w:szCs w:val="28"/>
-                <w:lang w:val="uk-UA"/>
-              </w:rPr>
-              <w:t>.</w:t>
-            </w:r>
-          </w:p>
-        </w:tc>
-        <w:tc>
-          <w:tcPr>
-            <w:tcW w:w="3091" w:type="dxa"/>
-          </w:tcPr>
-          <w:p>
-            <w:pPr>
-              <w:jc w:val="both"/>
-              <w:rPr>
-                <w:rFonts w:ascii="Times New Roman" w:eastAsia="Times New Roman" w:hAnsi="Times New Roman" w:cs="Times New Roman"/>
-                <w:sz w:val="28"/>
-                <w:szCs w:val="28"/>
-              </w:rPr>
-            </w:pPr>
-            <w:r>
-              <w:rPr>
-                <w:rFonts w:ascii="Times New Roman" w:eastAsia="Times New Roman" w:hAnsi="Times New Roman" w:cs="Times New Roman"/>
-                <w:sz w:val="28"/>
-                <w:szCs w:val="28"/>
-              </w:rPr>
               <w:t>Search(</w:t>
             </w:r>
             <w:proofErr w:type="spellStart"/>
@@ -2132,15 +2130,7 @@
                 <w:sz w:val="28"/>
                 <w:szCs w:val="28"/>
               </w:rPr>
-              <w:t>Search</w:t>
-            </w:r>
-            <w:r>
-              <w:rPr>
-                <w:rFonts w:ascii="Times New Roman" w:eastAsia="Times New Roman" w:hAnsi="Times New Roman" w:cs="Times New Roman"/>
-                <w:sz w:val="28"/>
-                <w:szCs w:val="28"/>
-              </w:rPr>
-              <w:t>BookViewModel</w:t>
+              <w:t>SearchBookViewModel</w:t>
             </w:r>
             <w:proofErr w:type="spellEnd"/>
             <w:r>
@@ -2173,7 +2163,7 @@
     <w:p/>
     <w:tbl>
       <w:tblPr>
-        <w:tblStyle w:val="a3"/>
+        <w:tblStyle w:val="TableGrid"/>
         <w:tblpPr w:leftFromText="180" w:rightFromText="180" w:vertAnchor="text" w:horzAnchor="margin" w:tblpY="805"/>
         <w:tblW w:w="15433" w:type="dxa"/>
         <w:tblLayout w:type="fixed"/>
@@ -3785,6 +3775,29 @@
                 <w:sz w:val="28"/>
                 <w:szCs w:val="28"/>
               </w:rPr>
+              <w:t>Search author</w:t>
+            </w:r>
+          </w:p>
+        </w:tc>
+        <w:tc>
+          <w:tcPr>
+            <w:tcW w:w="3547" w:type="dxa"/>
+          </w:tcPr>
+          <w:p>
+            <w:pPr>
+              <w:jc w:val="both"/>
+              <w:rPr>
+                <w:rFonts w:ascii="Times New Roman" w:eastAsia="Times New Roman" w:hAnsi="Times New Roman" w:cs="Times New Roman"/>
+                <w:sz w:val="28"/>
+                <w:szCs w:val="28"/>
+              </w:rPr>
+            </w:pPr>
+            <w:r>
+              <w:rPr>
+                <w:rFonts w:ascii="Times New Roman" w:eastAsia="Times New Roman" w:hAnsi="Times New Roman" w:cs="Times New Roman"/>
+                <w:sz w:val="28"/>
+                <w:szCs w:val="28"/>
+              </w:rPr>
               <w:t>Search</w:t>
             </w:r>
             <w:r>
@@ -3792,14 +3805,112 @@
                 <w:rFonts w:ascii="Times New Roman" w:eastAsia="Times New Roman" w:hAnsi="Times New Roman" w:cs="Times New Roman"/>
                 <w:sz w:val="28"/>
                 <w:szCs w:val="28"/>
-              </w:rPr>
-              <w:t xml:space="preserve"> author</w:t>
-            </w:r>
-          </w:p>
-        </w:tc>
-        <w:tc>
-          <w:tcPr>
-            <w:tcW w:w="3547" w:type="dxa"/>
+                <w:lang w:val="uk-UA"/>
+              </w:rPr>
+              <w:t xml:space="preserve"> </w:t>
+            </w:r>
+            <w:proofErr w:type="spellStart"/>
+            <w:r>
+              <w:rPr>
+                <w:rFonts w:ascii="Times New Roman" w:eastAsia="Times New Roman" w:hAnsi="Times New Roman" w:cs="Times New Roman"/>
+                <w:sz w:val="28"/>
+                <w:szCs w:val="28"/>
+                <w:lang w:val="uk-UA"/>
+              </w:rPr>
+              <w:t>all</w:t>
+            </w:r>
+            <w:proofErr w:type="spellEnd"/>
+            <w:r>
+              <w:rPr>
+                <w:rFonts w:ascii="Times New Roman" w:eastAsia="Times New Roman" w:hAnsi="Times New Roman" w:cs="Times New Roman"/>
+                <w:sz w:val="28"/>
+                <w:szCs w:val="28"/>
+                <w:lang w:val="uk-UA"/>
+              </w:rPr>
+              <w:t xml:space="preserve"> </w:t>
+            </w:r>
+            <w:proofErr w:type="spellStart"/>
+            <w:r>
+              <w:rPr>
+                <w:rFonts w:ascii="Times New Roman" w:eastAsia="Times New Roman" w:hAnsi="Times New Roman" w:cs="Times New Roman"/>
+                <w:sz w:val="28"/>
+                <w:szCs w:val="28"/>
+                <w:lang w:val="uk-UA"/>
+              </w:rPr>
+              <w:t>information</w:t>
+            </w:r>
+            <w:proofErr w:type="spellEnd"/>
+            <w:r>
+              <w:rPr>
+                <w:rFonts w:ascii="Times New Roman" w:eastAsia="Times New Roman" w:hAnsi="Times New Roman" w:cs="Times New Roman"/>
+                <w:sz w:val="28"/>
+                <w:szCs w:val="28"/>
+                <w:lang w:val="uk-UA"/>
+              </w:rPr>
+              <w:t xml:space="preserve"> </w:t>
+            </w:r>
+            <w:proofErr w:type="spellStart"/>
+            <w:r>
+              <w:rPr>
+                <w:rFonts w:ascii="Times New Roman" w:eastAsia="Times New Roman" w:hAnsi="Times New Roman" w:cs="Times New Roman"/>
+                <w:sz w:val="28"/>
+                <w:szCs w:val="28"/>
+                <w:lang w:val="uk-UA"/>
+              </w:rPr>
+              <w:t>available</w:t>
+            </w:r>
+            <w:proofErr w:type="spellEnd"/>
+            <w:r>
+              <w:rPr>
+                <w:rFonts w:ascii="Times New Roman" w:eastAsia="Times New Roman" w:hAnsi="Times New Roman" w:cs="Times New Roman"/>
+                <w:sz w:val="28"/>
+                <w:szCs w:val="28"/>
+                <w:lang w:val="uk-UA"/>
+              </w:rPr>
+              <w:t xml:space="preserve"> </w:t>
+            </w:r>
+            <w:proofErr w:type="spellStart"/>
+            <w:r>
+              <w:rPr>
+                <w:rFonts w:ascii="Times New Roman" w:eastAsia="Times New Roman" w:hAnsi="Times New Roman" w:cs="Times New Roman"/>
+                <w:sz w:val="28"/>
+                <w:szCs w:val="28"/>
+                <w:lang w:val="uk-UA"/>
+              </w:rPr>
+              <w:t>about</w:t>
+            </w:r>
+            <w:proofErr w:type="spellEnd"/>
+            <w:r>
+              <w:rPr>
+                <w:rFonts w:ascii="Times New Roman" w:eastAsia="Times New Roman" w:hAnsi="Times New Roman" w:cs="Times New Roman"/>
+                <w:sz w:val="28"/>
+                <w:szCs w:val="28"/>
+                <w:lang w:val="uk-UA"/>
+              </w:rPr>
+              <w:t xml:space="preserve"> </w:t>
+            </w:r>
+            <w:r>
+              <w:rPr>
+                <w:rFonts w:ascii="Times New Roman" w:eastAsia="Times New Roman" w:hAnsi="Times New Roman" w:cs="Times New Roman"/>
+                <w:sz w:val="28"/>
+                <w:szCs w:val="28"/>
+              </w:rPr>
+              <w:t>author</w:t>
+            </w:r>
+            <w:r>
+              <w:rPr>
+                <w:rFonts w:ascii="Times New Roman" w:eastAsia="Times New Roman" w:hAnsi="Times New Roman" w:cs="Times New Roman"/>
+                <w:sz w:val="28"/>
+                <w:szCs w:val="28"/>
+                <w:lang w:val="uk-UA"/>
+              </w:rPr>
+              <w:t>.</w:t>
+            </w:r>
+          </w:p>
+        </w:tc>
+        <w:tc>
+          <w:tcPr>
+            <w:tcW w:w="2980" w:type="dxa"/>
           </w:tcPr>
           <w:p>
             <w:pPr>
@@ -3816,135 +3927,6 @@
                 <w:sz w:val="28"/>
                 <w:szCs w:val="28"/>
               </w:rPr>
-              <w:t>Search</w:t>
-            </w:r>
-            <w:r>
-              <w:rPr>
-                <w:rFonts w:ascii="Times New Roman" w:eastAsia="Times New Roman" w:hAnsi="Times New Roman" w:cs="Times New Roman"/>
-                <w:sz w:val="28"/>
-                <w:szCs w:val="28"/>
-                <w:lang w:val="uk-UA"/>
-              </w:rPr>
-              <w:t xml:space="preserve"> </w:t>
-            </w:r>
-            <w:proofErr w:type="spellStart"/>
-            <w:r>
-              <w:rPr>
-                <w:rFonts w:ascii="Times New Roman" w:eastAsia="Times New Roman" w:hAnsi="Times New Roman" w:cs="Times New Roman"/>
-                <w:sz w:val="28"/>
-                <w:szCs w:val="28"/>
-                <w:lang w:val="uk-UA"/>
-              </w:rPr>
-              <w:t>all</w:t>
-            </w:r>
-            <w:proofErr w:type="spellEnd"/>
-            <w:r>
-              <w:rPr>
-                <w:rFonts w:ascii="Times New Roman" w:eastAsia="Times New Roman" w:hAnsi="Times New Roman" w:cs="Times New Roman"/>
-                <w:sz w:val="28"/>
-                <w:szCs w:val="28"/>
-                <w:lang w:val="uk-UA"/>
-              </w:rPr>
-              <w:t xml:space="preserve"> </w:t>
-            </w:r>
-            <w:proofErr w:type="spellStart"/>
-            <w:r>
-              <w:rPr>
-                <w:rFonts w:ascii="Times New Roman" w:eastAsia="Times New Roman" w:hAnsi="Times New Roman" w:cs="Times New Roman"/>
-                <w:sz w:val="28"/>
-                <w:szCs w:val="28"/>
-                <w:lang w:val="uk-UA"/>
-              </w:rPr>
-              <w:t>information</w:t>
-            </w:r>
-            <w:proofErr w:type="spellEnd"/>
-            <w:r>
-              <w:rPr>
-                <w:rFonts w:ascii="Times New Roman" w:eastAsia="Times New Roman" w:hAnsi="Times New Roman" w:cs="Times New Roman"/>
-                <w:sz w:val="28"/>
-                <w:szCs w:val="28"/>
-                <w:lang w:val="uk-UA"/>
-              </w:rPr>
-              <w:t xml:space="preserve"> </w:t>
-            </w:r>
-            <w:proofErr w:type="spellStart"/>
-            <w:r>
-              <w:rPr>
-                <w:rFonts w:ascii="Times New Roman" w:eastAsia="Times New Roman" w:hAnsi="Times New Roman" w:cs="Times New Roman"/>
-                <w:sz w:val="28"/>
-                <w:szCs w:val="28"/>
-                <w:lang w:val="uk-UA"/>
-              </w:rPr>
-              <w:t>available</w:t>
-            </w:r>
-            <w:proofErr w:type="spellEnd"/>
-            <w:r>
-              <w:rPr>
-                <w:rFonts w:ascii="Times New Roman" w:eastAsia="Times New Roman" w:hAnsi="Times New Roman" w:cs="Times New Roman"/>
-                <w:sz w:val="28"/>
-                <w:szCs w:val="28"/>
-                <w:lang w:val="uk-UA"/>
-              </w:rPr>
-              <w:t xml:space="preserve"> </w:t>
-            </w:r>
-            <w:proofErr w:type="spellStart"/>
-            <w:r>
-              <w:rPr>
-                <w:rFonts w:ascii="Times New Roman" w:eastAsia="Times New Roman" w:hAnsi="Times New Roman" w:cs="Times New Roman"/>
-                <w:sz w:val="28"/>
-                <w:szCs w:val="28"/>
-                <w:lang w:val="uk-UA"/>
-              </w:rPr>
-              <w:t>about</w:t>
-            </w:r>
-            <w:proofErr w:type="spellEnd"/>
-            <w:r>
-              <w:rPr>
-                <w:rFonts w:ascii="Times New Roman" w:eastAsia="Times New Roman" w:hAnsi="Times New Roman" w:cs="Times New Roman"/>
-                <w:sz w:val="28"/>
-                <w:szCs w:val="28"/>
-                <w:lang w:val="uk-UA"/>
-              </w:rPr>
-              <w:t xml:space="preserve"> </w:t>
-            </w:r>
-            <w:r>
-              <w:rPr>
-                <w:rFonts w:ascii="Times New Roman" w:eastAsia="Times New Roman" w:hAnsi="Times New Roman" w:cs="Times New Roman"/>
-                <w:sz w:val="28"/>
-                <w:szCs w:val="28"/>
-              </w:rPr>
-              <w:t>author</w:t>
-            </w:r>
-            <w:r>
-              <w:rPr>
-                <w:rFonts w:ascii="Times New Roman" w:eastAsia="Times New Roman" w:hAnsi="Times New Roman" w:cs="Times New Roman"/>
-                <w:sz w:val="28"/>
-                <w:szCs w:val="28"/>
-                <w:lang w:val="uk-UA"/>
-              </w:rPr>
-              <w:t>.</w:t>
-            </w:r>
-          </w:p>
-        </w:tc>
-        <w:tc>
-          <w:tcPr>
-            <w:tcW w:w="2980" w:type="dxa"/>
-          </w:tcPr>
-          <w:p>
-            <w:pPr>
-              <w:jc w:val="both"/>
-              <w:rPr>
-                <w:rFonts w:ascii="Times New Roman" w:eastAsia="Times New Roman" w:hAnsi="Times New Roman" w:cs="Times New Roman"/>
-                <w:sz w:val="28"/>
-                <w:szCs w:val="28"/>
-              </w:rPr>
-            </w:pPr>
-            <w:r>
-              <w:rPr>
-                <w:rFonts w:ascii="Times New Roman" w:eastAsia="Times New Roman" w:hAnsi="Times New Roman" w:cs="Times New Roman"/>
-                <w:sz w:val="28"/>
-                <w:szCs w:val="28"/>
-              </w:rPr>
               <w:t>Search(</w:t>
             </w:r>
             <w:proofErr w:type="spellStart"/>
@@ -3954,23 +3936,7 @@
                 <w:sz w:val="28"/>
                 <w:szCs w:val="28"/>
               </w:rPr>
-              <w:t>Search</w:t>
-            </w:r>
-            <w:r>
-              <w:rPr>
-                <w:rFonts w:ascii="Times New Roman" w:eastAsia="Times New Roman" w:hAnsi="Times New Roman" w:cs="Times New Roman"/>
-                <w:sz w:val="28"/>
-                <w:szCs w:val="28"/>
-              </w:rPr>
-              <w:t>Author</w:t>
-            </w:r>
-            <w:r>
-              <w:rPr>
-                <w:rFonts w:ascii="Times New Roman" w:eastAsia="Times New Roman" w:hAnsi="Times New Roman" w:cs="Times New Roman"/>
-                <w:sz w:val="28"/>
-                <w:szCs w:val="28"/>
-              </w:rPr>
-              <w:t>ViewModel</w:t>
+              <w:t>SearchAuthorViewModel</w:t>
             </w:r>
             <w:proofErr w:type="spellEnd"/>
             <w:r>
@@ -4135,7 +4101,6 @@
           <w:szCs w:val="28"/>
         </w:rPr>
       </w:pPr>
-      <w:proofErr w:type="spellStart"/>
       <w:r>
         <w:rPr>
           <w:rFonts w:ascii="Times New Roman" w:hAnsi="Times New Roman" w:cs="Times New Roman"/>
@@ -4159,7 +4124,6 @@
         </w:rPr>
         <w:t>list</w:t>
       </w:r>
-      <w:proofErr w:type="spellEnd"/>
       <w:r>
         <w:rPr>
           <w:rFonts w:ascii="Times New Roman" w:hAnsi="Times New Roman" w:cs="Times New Roman"/>
@@ -4185,7 +4149,7 @@
     </w:p>
     <w:tbl>
       <w:tblPr>
-        <w:tblStyle w:val="a3"/>
+        <w:tblStyle w:val="TableGrid"/>
         <w:tblW w:w="15458" w:type="dxa"/>
         <w:tblInd w:w="-25" w:type="dxa"/>
         <w:tblLayout w:type="fixed"/>
@@ -4939,15 +4903,7 @@
                 <w:sz w:val="28"/>
                 <w:szCs w:val="28"/>
               </w:rPr>
-              <w:t>Add</w:t>
-            </w:r>
-            <w:r>
-              <w:rPr>
-                <w:rFonts w:ascii="Times New Roman" w:eastAsia="Times New Roman" w:hAnsi="Times New Roman" w:cs="Times New Roman"/>
-                <w:sz w:val="28"/>
-                <w:szCs w:val="28"/>
-              </w:rPr>
-              <w:t xml:space="preserve"> a note why this book should be in his/her wish list</w:t>
+              <w:t>Add a note why this book should be in his/her wish list</w:t>
             </w:r>
           </w:p>
         </w:tc>
@@ -5043,7 +4999,7 @@
     </w:p>
     <w:tbl>
       <w:tblPr>
-        <w:tblStyle w:val="a3"/>
+        <w:tblStyle w:val="TableGrid"/>
         <w:tblW w:w="15442" w:type="dxa"/>
         <w:tblInd w:w="-25" w:type="dxa"/>
         <w:tblLayout w:type="fixed"/>
@@ -5297,23 +5253,7 @@
                 <w:sz w:val="28"/>
                 <w:szCs w:val="28"/>
               </w:rPr>
-              <w:t xml:space="preserve">Registered </w:t>
-            </w:r>
-            <w:r>
-              <w:rPr>
-                <w:rFonts w:ascii="Times New Roman" w:hAnsi="Times New Roman" w:cs="Times New Roman"/>
-                <w:sz w:val="28"/>
-                <w:szCs w:val="28"/>
-              </w:rPr>
-              <w:t xml:space="preserve">  </w:t>
-            </w:r>
-            <w:r>
-              <w:rPr>
-                <w:rFonts w:ascii="Times New Roman" w:hAnsi="Times New Roman" w:cs="Times New Roman"/>
-                <w:sz w:val="28"/>
-                <w:szCs w:val="28"/>
-              </w:rPr>
-              <w:t>Customer</w:t>
+              <w:t>Registered   Customer</w:t>
             </w:r>
           </w:p>
           <w:p>
@@ -5421,15 +5361,7 @@
                 <w:sz w:val="28"/>
                 <w:szCs w:val="28"/>
               </w:rPr>
-              <w:t>LogIn</w:t>
-            </w:r>
-            <w:r>
-              <w:rPr>
-                <w:rFonts w:ascii="Times New Roman" w:eastAsia="Times New Roman" w:hAnsi="Times New Roman" w:cs="Times New Roman"/>
-                <w:sz w:val="28"/>
-                <w:szCs w:val="28"/>
-              </w:rPr>
-              <w:t>ViewModel</w:t>
+              <w:t>LogInViewModel</w:t>
             </w:r>
             <w:proofErr w:type="spellEnd"/>
             <w:r>
@@ -5480,15 +5412,7 @@
                 <w:sz w:val="28"/>
                 <w:szCs w:val="28"/>
               </w:rPr>
-              <w:t>US</w:t>
-            </w:r>
-            <w:r>
-              <w:rPr>
-                <w:rFonts w:ascii="Times New Roman" w:hAnsi="Times New Roman" w:cs="Times New Roman"/>
-                <w:sz w:val="28"/>
-                <w:szCs w:val="28"/>
-              </w:rPr>
-              <w:t>2</w:t>
+              <w:t>US2</w:t>
             </w:r>
           </w:p>
         </w:tc>
@@ -5591,15 +5515,7 @@
                 <w:sz w:val="28"/>
                 <w:szCs w:val="28"/>
               </w:rPr>
-              <w:t>LogOut</w:t>
-            </w:r>
-            <w:r>
-              <w:rPr>
-                <w:rFonts w:ascii="Times New Roman" w:eastAsia="Times New Roman" w:hAnsi="Times New Roman" w:cs="Times New Roman"/>
-                <w:sz w:val="28"/>
-                <w:szCs w:val="28"/>
-              </w:rPr>
-              <w:t>ViewModel</w:t>
+              <w:t>LogOutViewModel</w:t>
             </w:r>
             <w:proofErr w:type="spellEnd"/>
             <w:r>
@@ -5650,15 +5566,7 @@
                 <w:sz w:val="28"/>
                 <w:szCs w:val="28"/>
               </w:rPr>
-              <w:t>US</w:t>
-            </w:r>
-            <w:r>
-              <w:rPr>
-                <w:rFonts w:ascii="Times New Roman" w:hAnsi="Times New Roman" w:cs="Times New Roman"/>
-                <w:sz w:val="28"/>
-                <w:szCs w:val="28"/>
-              </w:rPr>
-              <w:t>3</w:t>
+              <w:t>US3</w:t>
             </w:r>
           </w:p>
         </w:tc>
@@ -5759,32 +5667,16 @@
                 <w:sz w:val="28"/>
                 <w:szCs w:val="28"/>
               </w:rPr>
-              <w:t>Registration</w:t>
-            </w:r>
-            <w:r>
-              <w:rPr>
-                <w:rFonts w:ascii="Times New Roman" w:eastAsia="Times New Roman" w:hAnsi="Times New Roman" w:cs="Times New Roman"/>
-                <w:sz w:val="28"/>
-                <w:szCs w:val="28"/>
-              </w:rPr>
-              <w:t>(</w:t>
-            </w:r>
-            <w:proofErr w:type="spellStart"/>
-            <w:r>
-              <w:rPr>
-                <w:rFonts w:ascii="Times New Roman" w:eastAsia="Times New Roman" w:hAnsi="Times New Roman" w:cs="Times New Roman"/>
-                <w:sz w:val="28"/>
-                <w:szCs w:val="28"/>
-              </w:rPr>
-              <w:t>Registration</w:t>
-            </w:r>
-            <w:r>
-              <w:rPr>
-                <w:rFonts w:ascii="Times New Roman" w:eastAsia="Times New Roman" w:hAnsi="Times New Roman" w:cs="Times New Roman"/>
-                <w:sz w:val="28"/>
-                <w:szCs w:val="28"/>
-              </w:rPr>
-              <w:t>ViewModel</w:t>
+              <w:t>Registration(</w:t>
+            </w:r>
+            <w:proofErr w:type="spellStart"/>
+            <w:r>
+              <w:rPr>
+                <w:rFonts w:ascii="Times New Roman" w:eastAsia="Times New Roman" w:hAnsi="Times New Roman" w:cs="Times New Roman"/>
+                <w:sz w:val="28"/>
+                <w:szCs w:val="28"/>
+              </w:rPr>
+              <w:t>RegistrationViewModel</w:t>
             </w:r>
             <w:proofErr w:type="spellEnd"/>
             <w:r>
@@ -5828,10 +5720,7 @@
     <w:p/>
     <w:p/>
     <w:p/>
-    <w:p>
-      <w:bookmarkStart w:id="0" w:name="_GoBack"/>
-      <w:bookmarkEnd w:id="0"/>
-    </w:p>
+    <w:p/>
     <w:p>
       <w:pPr>
         <w:spacing w:line="360" w:lineRule="auto"/>
@@ -5858,7 +5747,7 @@
     </w:p>
     <w:tbl>
       <w:tblPr>
-        <w:tblStyle w:val="a3"/>
+        <w:tblStyle w:val="TableGrid"/>
         <w:tblW w:w="15476" w:type="dxa"/>
         <w:tblInd w:w="-25" w:type="dxa"/>
         <w:tblLayout w:type="fixed"/>
@@ -6290,7 +6179,7 @@
     </w:p>
     <w:p>
       <w:pPr>
-        <w:pStyle w:val="a8"/>
+        <w:pStyle w:val="ListParagraph"/>
         <w:numPr>
           <w:ilvl w:val="0"/>
           <w:numId w:val="1"/>
@@ -6329,7 +6218,7 @@
     </w:p>
     <w:p>
       <w:pPr>
-        <w:pStyle w:val="a8"/>
+        <w:pStyle w:val="ListParagraph"/>
         <w:numPr>
           <w:ilvl w:val="1"/>
           <w:numId w:val="6"/>
@@ -6363,7 +6252,7 @@
     </w:p>
     <w:p>
       <w:pPr>
-        <w:pStyle w:val="a8"/>
+        <w:pStyle w:val="ListParagraph"/>
         <w:spacing w:line="360" w:lineRule="auto"/>
         <w:ind w:left="1140"/>
         <w:rPr>
@@ -6398,7 +6287,7 @@
                     </pic:cNvPicPr>
                   </pic:nvPicPr>
                   <pic:blipFill>
-                    <a:blip r:embed="rId8">
+                    <a:blip r:embed="rId7">
                       <a:extLst>
                         <a:ext uri="{28A0092B-C50C-407E-A947-70E740481C1C}">
                           <a14:useLocalDpi xmlns:a14="http://schemas.microsoft.com/office/drawing/2010/main" val="0"/>
@@ -6434,7 +6323,7 @@
     <w:p/>
     <w:p>
       <w:pPr>
-        <w:pStyle w:val="a8"/>
+        <w:pStyle w:val="ListParagraph"/>
         <w:spacing w:line="360" w:lineRule="auto"/>
         <w:rPr>
           <w:rFonts w:ascii="Times New Roman" w:hAnsi="Times New Roman" w:cs="Times New Roman"/>
@@ -6525,7 +6414,7 @@
                     </pic:cNvPicPr>
                   </pic:nvPicPr>
                   <pic:blipFill rotWithShape="1">
-                    <a:blip r:embed="rId9">
+                    <a:blip r:embed="rId8">
                       <a:extLst>
                         <a:ext uri="{28A0092B-C50C-407E-A947-70E740481C1C}">
                           <a14:useLocalDpi xmlns:a14="http://schemas.microsoft.com/office/drawing/2010/main" val="0"/>
@@ -6564,7 +6453,7 @@
     <w:p/>
     <w:p>
       <w:pPr>
-        <w:pStyle w:val="a8"/>
+        <w:pStyle w:val="ListParagraph"/>
         <w:numPr>
           <w:ilvl w:val="1"/>
           <w:numId w:val="1"/>
@@ -6617,7 +6506,7 @@
     </w:p>
     <w:p>
       <w:pPr>
-        <w:pStyle w:val="a8"/>
+        <w:pStyle w:val="ListParagraph"/>
         <w:spacing w:line="360" w:lineRule="auto"/>
         <w:ind w:left="1140"/>
         <w:rPr>
@@ -6630,7 +6519,7 @@
     </w:p>
     <w:p>
       <w:pPr>
-        <w:pStyle w:val="a8"/>
+        <w:pStyle w:val="ListParagraph"/>
         <w:spacing w:line="360" w:lineRule="auto"/>
         <w:ind w:left="1140"/>
         <w:jc w:val="center"/>
@@ -6668,7 +6557,7 @@
                     </pic:cNvPicPr>
                   </pic:nvPicPr>
                   <pic:blipFill rotWithShape="1">
-                    <a:blip r:embed="rId10">
+                    <a:blip r:embed="rId9">
                       <a:extLst>
                         <a:ext uri="{28A0092B-C50C-407E-A947-70E740481C1C}">
                           <a14:useLocalDpi xmlns:a14="http://schemas.microsoft.com/office/drawing/2010/main" val="0"/>
@@ -6705,7 +6594,7 @@
     </w:p>
     <w:p>
       <w:pPr>
-        <w:pStyle w:val="a8"/>
+        <w:pStyle w:val="ListParagraph"/>
         <w:spacing w:line="360" w:lineRule="auto"/>
         <w:ind w:left="1140"/>
         <w:rPr>
@@ -6718,7 +6607,7 @@
     </w:p>
     <w:p>
       <w:pPr>
-        <w:pStyle w:val="a8"/>
+        <w:pStyle w:val="ListParagraph"/>
         <w:spacing w:line="360" w:lineRule="auto"/>
         <w:ind w:left="1140"/>
         <w:rPr>
@@ -6731,7 +6620,7 @@
     </w:p>
     <w:p>
       <w:pPr>
-        <w:pStyle w:val="a8"/>
+        <w:pStyle w:val="ListParagraph"/>
         <w:numPr>
           <w:ilvl w:val="1"/>
           <w:numId w:val="1"/>
@@ -6755,7 +6644,7 @@
     </w:p>
     <w:p>
       <w:pPr>
-        <w:pStyle w:val="a8"/>
+        <w:pStyle w:val="ListParagraph"/>
         <w:spacing w:line="360" w:lineRule="auto"/>
         <w:ind w:left="1140"/>
         <w:rPr>
@@ -6798,7 +6687,7 @@
                     </pic:cNvPicPr>
                   </pic:nvPicPr>
                   <pic:blipFill rotWithShape="1">
-                    <a:blip r:embed="rId11">
+                    <a:blip r:embed="rId10">
                       <a:extLst>
                         <a:ext uri="{28A0092B-C50C-407E-A947-70E740481C1C}">
                           <a14:useLocalDpi xmlns:a14="http://schemas.microsoft.com/office/drawing/2010/main" val="0"/>
@@ -6835,7 +6724,7 @@
     </w:p>
     <w:p>
       <w:pPr>
-        <w:pStyle w:val="a8"/>
+        <w:pStyle w:val="ListParagraph"/>
         <w:numPr>
           <w:ilvl w:val="0"/>
           <w:numId w:val="1"/>
@@ -6861,7 +6750,7 @@
     </w:p>
     <w:p>
       <w:pPr>
-        <w:pStyle w:val="a8"/>
+        <w:pStyle w:val="ListParagraph"/>
         <w:tabs>
           <w:tab w:val="left" w:pos="1290"/>
         </w:tabs>
@@ -6920,7 +6809,7 @@
                     </pic:cNvPicPr>
                   </pic:nvPicPr>
                   <pic:blipFill rotWithShape="1">
-                    <a:blip r:embed="rId12">
+                    <a:blip r:embed="rId11">
                       <a:extLst>
                         <a:ext uri="{28A0092B-C50C-407E-A947-70E740481C1C}">
                           <a14:useLocalDpi xmlns:a14="http://schemas.microsoft.com/office/drawing/2010/main" val="0"/>
@@ -6957,7 +6846,7 @@
     </w:p>
     <w:p>
       <w:pPr>
-        <w:pStyle w:val="a8"/>
+        <w:pStyle w:val="ListParagraph"/>
         <w:numPr>
           <w:ilvl w:val="0"/>
           <w:numId w:val="1"/>
@@ -7024,7 +6913,7 @@
                     <pic:cNvPicPr/>
                   </pic:nvPicPr>
                   <pic:blipFill>
-                    <a:blip r:embed="rId13">
+                    <a:blip r:embed="rId12">
                       <a:extLst>
                         <a:ext uri="{28A0092B-C50C-407E-A947-70E740481C1C}">
                           <a14:useLocalDpi xmlns:a14="http://schemas.microsoft.com/office/drawing/2010/main" val="0"/>
@@ -7068,7 +6957,7 @@
 </file>
 
 <file path=word/endnotes.xml><?xml version="1.0" encoding="utf-8"?>
-<w:endnotes xmlns:wpc="http://schemas.microsoft.com/office/word/2010/wordprocessingCanvas" xmlns:mc="http://schemas.openxmlformats.org/markup-compatibility/2006" xmlns:o="urn:schemas-microsoft-com:office:office" xmlns:r="http://schemas.openxmlformats.org/officeDocument/2006/relationships" xmlns:m="http://schemas.openxmlformats.org/officeDocument/2006/math" xmlns:v="urn:schemas-microsoft-com:vml" xmlns:wp14="http://schemas.microsoft.com/office/word/2010/wordprocessingDrawing" xmlns:wp="http://schemas.openxmlformats.org/drawingml/2006/wordprocessingDrawing" xmlns:w10="urn:schemas-microsoft-com:office:word" xmlns:w="http://schemas.openxmlformats.org/wordprocessingml/2006/main" xmlns:w14="http://schemas.microsoft.com/office/word/2010/wordml" xmlns:wpg="http://schemas.microsoft.com/office/word/2010/wordprocessingGroup" xmlns:wpi="http://schemas.microsoft.com/office/word/2010/wordprocessingInk" xmlns:wne="http://schemas.microsoft.com/office/word/2006/wordml" xmlns:wps="http://schemas.microsoft.com/office/word/2010/wordprocessingShape" mc:Ignorable="w14 wp14">
+<w:endnotes xmlns:wpc="http://schemas.microsoft.com/office/word/2010/wordprocessingCanvas" xmlns:cx="http://schemas.microsoft.com/office/drawing/2014/chartex" xmlns:cx1="http://schemas.microsoft.com/office/drawing/2015/9/8/chartex" xmlns:cx2="http://schemas.microsoft.com/office/drawing/2015/10/21/chartex" xmlns:cx3="http://schemas.microsoft.com/office/drawing/2016/5/9/chartex" xmlns:cx4="http://schemas.microsoft.com/office/drawing/2016/5/10/chartex" xmlns:cx5="http://schemas.microsoft.com/office/drawing/2016/5/11/chartex" xmlns:cx6="http://schemas.microsoft.com/office/drawing/2016/5/12/chartex" xmlns:cx7="http://schemas.microsoft.com/office/drawing/2016/5/13/chartex" xmlns:cx8="http://schemas.microsoft.com/office/drawing/2016/5/14/chartex" xmlns:mc="http://schemas.openxmlformats.org/markup-compatibility/2006" xmlns:aink="http://schemas.microsoft.com/office/drawing/2016/ink" xmlns:am3d="http://schemas.microsoft.com/office/drawing/2017/model3d" xmlns:o="urn:schemas-microsoft-com:office:office" xmlns:r="http://schemas.openxmlformats.org/officeDocument/2006/relationships" xmlns:m="http://schemas.openxmlformats.org/officeDocument/2006/math" xmlns:v="urn:schemas-microsoft-com:vml" xmlns:wp14="http://schemas.microsoft.com/office/word/2010/wordprocessingDrawing" xmlns:wp="http://schemas.openxmlformats.org/drawingml/2006/wordprocessingDrawing" xmlns:w10="urn:schemas-microsoft-com:office:word" xmlns:w="http://schemas.openxmlformats.org/wordprocessingml/2006/main" xmlns:w14="http://schemas.microsoft.com/office/word/2010/wordml" xmlns:w15="http://schemas.microsoft.com/office/word/2012/wordml" xmlns:w16cid="http://schemas.microsoft.com/office/word/2016/wordml/cid" xmlns:w16se="http://schemas.microsoft.com/office/word/2015/wordml/symex" xmlns:wpg="http://schemas.microsoft.com/office/word/2010/wordprocessingGroup" xmlns:wpi="http://schemas.microsoft.com/office/word/2010/wordprocessingInk" xmlns:wne="http://schemas.microsoft.com/office/word/2006/wordml" xmlns:wps="http://schemas.microsoft.com/office/word/2010/wordprocessingShape" mc:Ignorable="w14 w15 w16se w16cid wp14">
   <w:endnote w:type="separator" w:id="-1">
     <w:p>
       <w:pPr>
@@ -7093,7 +6982,7 @@
 </file>
 
 <file path=word/footnotes.xml><?xml version="1.0" encoding="utf-8"?>
-<w:footnotes xmlns:wpc="http://schemas.microsoft.com/office/word/2010/wordprocessingCanvas" xmlns:mc="http://schemas.openxmlformats.org/markup-compatibility/2006" xmlns:o="urn:schemas-microsoft-com:office:office" xmlns:r="http://schemas.openxmlformats.org/officeDocument/2006/relationships" xmlns:m="http://schemas.openxmlformats.org/officeDocument/2006/math" xmlns:v="urn:schemas-microsoft-com:vml" xmlns:wp14="http://schemas.microsoft.com/office/word/2010/wordprocessingDrawing" xmlns:wp="http://schemas.openxmlformats.org/drawingml/2006/wordprocessingDrawing" xmlns:w10="urn:schemas-microsoft-com:office:word" xmlns:w="http://schemas.openxmlformats.org/wordprocessingml/2006/main" xmlns:w14="http://schemas.microsoft.com/office/word/2010/wordml" xmlns:wpg="http://schemas.microsoft.com/office/word/2010/wordprocessingGroup" xmlns:wpi="http://schemas.microsoft.com/office/word/2010/wordprocessingInk" xmlns:wne="http://schemas.microsoft.com/office/word/2006/wordml" xmlns:wps="http://schemas.microsoft.com/office/word/2010/wordprocessingShape" mc:Ignorable="w14 wp14">
+<w:footnotes xmlns:wpc="http://schemas.microsoft.com/office/word/2010/wordprocessingCanvas" xmlns:cx="http://schemas.microsoft.com/office/drawing/2014/chartex" xmlns:cx1="http://schemas.microsoft.com/office/drawing/2015/9/8/chartex" xmlns:cx2="http://schemas.microsoft.com/office/drawing/2015/10/21/chartex" xmlns:cx3="http://schemas.microsoft.com/office/drawing/2016/5/9/chartex" xmlns:cx4="http://schemas.microsoft.com/office/drawing/2016/5/10/chartex" xmlns:cx5="http://schemas.microsoft.com/office/drawing/2016/5/11/chartex" xmlns:cx6="http://schemas.microsoft.com/office/drawing/2016/5/12/chartex" xmlns:cx7="http://schemas.microsoft.com/office/drawing/2016/5/13/chartex" xmlns:cx8="http://schemas.microsoft.com/office/drawing/2016/5/14/chartex" xmlns:mc="http://schemas.openxmlformats.org/markup-compatibility/2006" xmlns:aink="http://schemas.microsoft.com/office/drawing/2016/ink" xmlns:am3d="http://schemas.microsoft.com/office/drawing/2017/model3d" xmlns:o="urn:schemas-microsoft-com:office:office" xmlns:r="http://schemas.openxmlformats.org/officeDocument/2006/relationships" xmlns:m="http://schemas.openxmlformats.org/officeDocument/2006/math" xmlns:v="urn:schemas-microsoft-com:vml" xmlns:wp14="http://schemas.microsoft.com/office/word/2010/wordprocessingDrawing" xmlns:wp="http://schemas.openxmlformats.org/drawingml/2006/wordprocessingDrawing" xmlns:w10="urn:schemas-microsoft-com:office:word" xmlns:w="http://schemas.openxmlformats.org/wordprocessingml/2006/main" xmlns:w14="http://schemas.microsoft.com/office/word/2010/wordml" xmlns:w15="http://schemas.microsoft.com/office/word/2012/wordml" xmlns:w16cid="http://schemas.microsoft.com/office/word/2016/wordml/cid" xmlns:w16se="http://schemas.microsoft.com/office/word/2015/wordml/symex" xmlns:wpg="http://schemas.microsoft.com/office/word/2010/wordprocessingGroup" xmlns:wpi="http://schemas.microsoft.com/office/word/2010/wordprocessingInk" xmlns:wne="http://schemas.microsoft.com/office/word/2006/wordml" xmlns:wps="http://schemas.microsoft.com/office/word/2010/wordprocessingShape" mc:Ignorable="w14 w15 w16se w16cid wp14">
   <w:footnote w:type="separator" w:id="-1">
     <w:p>
       <w:pPr>
@@ -7118,8 +7007,8 @@
 </file>
 
 <file path=word/numbering.xml><?xml version="1.0" encoding="utf-8"?>
-<w:numbering xmlns:wpc="http://schemas.microsoft.com/office/word/2010/wordprocessingCanvas" xmlns:mc="http://schemas.openxmlformats.org/markup-compatibility/2006" xmlns:o="urn:schemas-microsoft-com:office:office" xmlns:r="http://schemas.openxmlformats.org/officeDocument/2006/relationships" xmlns:m="http://schemas.openxmlformats.org/officeDocument/2006/math" xmlns:v="urn:schemas-microsoft-com:vml" xmlns:wp14="http://schemas.microsoft.com/office/word/2010/wordprocessingDrawing" xmlns:wp="http://schemas.openxmlformats.org/drawingml/2006/wordprocessingDrawing" xmlns:w10="urn:schemas-microsoft-com:office:word" xmlns:w="http://schemas.openxmlformats.org/wordprocessingml/2006/main" xmlns:w14="http://schemas.microsoft.com/office/word/2010/wordml" xmlns:wpg="http://schemas.microsoft.com/office/word/2010/wordprocessingGroup" xmlns:wpi="http://schemas.microsoft.com/office/word/2010/wordprocessingInk" xmlns:wne="http://schemas.microsoft.com/office/word/2006/wordml" xmlns:wps="http://schemas.microsoft.com/office/word/2010/wordprocessingShape" mc:Ignorable="w14 wp14">
-  <w:abstractNum w:abstractNumId="0">
+<w:numbering xmlns:wpc="http://schemas.microsoft.com/office/word/2010/wordprocessingCanvas" xmlns:cx="http://schemas.microsoft.com/office/drawing/2014/chartex" xmlns:cx1="http://schemas.microsoft.com/office/drawing/2015/9/8/chartex" xmlns:cx2="http://schemas.microsoft.com/office/drawing/2015/10/21/chartex" xmlns:cx3="http://schemas.microsoft.com/office/drawing/2016/5/9/chartex" xmlns:cx4="http://schemas.microsoft.com/office/drawing/2016/5/10/chartex" xmlns:cx5="http://schemas.microsoft.com/office/drawing/2016/5/11/chartex" xmlns:cx6="http://schemas.microsoft.com/office/drawing/2016/5/12/chartex" xmlns:cx7="http://schemas.microsoft.com/office/drawing/2016/5/13/chartex" xmlns:cx8="http://schemas.microsoft.com/office/drawing/2016/5/14/chartex" xmlns:mc="http://schemas.openxmlformats.org/markup-compatibility/2006" xmlns:aink="http://schemas.microsoft.com/office/drawing/2016/ink" xmlns:am3d="http://schemas.microsoft.com/office/drawing/2017/model3d" xmlns:o="urn:schemas-microsoft-com:office:office" xmlns:r="http://schemas.openxmlformats.org/officeDocument/2006/relationships" xmlns:m="http://schemas.openxmlformats.org/officeDocument/2006/math" xmlns:v="urn:schemas-microsoft-com:vml" xmlns:wp14="http://schemas.microsoft.com/office/word/2010/wordprocessingDrawing" xmlns:wp="http://schemas.openxmlformats.org/drawingml/2006/wordprocessingDrawing" xmlns:w10="urn:schemas-microsoft-com:office:word" xmlns:w="http://schemas.openxmlformats.org/wordprocessingml/2006/main" xmlns:w14="http://schemas.microsoft.com/office/word/2010/wordml" xmlns:w15="http://schemas.microsoft.com/office/word/2012/wordml" xmlns:w16cid="http://schemas.microsoft.com/office/word/2016/wordml/cid" xmlns:w16se="http://schemas.microsoft.com/office/word/2015/wordml/symex" xmlns:wpg="http://schemas.microsoft.com/office/word/2010/wordprocessingGroup" xmlns:wpi="http://schemas.microsoft.com/office/word/2010/wordprocessingInk" xmlns:wne="http://schemas.microsoft.com/office/word/2006/wordml" xmlns:wps="http://schemas.microsoft.com/office/word/2010/wordprocessingShape" mc:Ignorable="w14 w15 w16se w16cid wp14">
+  <w:abstractNum w:abstractNumId="0" w15:restartNumberingAfterBreak="0">
     <w:nsid w:val="0D5475AA"/>
     <w:multiLevelType w:val="hybridMultilevel"/>
     <w:tmpl w:val="984E5738"/>
@@ -7232,7 +7121,7 @@
       </w:rPr>
     </w:lvl>
   </w:abstractNum>
-  <w:abstractNum w:abstractNumId="1">
+  <w:abstractNum w:abstractNumId="1" w15:restartNumberingAfterBreak="0">
     <w:nsid w:val="1ECE0325"/>
     <w:multiLevelType w:val="hybridMultilevel"/>
     <w:tmpl w:val="C06A4908"/>
@@ -7318,7 +7207,7 @@
       </w:pPr>
     </w:lvl>
   </w:abstractNum>
-  <w:abstractNum w:abstractNumId="2">
+  <w:abstractNum w:abstractNumId="2" w15:restartNumberingAfterBreak="0">
     <w:nsid w:val="39D9749D"/>
     <w:multiLevelType w:val="hybridMultilevel"/>
     <w:tmpl w:val="C06A4908"/>
@@ -7404,7 +7293,7 @@
       </w:pPr>
     </w:lvl>
   </w:abstractNum>
-  <w:abstractNum w:abstractNumId="3">
+  <w:abstractNum w:abstractNumId="3" w15:restartNumberingAfterBreak="0">
     <w:nsid w:val="3A6F78AD"/>
     <w:multiLevelType w:val="multilevel"/>
     <w:tmpl w:val="28D2640A"/>
@@ -7522,7 +7411,7 @@
       </w:rPr>
     </w:lvl>
   </w:abstractNum>
-  <w:abstractNum w:abstractNumId="4">
+  <w:abstractNum w:abstractNumId="4" w15:restartNumberingAfterBreak="0">
     <w:nsid w:val="3D827386"/>
     <w:multiLevelType w:val="multilevel"/>
     <w:tmpl w:val="3B50E90E"/>
@@ -7635,7 +7524,7 @@
       </w:rPr>
     </w:lvl>
   </w:abstractNum>
-  <w:abstractNum w:abstractNumId="5">
+  <w:abstractNum w:abstractNumId="5" w15:restartNumberingAfterBreak="0">
     <w:nsid w:val="6ED24815"/>
     <w:multiLevelType w:val="multilevel"/>
     <w:tmpl w:val="06A43914"/>
@@ -7770,7 +7659,7 @@
 </file>
 
 <file path=word/styles.xml><?xml version="1.0" encoding="utf-8"?>
-<w:styles xmlns:mc="http://schemas.openxmlformats.org/markup-compatibility/2006" xmlns:r="http://schemas.openxmlformats.org/officeDocument/2006/relationships" xmlns:w="http://schemas.openxmlformats.org/wordprocessingml/2006/main" xmlns:w14="http://schemas.microsoft.com/office/word/2010/wordml" mc:Ignorable="w14">
+<w:styles xmlns:mc="http://schemas.openxmlformats.org/markup-compatibility/2006" xmlns:r="http://schemas.openxmlformats.org/officeDocument/2006/relationships" xmlns:w="http://schemas.openxmlformats.org/wordprocessingml/2006/main" xmlns:w14="http://schemas.microsoft.com/office/word/2010/wordml" xmlns:w15="http://schemas.microsoft.com/office/word/2012/wordml" xmlns:w16cid="http://schemas.microsoft.com/office/word/2016/wordml/cid" xmlns:w16se="http://schemas.microsoft.com/office/word/2015/wordml/symex" mc:Ignorable="w14 w15 w16se w16cid">
   <w:docDefaults>
     <w:rPrDefault>
       <w:rPr>
@@ -7786,146 +7675,384 @@
       </w:pPr>
     </w:pPrDefault>
   </w:docDefaults>
-  <w:latentStyles w:defLockedState="0" w:defUIPriority="99" w:defSemiHidden="1" w:defUnhideWhenUsed="1" w:defQFormat="0" w:count="267">
-    <w:lsdException w:name="Normal" w:semiHidden="0" w:uiPriority="0" w:unhideWhenUsed="0" w:qFormat="1"/>
-    <w:lsdException w:name="heading 1" w:semiHidden="0" w:uiPriority="9" w:unhideWhenUsed="0" w:qFormat="1"/>
-    <w:lsdException w:name="heading 2" w:uiPriority="9" w:qFormat="1"/>
-    <w:lsdException w:name="heading 3" w:uiPriority="9" w:qFormat="1"/>
-    <w:lsdException w:name="heading 4" w:uiPriority="9" w:qFormat="1"/>
-    <w:lsdException w:name="heading 5" w:uiPriority="9" w:qFormat="1"/>
-    <w:lsdException w:name="heading 6" w:uiPriority="9" w:qFormat="1"/>
-    <w:lsdException w:name="heading 7" w:uiPriority="9" w:qFormat="1"/>
-    <w:lsdException w:name="heading 8" w:uiPriority="9" w:qFormat="1"/>
-    <w:lsdException w:name="heading 9" w:uiPriority="9" w:qFormat="1"/>
-    <w:lsdException w:name="toc 1" w:uiPriority="39"/>
-    <w:lsdException w:name="toc 2" w:uiPriority="39"/>
-    <w:lsdException w:name="toc 3" w:uiPriority="39"/>
-    <w:lsdException w:name="toc 4" w:uiPriority="39"/>
-    <w:lsdException w:name="toc 5" w:uiPriority="39"/>
-    <w:lsdException w:name="toc 6" w:uiPriority="39"/>
-    <w:lsdException w:name="toc 7" w:uiPriority="39"/>
-    <w:lsdException w:name="toc 8" w:uiPriority="39"/>
-    <w:lsdException w:name="toc 9" w:uiPriority="39"/>
-    <w:lsdException w:name="caption" w:uiPriority="35" w:qFormat="1"/>
-    <w:lsdException w:name="Title" w:semiHidden="0" w:uiPriority="10" w:unhideWhenUsed="0" w:qFormat="1"/>
-    <w:lsdException w:name="Default Paragraph Font" w:uiPriority="1"/>
-    <w:lsdException w:name="Subtitle" w:semiHidden="0" w:uiPriority="11" w:unhideWhenUsed="0" w:qFormat="1"/>
-    <w:lsdException w:name="Strong" w:semiHidden="0" w:uiPriority="22" w:unhideWhenUsed="0" w:qFormat="1"/>
-    <w:lsdException w:name="Emphasis" w:semiHidden="0" w:uiPriority="20" w:unhideWhenUsed="0" w:qFormat="1"/>
-    <w:lsdException w:name="Table Grid" w:uiPriority="39"/>
-    <w:lsdException w:name="Placeholder Text" w:unhideWhenUsed="0"/>
-    <w:lsdException w:name="No Spacing" w:semiHidden="0" w:uiPriority="1" w:unhideWhenUsed="0" w:qFormat="1"/>
-    <w:lsdException w:name="Light Shading" w:semiHidden="0" w:uiPriority="60" w:unhideWhenUsed="0"/>
-    <w:lsdException w:name="Light List" w:semiHidden="0" w:uiPriority="61" w:unhideWhenUsed="0"/>
-    <w:lsdException w:name="Light Grid" w:semiHidden="0" w:uiPriority="62" w:unhideWhenUsed="0"/>
-    <w:lsdException w:name="Medium Shading 1" w:semiHidden="0" w:uiPriority="63" w:unhideWhenUsed="0"/>
-    <w:lsdException w:name="Medium Shading 2" w:semiHidden="0" w:uiPriority="64" w:unhideWhenUsed="0"/>
-    <w:lsdException w:name="Medium List 1" w:semiHidden="0" w:uiPriority="65" w:unhideWhenUsed="0"/>
-    <w:lsdException w:name="Medium List 2" w:semiHidden="0" w:uiPriority="66" w:unhideWhenUsed="0"/>
-    <w:lsdException w:name="Medium Grid 1" w:semiHidden="0" w:uiPriority="67" w:unhideWhenUsed="0"/>
-    <w:lsdException w:name="Medium Grid 2" w:semiHidden="0" w:uiPriority="68" w:unhideWhenUsed="0"/>
-    <w:lsdException w:name="Medium Grid 3" w:semiHidden="0" w:uiPriority="69" w:unhideWhenUsed="0"/>
-    <w:lsdException w:name="Dark List" w:semiHidden="0" w:uiPriority="70" w:unhideWhenUsed="0"/>
-    <w:lsdException w:name="Colorful Shading" w:semiHidden="0" w:uiPriority="71" w:unhideWhenUsed="0"/>
-    <w:lsdException w:name="Colorful List" w:semiHidden="0" w:uiPriority="72" w:unhideWhenUsed="0"/>
-    <w:lsdException w:name="Colorful Grid" w:semiHidden="0" w:uiPriority="73" w:unhideWhenUsed="0"/>
-    <w:lsdException w:name="Light Shading Accent 1" w:semiHidden="0" w:uiPriority="60" w:unhideWhenUsed="0"/>
-    <w:lsdException w:name="Light List Accent 1" w:semiHidden="0" w:uiPriority="61" w:unhideWhenUsed="0"/>
-    <w:lsdException w:name="Light Grid Accent 1" w:semiHidden="0" w:uiPriority="62" w:unhideWhenUsed="0"/>
-    <w:lsdException w:name="Medium Shading 1 Accent 1" w:semiHidden="0" w:uiPriority="63" w:unhideWhenUsed="0"/>
-    <w:lsdException w:name="Medium Shading 2 Accent 1" w:semiHidden="0" w:uiPriority="64" w:unhideWhenUsed="0"/>
-    <w:lsdException w:name="Medium List 1 Accent 1" w:semiHidden="0" w:uiPriority="65" w:unhideWhenUsed="0"/>
-    <w:lsdException w:name="Revision" w:unhideWhenUsed="0"/>
-    <w:lsdException w:name="List Paragraph" w:semiHidden="0" w:uiPriority="34" w:unhideWhenUsed="0" w:qFormat="1"/>
-    <w:lsdException w:name="Quote" w:semiHidden="0" w:uiPriority="29" w:unhideWhenUsed="0" w:qFormat="1"/>
-    <w:lsdException w:name="Intense Quote" w:semiHidden="0" w:uiPriority="30" w:unhideWhenUsed="0" w:qFormat="1"/>
-    <w:lsdException w:name="Medium List 2 Accent 1" w:semiHidden="0" w:uiPriority="66" w:unhideWhenUsed="0"/>
-    <w:lsdException w:name="Medium Grid 1 Accent 1" w:semiHidden="0" w:uiPriority="67" w:unhideWhenUsed="0"/>
-    <w:lsdException w:name="Medium Grid 2 Accent 1" w:semiHidden="0" w:uiPriority="68" w:unhideWhenUsed="0"/>
-    <w:lsdException w:name="Medium Grid 3 Accent 1" w:semiHidden="0" w:uiPriority="69" w:unhideWhenUsed="0"/>
-    <w:lsdException w:name="Dark List Accent 1" w:semiHidden="0" w:uiPriority="70" w:unhideWhenUsed="0"/>
-    <w:lsdException w:name="Colorful Shading Accent 1" w:semiHidden="0" w:uiPriority="71" w:unhideWhenUsed="0"/>
-    <w:lsdException w:name="Colorful List Accent 1" w:semiHidden="0" w:uiPriority="72" w:unhideWhenUsed="0"/>
-    <w:lsdException w:name="Colorful Grid Accent 1" w:semiHidden="0" w:uiPriority="73" w:unhideWhenUsed="0"/>
-    <w:lsdException w:name="Light Shading Accent 2" w:semiHidden="0" w:uiPriority="60" w:unhideWhenUsed="0"/>
-    <w:lsdException w:name="Light List Accent 2" w:semiHidden="0" w:uiPriority="61" w:unhideWhenUsed="0"/>
-    <w:lsdException w:name="Light Grid Accent 2" w:semiHidden="0" w:uiPriority="62" w:unhideWhenUsed="0"/>
-    <w:lsdException w:name="Medium Shading 1 Accent 2" w:semiHidden="0" w:uiPriority="63" w:unhideWhenUsed="0"/>
-    <w:lsdException w:name="Medium Shading 2 Accent 2" w:semiHidden="0" w:uiPriority="64" w:unhideWhenUsed="0"/>
-    <w:lsdException w:name="Medium List 1 Accent 2" w:semiHidden="0" w:uiPriority="65" w:unhideWhenUsed="0"/>
-    <w:lsdException w:name="Medium List 2 Accent 2" w:semiHidden="0" w:uiPriority="66" w:unhideWhenUsed="0"/>
-    <w:lsdException w:name="Medium Grid 1 Accent 2" w:semiHidden="0" w:uiPriority="67" w:unhideWhenUsed="0"/>
-    <w:lsdException w:name="Medium Grid 2 Accent 2" w:semiHidden="0" w:uiPriority="68" w:unhideWhenUsed="0"/>
-    <w:lsdException w:name="Medium Grid 3 Accent 2" w:semiHidden="0" w:uiPriority="69" w:unhideWhenUsed="0"/>
-    <w:lsdException w:name="Dark List Accent 2" w:semiHidden="0" w:uiPriority="70" w:unhideWhenUsed="0"/>
-    <w:lsdException w:name="Colorful Shading Accent 2" w:semiHidden="0" w:uiPriority="71" w:unhideWhenUsed="0"/>
-    <w:lsdException w:name="Colorful List Accent 2" w:semiHidden="0" w:uiPriority="72" w:unhideWhenUsed="0"/>
-    <w:lsdException w:name="Colorful Grid Accent 2" w:semiHidden="0" w:uiPriority="73" w:unhideWhenUsed="0"/>
-    <w:lsdException w:name="Light Shading Accent 3" w:semiHidden="0" w:uiPriority="60" w:unhideWhenUsed="0"/>
-    <w:lsdException w:name="Light List Accent 3" w:semiHidden="0" w:uiPriority="61" w:unhideWhenUsed="0"/>
-    <w:lsdException w:name="Light Grid Accent 3" w:semiHidden="0" w:uiPriority="62" w:unhideWhenUsed="0"/>
-    <w:lsdException w:name="Medium Shading 1 Accent 3" w:semiHidden="0" w:uiPriority="63" w:unhideWhenUsed="0"/>
-    <w:lsdException w:name="Medium Shading 2 Accent 3" w:semiHidden="0" w:uiPriority="64" w:unhideWhenUsed="0"/>
-    <w:lsdException w:name="Medium List 1 Accent 3" w:semiHidden="0" w:uiPriority="65" w:unhideWhenUsed="0"/>
-    <w:lsdException w:name="Medium List 2 Accent 3" w:semiHidden="0" w:uiPriority="66" w:unhideWhenUsed="0"/>
-    <w:lsdException w:name="Medium Grid 1 Accent 3" w:semiHidden="0" w:uiPriority="67" w:unhideWhenUsed="0"/>
-    <w:lsdException w:name="Medium Grid 2 Accent 3" w:semiHidden="0" w:uiPriority="68" w:unhideWhenUsed="0"/>
-    <w:lsdException w:name="Medium Grid 3 Accent 3" w:semiHidden="0" w:uiPriority="69" w:unhideWhenUsed="0"/>
-    <w:lsdException w:name="Dark List Accent 3" w:semiHidden="0" w:uiPriority="70" w:unhideWhenUsed="0"/>
-    <w:lsdException w:name="Colorful Shading Accent 3" w:semiHidden="0" w:uiPriority="71" w:unhideWhenUsed="0"/>
-    <w:lsdException w:name="Colorful List Accent 3" w:semiHidden="0" w:uiPriority="72" w:unhideWhenUsed="0"/>
-    <w:lsdException w:name="Colorful Grid Accent 3" w:semiHidden="0" w:uiPriority="73" w:unhideWhenUsed="0"/>
-    <w:lsdException w:name="Light Shading Accent 4" w:semiHidden="0" w:uiPriority="60" w:unhideWhenUsed="0"/>
-    <w:lsdException w:name="Light List Accent 4" w:semiHidden="0" w:uiPriority="61" w:unhideWhenUsed="0"/>
-    <w:lsdException w:name="Light Grid Accent 4" w:semiHidden="0" w:uiPriority="62" w:unhideWhenUsed="0"/>
-    <w:lsdException w:name="Medium Shading 1 Accent 4" w:semiHidden="0" w:uiPriority="63" w:unhideWhenUsed="0"/>
-    <w:lsdException w:name="Medium Shading 2 Accent 4" w:semiHidden="0" w:uiPriority="64" w:unhideWhenUsed="0"/>
-    <w:lsdException w:name="Medium List 1 Accent 4" w:semiHidden="0" w:uiPriority="65" w:unhideWhenUsed="0"/>
-    <w:lsdException w:name="Medium List 2 Accent 4" w:semiHidden="0" w:uiPriority="66" w:unhideWhenUsed="0"/>
-    <w:lsdException w:name="Medium Grid 1 Accent 4" w:semiHidden="0" w:uiPriority="67" w:unhideWhenUsed="0"/>
-    <w:lsdException w:name="Medium Grid 2 Accent 4" w:semiHidden="0" w:uiPriority="68" w:unhideWhenUsed="0"/>
-    <w:lsdException w:name="Medium Grid 3 Accent 4" w:semiHidden="0" w:uiPriority="69" w:unhideWhenUsed="0"/>
-    <w:lsdException w:name="Dark List Accent 4" w:semiHidden="0" w:uiPriority="70" w:unhideWhenUsed="0"/>
-    <w:lsdException w:name="Colorful Shading Accent 4" w:semiHidden="0" w:uiPriority="71" w:unhideWhenUsed="0"/>
-    <w:lsdException w:name="Colorful List Accent 4" w:semiHidden="0" w:uiPriority="72" w:unhideWhenUsed="0"/>
-    <w:lsdException w:name="Colorful Grid Accent 4" w:semiHidden="0" w:uiPriority="73" w:unhideWhenUsed="0"/>
-    <w:lsdException w:name="Light Shading Accent 5" w:semiHidden="0" w:uiPriority="60" w:unhideWhenUsed="0"/>
-    <w:lsdException w:name="Light List Accent 5" w:semiHidden="0" w:uiPriority="61" w:unhideWhenUsed="0"/>
-    <w:lsdException w:name="Light Grid Accent 5" w:semiHidden="0" w:uiPriority="62" w:unhideWhenUsed="0"/>
-    <w:lsdException w:name="Medium Shading 1 Accent 5" w:semiHidden="0" w:uiPriority="63" w:unhideWhenUsed="0"/>
-    <w:lsdException w:name="Medium Shading 2 Accent 5" w:semiHidden="0" w:uiPriority="64" w:unhideWhenUsed="0"/>
-    <w:lsdException w:name="Medium List 1 Accent 5" w:semiHidden="0" w:uiPriority="65" w:unhideWhenUsed="0"/>
-    <w:lsdException w:name="Medium List 2 Accent 5" w:semiHidden="0" w:uiPriority="66" w:unhideWhenUsed="0"/>
-    <w:lsdException w:name="Medium Grid 1 Accent 5" w:semiHidden="0" w:uiPriority="67" w:unhideWhenUsed="0"/>
-    <w:lsdException w:name="Medium Grid 2 Accent 5" w:semiHidden="0" w:uiPriority="68" w:unhideWhenUsed="0"/>
-    <w:lsdException w:name="Medium Grid 3 Accent 5" w:semiHidden="0" w:uiPriority="69" w:unhideWhenUsed="0"/>
-    <w:lsdException w:name="Dark List Accent 5" w:semiHidden="0" w:uiPriority="70" w:unhideWhenUsed="0"/>
-    <w:lsdException w:name="Colorful Shading Accent 5" w:semiHidden="0" w:uiPriority="71" w:unhideWhenUsed="0"/>
-    <w:lsdException w:name="Colorful List Accent 5" w:semiHidden="0" w:uiPriority="72" w:unhideWhenUsed="0"/>
-    <w:lsdException w:name="Colorful Grid Accent 5" w:semiHidden="0" w:uiPriority="73" w:unhideWhenUsed="0"/>
-    <w:lsdException w:name="Light Shading Accent 6" w:semiHidden="0" w:uiPriority="60" w:unhideWhenUsed="0"/>
-    <w:lsdException w:name="Light List Accent 6" w:semiHidden="0" w:uiPriority="61" w:unhideWhenUsed="0"/>
-    <w:lsdException w:name="Light Grid Accent 6" w:semiHidden="0" w:uiPriority="62" w:unhideWhenUsed="0"/>
-    <w:lsdException w:name="Medium Shading 1 Accent 6" w:semiHidden="0" w:uiPriority="63" w:unhideWhenUsed="0"/>
-    <w:lsdException w:name="Medium Shading 2 Accent 6" w:semiHidden="0" w:uiPriority="64" w:unhideWhenUsed="0"/>
-    <w:lsdException w:name="Medium List 1 Accent 6" w:semiHidden="0" w:uiPriority="65" w:unhideWhenUsed="0"/>
-    <w:lsdException w:name="Medium List 2 Accent 6" w:semiHidden="0" w:uiPriority="66" w:unhideWhenUsed="0"/>
-    <w:lsdException w:name="Medium Grid 1 Accent 6" w:semiHidden="0" w:uiPriority="67" w:unhideWhenUsed="0"/>
-    <w:lsdException w:name="Medium Grid 2 Accent 6" w:semiHidden="0" w:uiPriority="68" w:unhideWhenUsed="0"/>
-    <w:lsdException w:name="Medium Grid 3 Accent 6" w:semiHidden="0" w:uiPriority="69" w:unhideWhenUsed="0"/>
-    <w:lsdException w:name="Dark List Accent 6" w:semiHidden="0" w:uiPriority="70" w:unhideWhenUsed="0"/>
-    <w:lsdException w:name="Colorful Shading Accent 6" w:semiHidden="0" w:uiPriority="71" w:unhideWhenUsed="0"/>
-    <w:lsdException w:name="Colorful List Accent 6" w:semiHidden="0" w:uiPriority="72" w:unhideWhenUsed="0"/>
-    <w:lsdException w:name="Colorful Grid Accent 6" w:semiHidden="0" w:uiPriority="73" w:unhideWhenUsed="0"/>
-    <w:lsdException w:name="Subtle Emphasis" w:semiHidden="0" w:uiPriority="19" w:unhideWhenUsed="0" w:qFormat="1"/>
-    <w:lsdException w:name="Intense Emphasis" w:semiHidden="0" w:uiPriority="21" w:unhideWhenUsed="0" w:qFormat="1"/>
-    <w:lsdException w:name="Subtle Reference" w:semiHidden="0" w:uiPriority="31" w:unhideWhenUsed="0" w:qFormat="1"/>
-    <w:lsdException w:name="Intense Reference" w:semiHidden="0" w:uiPriority="32" w:unhideWhenUsed="0" w:qFormat="1"/>
-    <w:lsdException w:name="Book Title" w:semiHidden="0" w:uiPriority="33" w:unhideWhenUsed="0" w:qFormat="1"/>
-    <w:lsdException w:name="Bibliography" w:uiPriority="37"/>
-    <w:lsdException w:name="TOC Heading" w:uiPriority="39" w:qFormat="1"/>
+  <w:latentStyles w:defLockedState="0" w:defUIPriority="99" w:defSemiHidden="0" w:defUnhideWhenUsed="0" w:defQFormat="0" w:count="375">
+    <w:lsdException w:name="Normal" w:uiPriority="0" w:qFormat="1"/>
+    <w:lsdException w:name="heading 1" w:uiPriority="9" w:qFormat="1"/>
+    <w:lsdException w:name="heading 2" w:semiHidden="1" w:uiPriority="9" w:unhideWhenUsed="1" w:qFormat="1"/>
+    <w:lsdException w:name="heading 3" w:semiHidden="1" w:uiPriority="9" w:unhideWhenUsed="1" w:qFormat="1"/>
+    <w:lsdException w:name="heading 4" w:semiHidden="1" w:uiPriority="9" w:unhideWhenUsed="1" w:qFormat="1"/>
+    <w:lsdException w:name="heading 5" w:semiHidden="1" w:uiPriority="9" w:unhideWhenUsed="1" w:qFormat="1"/>
+    <w:lsdException w:name="heading 6" w:semiHidden="1" w:uiPriority="9" w:unhideWhenUsed="1" w:qFormat="1"/>
+    <w:lsdException w:name="heading 7" w:semiHidden="1" w:uiPriority="9" w:unhideWhenUsed="1" w:qFormat="1"/>
+    <w:lsdException w:name="heading 8" w:semiHidden="1" w:uiPriority="9" w:unhideWhenUsed="1" w:qFormat="1"/>
+    <w:lsdException w:name="heading 9" w:semiHidden="1" w:uiPriority="9" w:unhideWhenUsed="1" w:qFormat="1"/>
+    <w:lsdException w:name="index 1" w:semiHidden="1" w:unhideWhenUsed="1"/>
+    <w:lsdException w:name="index 2" w:semiHidden="1" w:unhideWhenUsed="1"/>
+    <w:lsdException w:name="index 3" w:semiHidden="1" w:unhideWhenUsed="1"/>
+    <w:lsdException w:name="index 4" w:semiHidden="1" w:unhideWhenUsed="1"/>
+    <w:lsdException w:name="index 5" w:semiHidden="1" w:unhideWhenUsed="1"/>
+    <w:lsdException w:name="index 6" w:semiHidden="1" w:unhideWhenUsed="1"/>
+    <w:lsdException w:name="index 7" w:semiHidden="1" w:unhideWhenUsed="1"/>
+    <w:lsdException w:name="index 8" w:semiHidden="1" w:unhideWhenUsed="1"/>
+    <w:lsdException w:name="index 9" w:semiHidden="1" w:unhideWhenUsed="1"/>
+    <w:lsdException w:name="toc 1" w:semiHidden="1" w:uiPriority="39" w:unhideWhenUsed="1"/>
+    <w:lsdException w:name="toc 2" w:semiHidden="1" w:uiPriority="39" w:unhideWhenUsed="1"/>
+    <w:lsdException w:name="toc 3" w:semiHidden="1" w:uiPriority="39" w:unhideWhenUsed="1"/>
+    <w:lsdException w:name="toc 4" w:semiHidden="1" w:uiPriority="39" w:unhideWhenUsed="1"/>
+    <w:lsdException w:name="toc 5" w:semiHidden="1" w:uiPriority="39" w:unhideWhenUsed="1"/>
+    <w:lsdException w:name="toc 6" w:semiHidden="1" w:uiPriority="39" w:unhideWhenUsed="1"/>
+    <w:lsdException w:name="toc 7" w:semiHidden="1" w:uiPriority="39" w:unhideWhenUsed="1"/>
+    <w:lsdException w:name="toc 8" w:semiHidden="1" w:uiPriority="39" w:unhideWhenUsed="1"/>
+    <w:lsdException w:name="toc 9" w:semiHidden="1" w:uiPriority="39" w:unhideWhenUsed="1"/>
+    <w:lsdException w:name="Normal Indent" w:semiHidden="1" w:unhideWhenUsed="1"/>
+    <w:lsdException w:name="footnote text" w:semiHidden="1" w:unhideWhenUsed="1"/>
+    <w:lsdException w:name="annotation text" w:semiHidden="1" w:unhideWhenUsed="1"/>
+    <w:lsdException w:name="header" w:semiHidden="1" w:unhideWhenUsed="1"/>
+    <w:lsdException w:name="footer" w:semiHidden="1" w:unhideWhenUsed="1"/>
+    <w:lsdException w:name="index heading" w:semiHidden="1" w:unhideWhenUsed="1"/>
+    <w:lsdException w:name="caption" w:semiHidden="1" w:uiPriority="35" w:unhideWhenUsed="1" w:qFormat="1"/>
+    <w:lsdException w:name="table of figures" w:semiHidden="1" w:unhideWhenUsed="1"/>
+    <w:lsdException w:name="envelope address" w:semiHidden="1" w:unhideWhenUsed="1"/>
+    <w:lsdException w:name="envelope return" w:semiHidden="1" w:unhideWhenUsed="1"/>
+    <w:lsdException w:name="footnote reference" w:semiHidden="1" w:unhideWhenUsed="1"/>
+    <w:lsdException w:name="annotation reference" w:semiHidden="1" w:unhideWhenUsed="1"/>
+    <w:lsdException w:name="line number" w:semiHidden="1" w:unhideWhenUsed="1"/>
+    <w:lsdException w:name="page number" w:semiHidden="1" w:unhideWhenUsed="1"/>
+    <w:lsdException w:name="endnote reference" w:semiHidden="1" w:unhideWhenUsed="1"/>
+    <w:lsdException w:name="endnote text" w:semiHidden="1" w:unhideWhenUsed="1"/>
+    <w:lsdException w:name="table of authorities" w:semiHidden="1" w:unhideWhenUsed="1"/>
+    <w:lsdException w:name="macro" w:semiHidden="1" w:unhideWhenUsed="1"/>
+    <w:lsdException w:name="toa heading" w:semiHidden="1" w:unhideWhenUsed="1"/>
+    <w:lsdException w:name="List" w:semiHidden="1" w:unhideWhenUsed="1"/>
+    <w:lsdException w:name="List Bullet" w:semiHidden="1" w:unhideWhenUsed="1"/>
+    <w:lsdException w:name="List Number" w:semiHidden="1" w:unhideWhenUsed="1"/>
+    <w:lsdException w:name="List 2" w:semiHidden="1" w:unhideWhenUsed="1"/>
+    <w:lsdException w:name="List 3" w:semiHidden="1" w:unhideWhenUsed="1"/>
+    <w:lsdException w:name="List 4" w:semiHidden="1" w:unhideWhenUsed="1"/>
+    <w:lsdException w:name="List 5" w:semiHidden="1" w:unhideWhenUsed="1"/>
+    <w:lsdException w:name="List Bullet 2" w:semiHidden="1" w:unhideWhenUsed="1"/>
+    <w:lsdException w:name="List Bullet 3" w:semiHidden="1" w:unhideWhenUsed="1"/>
+    <w:lsdException w:name="List Bullet 4" w:semiHidden="1" w:unhideWhenUsed="1"/>
+    <w:lsdException w:name="List Bullet 5" w:semiHidden="1" w:unhideWhenUsed="1"/>
+    <w:lsdException w:name="List Number 2" w:semiHidden="1" w:unhideWhenUsed="1"/>
+    <w:lsdException w:name="List Number 3" w:semiHidden="1" w:unhideWhenUsed="1"/>
+    <w:lsdException w:name="List Number 4" w:semiHidden="1" w:unhideWhenUsed="1"/>
+    <w:lsdException w:name="List Number 5" w:semiHidden="1" w:unhideWhenUsed="1"/>
+    <w:lsdException w:name="Title" w:uiPriority="10" w:qFormat="1"/>
+    <w:lsdException w:name="Closing" w:semiHidden="1" w:unhideWhenUsed="1"/>
+    <w:lsdException w:name="Signature" w:semiHidden="1" w:unhideWhenUsed="1"/>
+    <w:lsdException w:name="Default Paragraph Font" w:semiHidden="1" w:uiPriority="1" w:unhideWhenUsed="1"/>
+    <w:lsdException w:name="Body Text" w:semiHidden="1" w:unhideWhenUsed="1"/>
+    <w:lsdException w:name="Body Text Indent" w:semiHidden="1" w:unhideWhenUsed="1"/>
+    <w:lsdException w:name="List Continue" w:semiHidden="1" w:unhideWhenUsed="1"/>
+    <w:lsdException w:name="List Continue 2" w:semiHidden="1" w:unhideWhenUsed="1"/>
+    <w:lsdException w:name="List Continue 3" w:semiHidden="1" w:unhideWhenUsed="1"/>
+    <w:lsdException w:name="List Continue 4" w:semiHidden="1" w:unhideWhenUsed="1"/>
+    <w:lsdException w:name="List Continue 5" w:semiHidden="1" w:unhideWhenUsed="1"/>
+    <w:lsdException w:name="Message Header" w:semiHidden="1" w:unhideWhenUsed="1"/>
+    <w:lsdException w:name="Subtitle" w:uiPriority="11" w:qFormat="1"/>
+    <w:lsdException w:name="Salutation" w:semiHidden="1" w:unhideWhenUsed="1"/>
+    <w:lsdException w:name="Date" w:semiHidden="1" w:unhideWhenUsed="1"/>
+    <w:lsdException w:name="Body Text First Indent" w:semiHidden="1" w:unhideWhenUsed="1"/>
+    <w:lsdException w:name="Body Text First Indent 2" w:semiHidden="1" w:unhideWhenUsed="1"/>
+    <w:lsdException w:name="Note Heading" w:semiHidden="1" w:unhideWhenUsed="1"/>
+    <w:lsdException w:name="Body Text 2" w:semiHidden="1" w:unhideWhenUsed="1"/>
+    <w:lsdException w:name="Body Text 3" w:semiHidden="1" w:unhideWhenUsed="1"/>
+    <w:lsdException w:name="Body Text Indent 2" w:semiHidden="1" w:unhideWhenUsed="1"/>
+    <w:lsdException w:name="Body Text Indent 3" w:semiHidden="1" w:unhideWhenUsed="1"/>
+    <w:lsdException w:name="Block Text" w:semiHidden="1" w:unhideWhenUsed="1"/>
+    <w:lsdException w:name="Hyperlink" w:semiHidden="1" w:unhideWhenUsed="1"/>
+    <w:lsdException w:name="FollowedHyperlink" w:semiHidden="1" w:unhideWhenUsed="1"/>
+    <w:lsdException w:name="Strong" w:uiPriority="22" w:qFormat="1"/>
+    <w:lsdException w:name="Emphasis" w:uiPriority="20" w:qFormat="1"/>
+    <w:lsdException w:name="Document Map" w:semiHidden="1" w:unhideWhenUsed="1"/>
+    <w:lsdException w:name="Plain Text" w:semiHidden="1" w:unhideWhenUsed="1"/>
+    <w:lsdException w:name="E-mail Signature" w:semiHidden="1" w:unhideWhenUsed="1"/>
+    <w:lsdException w:name="HTML Top of Form" w:semiHidden="1" w:unhideWhenUsed="1"/>
+    <w:lsdException w:name="HTML Bottom of Form" w:semiHidden="1" w:unhideWhenUsed="1"/>
+    <w:lsdException w:name="Normal (Web)" w:semiHidden="1" w:unhideWhenUsed="1"/>
+    <w:lsdException w:name="HTML Acronym" w:semiHidden="1" w:unhideWhenUsed="1"/>
+    <w:lsdException w:name="HTML Address" w:semiHidden="1" w:unhideWhenUsed="1"/>
+    <w:lsdException w:name="HTML Cite" w:semiHidden="1" w:unhideWhenUsed="1"/>
+    <w:lsdException w:name="HTML Code" w:semiHidden="1" w:unhideWhenUsed="1"/>
+    <w:lsdException w:name="HTML Definition" w:semiHidden="1" w:unhideWhenUsed="1"/>
+    <w:lsdException w:name="HTML Keyboard" w:semiHidden="1" w:unhideWhenUsed="1"/>
+    <w:lsdException w:name="HTML Preformatted" w:semiHidden="1" w:unhideWhenUsed="1"/>
+    <w:lsdException w:name="HTML Sample" w:semiHidden="1" w:unhideWhenUsed="1"/>
+    <w:lsdException w:name="HTML Typewriter" w:semiHidden="1" w:unhideWhenUsed="1"/>
+    <w:lsdException w:name="HTML Variable" w:semiHidden="1" w:unhideWhenUsed="1"/>
+    <w:lsdException w:name="Normal Table" w:semiHidden="1" w:unhideWhenUsed="1"/>
+    <w:lsdException w:name="annotation subject" w:semiHidden="1" w:unhideWhenUsed="1"/>
+    <w:lsdException w:name="No List" w:semiHidden="1" w:unhideWhenUsed="1"/>
+    <w:lsdException w:name="Outline List 1" w:semiHidden="1" w:unhideWhenUsed="1"/>
+    <w:lsdException w:name="Outline List 2" w:semiHidden="1" w:unhideWhenUsed="1"/>
+    <w:lsdException w:name="Outline List 3" w:semiHidden="1" w:unhideWhenUsed="1"/>
+    <w:lsdException w:name="Table Simple 1" w:semiHidden="1" w:unhideWhenUsed="1"/>
+    <w:lsdException w:name="Table Simple 2" w:semiHidden="1" w:unhideWhenUsed="1"/>
+    <w:lsdException w:name="Table Simple 3" w:semiHidden="1" w:unhideWhenUsed="1"/>
+    <w:lsdException w:name="Table Classic 1" w:semiHidden="1" w:unhideWhenUsed="1"/>
+    <w:lsdException w:name="Table Classic 2" w:semiHidden="1" w:unhideWhenUsed="1"/>
+    <w:lsdException w:name="Table Classic 3" w:semiHidden="1" w:unhideWhenUsed="1"/>
+    <w:lsdException w:name="Table Classic 4" w:semiHidden="1" w:unhideWhenUsed="1"/>
+    <w:lsdException w:name="Table Colorful 1" w:semiHidden="1" w:unhideWhenUsed="1"/>
+    <w:lsdException w:name="Table Colorful 2" w:semiHidden="1" w:unhideWhenUsed="1"/>
+    <w:lsdException w:name="Table Colorful 3" w:semiHidden="1" w:unhideWhenUsed="1"/>
+    <w:lsdException w:name="Table Columns 1" w:semiHidden="1" w:unhideWhenUsed="1"/>
+    <w:lsdException w:name="Table Columns 2" w:semiHidden="1" w:unhideWhenUsed="1"/>
+    <w:lsdException w:name="Table Columns 3" w:semiHidden="1" w:unhideWhenUsed="1"/>
+    <w:lsdException w:name="Table Columns 4" w:semiHidden="1" w:unhideWhenUsed="1"/>
+    <w:lsdException w:name="Table Columns 5" w:semiHidden="1" w:unhideWhenUsed="1"/>
+    <w:lsdException w:name="Table Grid 1" w:semiHidden="1" w:unhideWhenUsed="1"/>
+    <w:lsdException w:name="Table Grid 2" w:semiHidden="1" w:unhideWhenUsed="1"/>
+    <w:lsdException w:name="Table Grid 3" w:semiHidden="1" w:unhideWhenUsed="1"/>
+    <w:lsdException w:name="Table Grid 4" w:semiHidden="1" w:unhideWhenUsed="1"/>
+    <w:lsdException w:name="Table Grid 5" w:semiHidden="1" w:unhideWhenUsed="1"/>
+    <w:lsdException w:name="Table Grid 6" w:semiHidden="1" w:unhideWhenUsed="1"/>
+    <w:lsdException w:name="Table Grid 7" w:semiHidden="1" w:unhideWhenUsed="1"/>
+    <w:lsdException w:name="Table Grid 8" w:semiHidden="1" w:unhideWhenUsed="1"/>
+    <w:lsdException w:name="Table List 1" w:semiHidden="1" w:unhideWhenUsed="1"/>
+    <w:lsdException w:name="Table List 2" w:semiHidden="1" w:unhideWhenUsed="1"/>
+    <w:lsdException w:name="Table List 3" w:semiHidden="1" w:unhideWhenUsed="1"/>
+    <w:lsdException w:name="Table List 4" w:semiHidden="1" w:unhideWhenUsed="1"/>
+    <w:lsdException w:name="Table List 5" w:semiHidden="1" w:unhideWhenUsed="1"/>
+    <w:lsdException w:name="Table List 6" w:semiHidden="1" w:unhideWhenUsed="1"/>
+    <w:lsdException w:name="Table List 7" w:semiHidden="1" w:unhideWhenUsed="1"/>
+    <w:lsdException w:name="Table List 8" w:semiHidden="1" w:unhideWhenUsed="1"/>
+    <w:lsdException w:name="Table 3D effects 1" w:semiHidden="1" w:unhideWhenUsed="1"/>
+    <w:lsdException w:name="Table 3D effects 2" w:semiHidden="1" w:unhideWhenUsed="1"/>
+    <w:lsdException w:name="Table 3D effects 3" w:semiHidden="1" w:unhideWhenUsed="1"/>
+    <w:lsdException w:name="Table Contemporary" w:semiHidden="1" w:unhideWhenUsed="1"/>
+    <w:lsdException w:name="Table Elegant" w:semiHidden="1" w:unhideWhenUsed="1"/>
+    <w:lsdException w:name="Table Professional" w:semiHidden="1" w:unhideWhenUsed="1"/>
+    <w:lsdException w:name="Table Subtle 1" w:semiHidden="1" w:unhideWhenUsed="1"/>
+    <w:lsdException w:name="Table Subtle 2" w:semiHidden="1" w:unhideWhenUsed="1"/>
+    <w:lsdException w:name="Table Web 1" w:semiHidden="1" w:unhideWhenUsed="1"/>
+    <w:lsdException w:name="Table Web 2" w:semiHidden="1" w:unhideWhenUsed="1"/>
+    <w:lsdException w:name="Table Web 3" w:semiHidden="1" w:unhideWhenUsed="1"/>
+    <w:lsdException w:name="Balloon Text" w:semiHidden="1" w:unhideWhenUsed="1"/>
+    <w:lsdException w:name="Table Grid" w:semiHidden="1" w:uiPriority="39" w:unhideWhenUsed="1"/>
+    <w:lsdException w:name="Table Theme" w:semiHidden="1" w:unhideWhenUsed="1"/>
+    <w:lsdException w:name="Placeholder Text" w:semiHidden="1"/>
+    <w:lsdException w:name="No Spacing" w:uiPriority="1" w:qFormat="1"/>
+    <w:lsdException w:name="Light Shading" w:uiPriority="60"/>
+    <w:lsdException w:name="Light List" w:uiPriority="61"/>
+    <w:lsdException w:name="Light Grid" w:uiPriority="62"/>
+    <w:lsdException w:name="Medium Shading 1" w:uiPriority="63"/>
+    <w:lsdException w:name="Medium Shading 2" w:uiPriority="64"/>
+    <w:lsdException w:name="Medium List 1" w:uiPriority="65"/>
+    <w:lsdException w:name="Medium List 2" w:uiPriority="66"/>
+    <w:lsdException w:name="Medium Grid 1" w:uiPriority="67"/>
+    <w:lsdException w:name="Medium Grid 2" w:uiPriority="68"/>
+    <w:lsdException w:name="Medium Grid 3" w:uiPriority="69"/>
+    <w:lsdException w:name="Dark List" w:uiPriority="70"/>
+    <w:lsdException w:name="Colorful Shading" w:uiPriority="71"/>
+    <w:lsdException w:name="Colorful List" w:uiPriority="72"/>
+    <w:lsdException w:name="Colorful Grid" w:uiPriority="73"/>
+    <w:lsdException w:name="Light Shading Accent 1" w:uiPriority="60"/>
+    <w:lsdException w:name="Light List Accent 1" w:uiPriority="61"/>
+    <w:lsdException w:name="Light Grid Accent 1" w:uiPriority="62"/>
+    <w:lsdException w:name="Medium Shading 1 Accent 1" w:uiPriority="63"/>
+    <w:lsdException w:name="Medium Shading 2 Accent 1" w:uiPriority="64"/>
+    <w:lsdException w:name="Medium List 1 Accent 1" w:uiPriority="65"/>
+    <w:lsdException w:name="Revision" w:semiHidden="1"/>
+    <w:lsdException w:name="List Paragraph" w:uiPriority="34" w:qFormat="1"/>
+    <w:lsdException w:name="Quote" w:uiPriority="29" w:qFormat="1"/>
+    <w:lsdException w:name="Intense Quote" w:uiPriority="30" w:qFormat="1"/>
+    <w:lsdException w:name="Medium List 2 Accent 1" w:uiPriority="66"/>
+    <w:lsdException w:name="Medium Grid 1 Accent 1" w:uiPriority="67"/>
+    <w:lsdException w:name="Medium Grid 2 Accent 1" w:uiPriority="68"/>
+    <w:lsdException w:name="Medium Grid 3 Accent 1" w:uiPriority="69"/>
+    <w:lsdException w:name="Dark List Accent 1" w:uiPriority="70"/>
+    <w:lsdException w:name="Colorful Shading Accent 1" w:uiPriority="71"/>
+    <w:lsdException w:name="Colorful List Accent 1" w:uiPriority="72"/>
+    <w:lsdException w:name="Colorful Grid Accent 1" w:uiPriority="73"/>
+    <w:lsdException w:name="Light Shading Accent 2" w:uiPriority="60"/>
+    <w:lsdException w:name="Light List Accent 2" w:uiPriority="61"/>
+    <w:lsdException w:name="Light Grid Accent 2" w:uiPriority="62"/>
+    <w:lsdException w:name="Medium Shading 1 Accent 2" w:uiPriority="63"/>
+    <w:lsdException w:name="Medium Shading 2 Accent 2" w:uiPriority="64"/>
+    <w:lsdException w:name="Medium List 1 Accent 2" w:uiPriority="65"/>
+    <w:lsdException w:name="Medium List 2 Accent 2" w:uiPriority="66"/>
+    <w:lsdException w:name="Medium Grid 1 Accent 2" w:uiPriority="67"/>
+    <w:lsdException w:name="Medium Grid 2 Accent 2" w:uiPriority="68"/>
+    <w:lsdException w:name="Medium Grid 3 Accent 2" w:uiPriority="69"/>
+    <w:lsdException w:name="Dark List Accent 2" w:uiPriority="70"/>
+    <w:lsdException w:name="Colorful Shading Accent 2" w:uiPriority="71"/>
+    <w:lsdException w:name="Colorful List Accent 2" w:uiPriority="72"/>
+    <w:lsdException w:name="Colorful Grid Accent 2" w:uiPriority="73"/>
+    <w:lsdException w:name="Light Shading Accent 3" w:uiPriority="60"/>
+    <w:lsdException w:name="Light List Accent 3" w:uiPriority="61"/>
+    <w:lsdException w:name="Light Grid Accent 3" w:uiPriority="62"/>
+    <w:lsdException w:name="Medium Shading 1 Accent 3" w:uiPriority="63"/>
+    <w:lsdException w:name="Medium Shading 2 Accent 3" w:uiPriority="64"/>
+    <w:lsdException w:name="Medium List 1 Accent 3" w:uiPriority="65"/>
+    <w:lsdException w:name="Medium List 2 Accent 3" w:uiPriority="66"/>
+    <w:lsdException w:name="Medium Grid 1 Accent 3" w:uiPriority="67"/>
+    <w:lsdException w:name="Medium Grid 2 Accent 3" w:uiPriority="68"/>
+    <w:lsdException w:name="Medium Grid 3 Accent 3" w:uiPriority="69"/>
+    <w:lsdException w:name="Dark List Accent 3" w:uiPriority="70"/>
+    <w:lsdException w:name="Colorful Shading Accent 3" w:uiPriority="71"/>
+    <w:lsdException w:name="Colorful List Accent 3" w:uiPriority="72"/>
+    <w:lsdException w:name="Colorful Grid Accent 3" w:uiPriority="73"/>
+    <w:lsdException w:name="Light Shading Accent 4" w:uiPriority="60"/>
+    <w:lsdException w:name="Light List Accent 4" w:uiPriority="61"/>
+    <w:lsdException w:name="Light Grid Accent 4" w:uiPriority="62"/>
+    <w:lsdException w:name="Medium Shading 1 Accent 4" w:uiPriority="63"/>
+    <w:lsdException w:name="Medium Shading 2 Accent 4" w:uiPriority="64"/>
+    <w:lsdException w:name="Medium List 1 Accent 4" w:uiPriority="65"/>
+    <w:lsdException w:name="Medium List 2 Accent 4" w:uiPriority="66"/>
+    <w:lsdException w:name="Medium Grid 1 Accent 4" w:uiPriority="67"/>
+    <w:lsdException w:name="Medium Grid 2 Accent 4" w:uiPriority="68"/>
+    <w:lsdException w:name="Medium Grid 3 Accent 4" w:uiPriority="69"/>
+    <w:lsdException w:name="Dark List Accent 4" w:uiPriority="70"/>
+    <w:lsdException w:name="Colorful Shading Accent 4" w:uiPriority="71"/>
+    <w:lsdException w:name="Colorful List Accent 4" w:uiPriority="72"/>
+    <w:lsdException w:name="Colorful Grid Accent 4" w:uiPriority="73"/>
+    <w:lsdException w:name="Light Shading Accent 5" w:uiPriority="60"/>
+    <w:lsdException w:name="Light List Accent 5" w:uiPriority="61"/>
+    <w:lsdException w:name="Light Grid Accent 5" w:uiPriority="62"/>
+    <w:lsdException w:name="Medium Shading 1 Accent 5" w:uiPriority="63"/>
+    <w:lsdException w:name="Medium Shading 2 Accent 5" w:uiPriority="64"/>
+    <w:lsdException w:name="Medium List 1 Accent 5" w:uiPriority="65"/>
+    <w:lsdException w:name="Medium List 2 Accent 5" w:uiPriority="66"/>
+    <w:lsdException w:name="Medium Grid 1 Accent 5" w:uiPriority="67"/>
+    <w:lsdException w:name="Medium Grid 2 Accent 5" w:uiPriority="68"/>
+    <w:lsdException w:name="Medium Grid 3 Accent 5" w:uiPriority="69"/>
+    <w:lsdException w:name="Dark List Accent 5" w:uiPriority="70"/>
+    <w:lsdException w:name="Colorful Shading Accent 5" w:uiPriority="71"/>
+    <w:lsdException w:name="Colorful List Accent 5" w:uiPriority="72"/>
+    <w:lsdException w:name="Colorful Grid Accent 5" w:uiPriority="73"/>
+    <w:lsdException w:name="Light Shading Accent 6" w:uiPriority="60"/>
+    <w:lsdException w:name="Light List Accent 6" w:uiPriority="61"/>
+    <w:lsdException w:name="Light Grid Accent 6" w:uiPriority="62"/>
+    <w:lsdException w:name="Medium Shading 1 Accent 6" w:uiPriority="63"/>
+    <w:lsdException w:name="Medium Shading 2 Accent 6" w:uiPriority="64"/>
+    <w:lsdException w:name="Medium List 1 Accent 6" w:uiPriority="65"/>
+    <w:lsdException w:name="Medium List 2 Accent 6" w:uiPriority="66"/>
+    <w:lsdException w:name="Medium Grid 1 Accent 6" w:uiPriority="67"/>
+    <w:lsdException w:name="Medium Grid 2 Accent 6" w:uiPriority="68"/>
+    <w:lsdException w:name="Medium Grid 3 Accent 6" w:uiPriority="69"/>
+    <w:lsdException w:name="Dark List Accent 6" w:uiPriority="70"/>
+    <w:lsdException w:name="Colorful Shading Accent 6" w:uiPriority="71"/>
+    <w:lsdException w:name="Colorful List Accent 6" w:uiPriority="72"/>
+    <w:lsdException w:name="Colorful Grid Accent 6" w:uiPriority="73"/>
+    <w:lsdException w:name="Subtle Emphasis" w:uiPriority="19" w:qFormat="1"/>
+    <w:lsdException w:name="Intense Emphasis" w:uiPriority="21" w:qFormat="1"/>
+    <w:lsdException w:name="Subtle Reference" w:uiPriority="31" w:qFormat="1"/>
+    <w:lsdException w:name="Intense Reference" w:uiPriority="32" w:qFormat="1"/>
+    <w:lsdException w:name="Book Title" w:uiPriority="33" w:qFormat="1"/>
+    <w:lsdException w:name="Bibliography" w:semiHidden="1" w:uiPriority="37" w:unhideWhenUsed="1"/>
+    <w:lsdException w:name="TOC Heading" w:semiHidden="1" w:uiPriority="39" w:unhideWhenUsed="1" w:qFormat="1"/>
+    <w:lsdException w:name="Plain Table 1" w:uiPriority="41"/>
+    <w:lsdException w:name="Plain Table 2" w:uiPriority="42"/>
+    <w:lsdException w:name="Plain Table 3" w:uiPriority="43"/>
+    <w:lsdException w:name="Plain Table 4" w:uiPriority="44"/>
+    <w:lsdException w:name="Plain Table 5" w:uiPriority="45"/>
+    <w:lsdException w:name="Grid Table Light" w:uiPriority="40"/>
+    <w:lsdException w:name="Grid Table 1 Light" w:uiPriority="46"/>
+    <w:lsdException w:name="Grid Table 2" w:uiPriority="47"/>
+    <w:lsdException w:name="Grid Table 3" w:uiPriority="48"/>
+    <w:lsdException w:name="Grid Table 4" w:uiPriority="49"/>
+    <w:lsdException w:name="Grid Table 5 Dark" w:uiPriority="50"/>
+    <w:lsdException w:name="Grid Table 6 Colorful" w:uiPriority="51"/>
+    <w:lsdException w:name="Grid Table 7 Colorful" w:uiPriority="52"/>
+    <w:lsdException w:name="Grid Table 1 Light Accent 1" w:uiPriority="46"/>
+    <w:lsdException w:name="Grid Table 2 Accent 1" w:uiPriority="47"/>
+    <w:lsdException w:name="Grid Table 3 Accent 1" w:uiPriority="48"/>
+    <w:lsdException w:name="Grid Table 4 Accent 1" w:uiPriority="49"/>
+    <w:lsdException w:name="Grid Table 5 Dark Accent 1" w:uiPriority="50"/>
+    <w:lsdException w:name="Grid Table 6 Colorful Accent 1" w:uiPriority="51"/>
+    <w:lsdException w:name="Grid Table 7 Colorful Accent 1" w:uiPriority="52"/>
+    <w:lsdException w:name="Grid Table 1 Light Accent 2" w:uiPriority="46"/>
+    <w:lsdException w:name="Grid Table 2 Accent 2" w:uiPriority="47"/>
+    <w:lsdException w:name="Grid Table 3 Accent 2" w:uiPriority="48"/>
+    <w:lsdException w:name="Grid Table 4 Accent 2" w:uiPriority="49"/>
+    <w:lsdException w:name="Grid Table 5 Dark Accent 2" w:uiPriority="50"/>
+    <w:lsdException w:name="Grid Table 6 Colorful Accent 2" w:uiPriority="51"/>
+    <w:lsdException w:name="Grid Table 7 Colorful Accent 2" w:uiPriority="52"/>
+    <w:lsdException w:name="Grid Table 1 Light Accent 3" w:uiPriority="46"/>
+    <w:lsdException w:name="Grid Table 2 Accent 3" w:uiPriority="47"/>
+    <w:lsdException w:name="Grid Table 3 Accent 3" w:uiPriority="48"/>
+    <w:lsdException w:name="Grid Table 4 Accent 3" w:uiPriority="49"/>
+    <w:lsdException w:name="Grid Table 5 Dark Accent 3" w:uiPriority="50"/>
+    <w:lsdException w:name="Grid Table 6 Colorful Accent 3" w:uiPriority="51"/>
+    <w:lsdException w:name="Grid Table 7 Colorful Accent 3" w:uiPriority="52"/>
+    <w:lsdException w:name="Grid Table 1 Light Accent 4" w:uiPriority="46"/>
+    <w:lsdException w:name="Grid Table 2 Accent 4" w:uiPriority="47"/>
+    <w:lsdException w:name="Grid Table 3 Accent 4" w:uiPriority="48"/>
+    <w:lsdException w:name="Grid Table 4 Accent 4" w:uiPriority="49"/>
+    <w:lsdException w:name="Grid Table 5 Dark Accent 4" w:uiPriority="50"/>
+    <w:lsdException w:name="Grid Table 6 Colorful Accent 4" w:uiPriority="51"/>
+    <w:lsdException w:name="Grid Table 7 Colorful Accent 4" w:uiPriority="52"/>
+    <w:lsdException w:name="Grid Table 1 Light Accent 5" w:uiPriority="46"/>
+    <w:lsdException w:name="Grid Table 2 Accent 5" w:uiPriority="47"/>
+    <w:lsdException w:name="Grid Table 3 Accent 5" w:uiPriority="48"/>
+    <w:lsdException w:name="Grid Table 4 Accent 5" w:uiPriority="49"/>
+    <w:lsdException w:name="Grid Table 5 Dark Accent 5" w:uiPriority="50"/>
+    <w:lsdException w:name="Grid Table 6 Colorful Accent 5" w:uiPriority="51"/>
+    <w:lsdException w:name="Grid Table 7 Colorful Accent 5" w:uiPriority="52"/>
+    <w:lsdException w:name="Grid Table 1 Light Accent 6" w:uiPriority="46"/>
+    <w:lsdException w:name="Grid Table 2 Accent 6" w:uiPriority="47"/>
+    <w:lsdException w:name="Grid Table 3 Accent 6" w:uiPriority="48"/>
+    <w:lsdException w:name="Grid Table 4 Accent 6" w:uiPriority="49"/>
+    <w:lsdException w:name="Grid Table 5 Dark Accent 6" w:uiPriority="50"/>
+    <w:lsdException w:name="Grid Table 6 Colorful Accent 6" w:uiPriority="51"/>
+    <w:lsdException w:name="Grid Table 7 Colorful Accent 6" w:uiPriority="52"/>
+    <w:lsdException w:name="List Table 1 Light" w:uiPriority="46"/>
+    <w:lsdException w:name="List Table 2" w:uiPriority="47"/>
+    <w:lsdException w:name="List Table 3" w:uiPriority="48"/>
+    <w:lsdException w:name="List Table 4" w:uiPriority="49"/>
+    <w:lsdException w:name="List Table 5 Dark" w:uiPriority="50"/>
+    <w:lsdException w:name="List Table 6 Colorful" w:uiPriority="51"/>
+    <w:lsdException w:name="List Table 7 Colorful" w:uiPriority="52"/>
+    <w:lsdException w:name="List Table 1 Light Accent 1" w:uiPriority="46"/>
+    <w:lsdException w:name="List Table 2 Accent 1" w:uiPriority="47"/>
+    <w:lsdException w:name="List Table 3 Accent 1" w:uiPriority="48"/>
+    <w:lsdException w:name="List Table 4 Accent 1" w:uiPriority="49"/>
+    <w:lsdException w:name="List Table 5 Dark Accent 1" w:uiPriority="50"/>
+    <w:lsdException w:name="List Table 6 Colorful Accent 1" w:uiPriority="51"/>
+    <w:lsdException w:name="List Table 7 Colorful Accent 1" w:uiPriority="52"/>
+    <w:lsdException w:name="List Table 1 Light Accent 2" w:uiPriority="46"/>
+    <w:lsdException w:name="List Table 2 Accent 2" w:uiPriority="47"/>
+    <w:lsdException w:name="List Table 3 Accent 2" w:uiPriority="48"/>
+    <w:lsdException w:name="List Table 4 Accent 2" w:uiPriority="49"/>
+    <w:lsdException w:name="List Table 5 Dark Accent 2" w:uiPriority="50"/>
+    <w:lsdException w:name="List Table 6 Colorful Accent 2" w:uiPriority="51"/>
+    <w:lsdException w:name="List Table 7 Colorful Accent 2" w:uiPriority="52"/>
+    <w:lsdException w:name="List Table 1 Light Accent 3" w:uiPriority="46"/>
+    <w:lsdException w:name="List Table 2 Accent 3" w:uiPriority="47"/>
+    <w:lsdException w:name="List Table 3 Accent 3" w:uiPriority="48"/>
+    <w:lsdException w:name="List Table 4 Accent 3" w:uiPriority="49"/>
+    <w:lsdException w:name="List Table 5 Dark Accent 3" w:uiPriority="50"/>
+    <w:lsdException w:name="List Table 6 Colorful Accent 3" w:uiPriority="51"/>
+    <w:lsdException w:name="List Table 7 Colorful Accent 3" w:uiPriority="52"/>
+    <w:lsdException w:name="List Table 1 Light Accent 4" w:uiPriority="46"/>
+    <w:lsdException w:name="List Table 2 Accent 4" w:uiPriority="47"/>
+    <w:lsdException w:name="List Table 3 Accent 4" w:uiPriority="48"/>
+    <w:lsdException w:name="List Table 4 Accent 4" w:uiPriority="49"/>
+    <w:lsdException w:name="List Table 5 Dark Accent 4" w:uiPriority="50"/>
+    <w:lsdException w:name="List Table 6 Colorful Accent 4" w:uiPriority="51"/>
+    <w:lsdException w:name="List Table 7 Colorful Accent 4" w:uiPriority="52"/>
+    <w:lsdException w:name="List Table 1 Light Accent 5" w:uiPriority="46"/>
+    <w:lsdException w:name="List Table 2 Accent 5" w:uiPriority="47"/>
+    <w:lsdException w:name="List Table 3 Accent 5" w:uiPriority="48"/>
+    <w:lsdException w:name="List Table 4 Accent 5" w:uiPriority="49"/>
+    <w:lsdException w:name="List Table 5 Dark Accent 5" w:uiPriority="50"/>
+    <w:lsdException w:name="List Table 6 Colorful Accent 5" w:uiPriority="51"/>
+    <w:lsdException w:name="List Table 7 Colorful Accent 5" w:uiPriority="52"/>
+    <w:lsdException w:name="List Table 1 Light Accent 6" w:uiPriority="46"/>
+    <w:lsdException w:name="List Table 2 Accent 6" w:uiPriority="47"/>
+    <w:lsdException w:name="List Table 3 Accent 6" w:uiPriority="48"/>
+    <w:lsdException w:name="List Table 4 Accent 6" w:uiPriority="49"/>
+    <w:lsdException w:name="List Table 5 Dark Accent 6" w:uiPriority="50"/>
+    <w:lsdException w:name="List Table 6 Colorful Accent 6" w:uiPriority="51"/>
+    <w:lsdException w:name="List Table 7 Colorful Accent 6" w:uiPriority="52"/>
+    <w:lsdException w:name="Mention" w:semiHidden="1" w:unhideWhenUsed="1"/>
+    <w:lsdException w:name="Smart Hyperlink" w:semiHidden="1" w:unhideWhenUsed="1"/>
+    <w:lsdException w:name="Hashtag" w:semiHidden="1" w:unhideWhenUsed="1"/>
+    <w:lsdException w:name="Unresolved Mention" w:semiHidden="1" w:unhideWhenUsed="1"/>
   </w:latentStyles>
-  <w:style w:type="paragraph" w:default="1" w:styleId="a">
+  <w:style w:type="paragraph" w:default="1" w:styleId="Normal">
     <w:name w:val="Normal"/>
     <w:qFormat/>
     <w:rsid w:val="006C089F"/>
@@ -7933,13 +8060,13 @@
       <w:lang w:val="en-US"/>
     </w:rPr>
   </w:style>
-  <w:style w:type="character" w:default="1" w:styleId="a0">
+  <w:style w:type="character" w:default="1" w:styleId="DefaultParagraphFont">
     <w:name w:val="Default Paragraph Font"/>
     <w:uiPriority w:val="1"/>
     <w:semiHidden/>
     <w:unhideWhenUsed/>
   </w:style>
-  <w:style w:type="table" w:default="1" w:styleId="a1">
+  <w:style w:type="table" w:default="1" w:styleId="TableNormal">
     <w:name w:val="Normal Table"/>
     <w:uiPriority w:val="99"/>
     <w:semiHidden/>
@@ -7954,22 +8081,21 @@
       </w:tblCellMar>
     </w:tblPr>
   </w:style>
-  <w:style w:type="numbering" w:default="1" w:styleId="a2">
+  <w:style w:type="numbering" w:default="1" w:styleId="NoList">
     <w:name w:val="No List"/>
     <w:uiPriority w:val="99"/>
     <w:semiHidden/>
     <w:unhideWhenUsed/>
   </w:style>
-  <w:style w:type="table" w:styleId="a3">
+  <w:style w:type="table" w:styleId="TableGrid">
     <w:name w:val="Table Grid"/>
-    <w:basedOn w:val="a1"/>
+    <w:basedOn w:val="TableNormal"/>
     <w:uiPriority w:val="39"/>
     <w:rsid w:val="00215FED"/>
     <w:pPr>
       <w:spacing w:after="0" w:line="240" w:lineRule="auto"/>
     </w:pPr>
     <w:tblPr>
-      <w:tblInd w:w="0" w:type="dxa"/>
       <w:tblBorders>
         <w:top w:val="single" w:sz="4" w:space="0" w:color="auto"/>
         <w:left w:val="single" w:sz="4" w:space="0" w:color="auto"/>
@@ -7978,18 +8104,12 @@
         <w:insideH w:val="single" w:sz="4" w:space="0" w:color="auto"/>
         <w:insideV w:val="single" w:sz="4" w:space="0" w:color="auto"/>
       </w:tblBorders>
-      <w:tblCellMar>
-        <w:top w:w="0" w:type="dxa"/>
-        <w:left w:w="108" w:type="dxa"/>
-        <w:bottom w:w="0" w:type="dxa"/>
-        <w:right w:w="108" w:type="dxa"/>
-      </w:tblCellMar>
     </w:tblPr>
   </w:style>
-  <w:style w:type="paragraph" w:styleId="a4">
+  <w:style w:type="paragraph" w:styleId="Header">
     <w:name w:val="header"/>
-    <w:basedOn w:val="a"/>
-    <w:link w:val="a5"/>
+    <w:basedOn w:val="Normal"/>
+    <w:link w:val="HeaderChar"/>
     <w:uiPriority w:val="99"/>
     <w:unhideWhenUsed/>
     <w:rsid w:val="007307CD"/>
@@ -8001,20 +8121,20 @@
       <w:spacing w:after="0" w:line="240" w:lineRule="auto"/>
     </w:pPr>
   </w:style>
-  <w:style w:type="character" w:customStyle="1" w:styleId="a5">
-    <w:name w:val="Верхний колонтитул Знак"/>
-    <w:basedOn w:val="a0"/>
-    <w:link w:val="a4"/>
+  <w:style w:type="character" w:customStyle="1" w:styleId="HeaderChar">
+    <w:name w:val="Header Char"/>
+    <w:basedOn w:val="DefaultParagraphFont"/>
+    <w:link w:val="Header"/>
     <w:uiPriority w:val="99"/>
     <w:rsid w:val="007307CD"/>
     <w:rPr>
       <w:lang w:val="en-US"/>
     </w:rPr>
   </w:style>
-  <w:style w:type="paragraph" w:styleId="a6">
+  <w:style w:type="paragraph" w:styleId="Footer">
     <w:name w:val="footer"/>
-    <w:basedOn w:val="a"/>
-    <w:link w:val="a7"/>
+    <w:basedOn w:val="Normal"/>
+    <w:link w:val="FooterChar"/>
     <w:uiPriority w:val="99"/>
     <w:unhideWhenUsed/>
     <w:rsid w:val="007307CD"/>
@@ -8026,19 +8146,19 @@
       <w:spacing w:after="0" w:line="240" w:lineRule="auto"/>
     </w:pPr>
   </w:style>
-  <w:style w:type="character" w:customStyle="1" w:styleId="a7">
-    <w:name w:val="Нижний колонтитул Знак"/>
-    <w:basedOn w:val="a0"/>
-    <w:link w:val="a6"/>
+  <w:style w:type="character" w:customStyle="1" w:styleId="FooterChar">
+    <w:name w:val="Footer Char"/>
+    <w:basedOn w:val="DefaultParagraphFont"/>
+    <w:link w:val="Footer"/>
     <w:uiPriority w:val="99"/>
     <w:rsid w:val="007307CD"/>
     <w:rPr>
       <w:lang w:val="en-US"/>
     </w:rPr>
   </w:style>
-  <w:style w:type="paragraph" w:styleId="a8">
+  <w:style w:type="paragraph" w:styleId="ListParagraph">
     <w:name w:val="List Paragraph"/>
-    <w:basedOn w:val="a"/>
+    <w:basedOn w:val="Normal"/>
     <w:uiPriority w:val="34"/>
     <w:qFormat/>
     <w:rsid w:val="00E85A97"/>
@@ -8049,13 +8169,13 @@
   </w:style>
   <w:style w:type="character" w:customStyle="1" w:styleId="shorttext">
     <w:name w:val="short_text"/>
-    <w:basedOn w:val="a0"/>
+    <w:basedOn w:val="DefaultParagraphFont"/>
     <w:rsid w:val="00DC4C3C"/>
   </w:style>
-  <w:style w:type="paragraph" w:styleId="a9">
+  <w:style w:type="paragraph" w:styleId="BalloonText">
     <w:name w:val="Balloon Text"/>
-    <w:basedOn w:val="a"/>
-    <w:link w:val="aa"/>
+    <w:basedOn w:val="Normal"/>
+    <w:link w:val="BalloonTextChar"/>
     <w:uiPriority w:val="99"/>
     <w:semiHidden/>
     <w:unhideWhenUsed/>
@@ -8069,327 +8189,10 @@
       <w:szCs w:val="16"/>
     </w:rPr>
   </w:style>
-  <w:style w:type="character" w:customStyle="1" w:styleId="aa">
-    <w:name w:val="Текст выноски Знак"/>
-    <w:basedOn w:val="a0"/>
-    <w:link w:val="a9"/>
-    <w:uiPriority w:val="99"/>
-    <w:semiHidden/>
-    <w:rsid w:val="00A8416E"/>
-    <w:rPr>
-      <w:rFonts w:ascii="Tahoma" w:hAnsi="Tahoma" w:cs="Tahoma"/>
-      <w:sz w:val="16"/>
-      <w:szCs w:val="16"/>
-      <w:lang w:val="en-US"/>
-    </w:rPr>
-  </w:style>
-</w:styles>
-</file>
-
-<file path=word/stylesWithEffects.xml><?xml version="1.0" encoding="utf-8"?>
-<w:styles xmlns:wpc="http://schemas.microsoft.com/office/word/2010/wordprocessingCanvas" xmlns:mc="http://schemas.openxmlformats.org/markup-compatibility/2006" xmlns:o="urn:schemas-microsoft-com:office:office" xmlns:r="http://schemas.openxmlformats.org/officeDocument/2006/relationships" xmlns:m="http://schemas.openxmlformats.org/officeDocument/2006/math" xmlns:v="urn:schemas-microsoft-com:vml" xmlns:wp14="http://schemas.microsoft.com/office/word/2010/wordprocessingDrawing" xmlns:wp="http://schemas.openxmlformats.org/drawingml/2006/wordprocessingDrawing" xmlns:w10="urn:schemas-microsoft-com:office:word" xmlns:w="http://schemas.openxmlformats.org/wordprocessingml/2006/main" xmlns:w14="http://schemas.microsoft.com/office/word/2010/wordml" xmlns:wpg="http://schemas.microsoft.com/office/word/2010/wordprocessingGroup" xmlns:wpi="http://schemas.microsoft.com/office/word/2010/wordprocessingInk" xmlns:wne="http://schemas.microsoft.com/office/word/2006/wordml" xmlns:wps="http://schemas.microsoft.com/office/word/2010/wordprocessingShape" mc:Ignorable="w14 wp14">
-  <w:docDefaults>
-    <w:rPrDefault>
-      <w:rPr>
-        <w:rFonts w:asciiTheme="minorHAnsi" w:eastAsiaTheme="minorHAnsi" w:hAnsiTheme="minorHAnsi" w:cstheme="minorBidi"/>
-        <w:sz w:val="22"/>
-        <w:szCs w:val="22"/>
-        <w:lang w:val="uk-UA" w:eastAsia="en-US" w:bidi="ar-SA"/>
-      </w:rPr>
-    </w:rPrDefault>
-    <w:pPrDefault>
-      <w:pPr>
-        <w:spacing w:after="160" w:line="259" w:lineRule="auto"/>
-      </w:pPr>
-    </w:pPrDefault>
-  </w:docDefaults>
-  <w:latentStyles w:defLockedState="0" w:defUIPriority="99" w:defSemiHidden="1" w:defUnhideWhenUsed="1" w:defQFormat="0" w:count="267">
-    <w:lsdException w:name="Normal" w:semiHidden="0" w:uiPriority="0" w:unhideWhenUsed="0" w:qFormat="1"/>
-    <w:lsdException w:name="heading 1" w:semiHidden="0" w:uiPriority="9" w:unhideWhenUsed="0" w:qFormat="1"/>
-    <w:lsdException w:name="heading 2" w:uiPriority="9" w:qFormat="1"/>
-    <w:lsdException w:name="heading 3" w:uiPriority="9" w:qFormat="1"/>
-    <w:lsdException w:name="heading 4" w:uiPriority="9" w:qFormat="1"/>
-    <w:lsdException w:name="heading 5" w:uiPriority="9" w:qFormat="1"/>
-    <w:lsdException w:name="heading 6" w:uiPriority="9" w:qFormat="1"/>
-    <w:lsdException w:name="heading 7" w:uiPriority="9" w:qFormat="1"/>
-    <w:lsdException w:name="heading 8" w:uiPriority="9" w:qFormat="1"/>
-    <w:lsdException w:name="heading 9" w:uiPriority="9" w:qFormat="1"/>
-    <w:lsdException w:name="toc 1" w:uiPriority="39"/>
-    <w:lsdException w:name="toc 2" w:uiPriority="39"/>
-    <w:lsdException w:name="toc 3" w:uiPriority="39"/>
-    <w:lsdException w:name="toc 4" w:uiPriority="39"/>
-    <w:lsdException w:name="toc 5" w:uiPriority="39"/>
-    <w:lsdException w:name="toc 6" w:uiPriority="39"/>
-    <w:lsdException w:name="toc 7" w:uiPriority="39"/>
-    <w:lsdException w:name="toc 8" w:uiPriority="39"/>
-    <w:lsdException w:name="toc 9" w:uiPriority="39"/>
-    <w:lsdException w:name="caption" w:uiPriority="35" w:qFormat="1"/>
-    <w:lsdException w:name="Title" w:semiHidden="0" w:uiPriority="10" w:unhideWhenUsed="0" w:qFormat="1"/>
-    <w:lsdException w:name="Default Paragraph Font" w:uiPriority="1"/>
-    <w:lsdException w:name="Subtitle" w:semiHidden="0" w:uiPriority="11" w:unhideWhenUsed="0" w:qFormat="1"/>
-    <w:lsdException w:name="Strong" w:semiHidden="0" w:uiPriority="22" w:unhideWhenUsed="0" w:qFormat="1"/>
-    <w:lsdException w:name="Emphasis" w:semiHidden="0" w:uiPriority="20" w:unhideWhenUsed="0" w:qFormat="1"/>
-    <w:lsdException w:name="Table Grid" w:uiPriority="39"/>
-    <w:lsdException w:name="Placeholder Text" w:unhideWhenUsed="0"/>
-    <w:lsdException w:name="No Spacing" w:semiHidden="0" w:uiPriority="1" w:unhideWhenUsed="0" w:qFormat="1"/>
-    <w:lsdException w:name="Light Shading" w:semiHidden="0" w:uiPriority="60" w:unhideWhenUsed="0"/>
-    <w:lsdException w:name="Light List" w:semiHidden="0" w:uiPriority="61" w:unhideWhenUsed="0"/>
-    <w:lsdException w:name="Light Grid" w:semiHidden="0" w:uiPriority="62" w:unhideWhenUsed="0"/>
-    <w:lsdException w:name="Medium Shading 1" w:semiHidden="0" w:uiPriority="63" w:unhideWhenUsed="0"/>
-    <w:lsdException w:name="Medium Shading 2" w:semiHidden="0" w:uiPriority="64" w:unhideWhenUsed="0"/>
-    <w:lsdException w:name="Medium List 1" w:semiHidden="0" w:uiPriority="65" w:unhideWhenUsed="0"/>
-    <w:lsdException w:name="Medium List 2" w:semiHidden="0" w:uiPriority="66" w:unhideWhenUsed="0"/>
-    <w:lsdException w:name="Medium Grid 1" w:semiHidden="0" w:uiPriority="67" w:unhideWhenUsed="0"/>
-    <w:lsdException w:name="Medium Grid 2" w:semiHidden="0" w:uiPriority="68" w:unhideWhenUsed="0"/>
-    <w:lsdException w:name="Medium Grid 3" w:semiHidden="0" w:uiPriority="69" w:unhideWhenUsed="0"/>
-    <w:lsdException w:name="Dark List" w:semiHidden="0" w:uiPriority="70" w:unhideWhenUsed="0"/>
-    <w:lsdException w:name="Colorful Shading" w:semiHidden="0" w:uiPriority="71" w:unhideWhenUsed="0"/>
-    <w:lsdException w:name="Colorful List" w:semiHidden="0" w:uiPriority="72" w:unhideWhenUsed="0"/>
-    <w:lsdException w:name="Colorful Grid" w:semiHidden="0" w:uiPriority="73" w:unhideWhenUsed="0"/>
-    <w:lsdException w:name="Light Shading Accent 1" w:semiHidden="0" w:uiPriority="60" w:unhideWhenUsed="0"/>
-    <w:lsdException w:name="Light List Accent 1" w:semiHidden="0" w:uiPriority="61" w:unhideWhenUsed="0"/>
-    <w:lsdException w:name="Light Grid Accent 1" w:semiHidden="0" w:uiPriority="62" w:unhideWhenUsed="0"/>
-    <w:lsdException w:name="Medium Shading 1 Accent 1" w:semiHidden="0" w:uiPriority="63" w:unhideWhenUsed="0"/>
-    <w:lsdException w:name="Medium Shading 2 Accent 1" w:semiHidden="0" w:uiPriority="64" w:unhideWhenUsed="0"/>
-    <w:lsdException w:name="Medium List 1 Accent 1" w:semiHidden="0" w:uiPriority="65" w:unhideWhenUsed="0"/>
-    <w:lsdException w:name="Revision" w:unhideWhenUsed="0"/>
-    <w:lsdException w:name="List Paragraph" w:semiHidden="0" w:uiPriority="34" w:unhideWhenUsed="0" w:qFormat="1"/>
-    <w:lsdException w:name="Quote" w:semiHidden="0" w:uiPriority="29" w:unhideWhenUsed="0" w:qFormat="1"/>
-    <w:lsdException w:name="Intense Quote" w:semiHidden="0" w:uiPriority="30" w:unhideWhenUsed="0" w:qFormat="1"/>
-    <w:lsdException w:name="Medium List 2 Accent 1" w:semiHidden="0" w:uiPriority="66" w:unhideWhenUsed="0"/>
-    <w:lsdException w:name="Medium Grid 1 Accent 1" w:semiHidden="0" w:uiPriority="67" w:unhideWhenUsed="0"/>
-    <w:lsdException w:name="Medium Grid 2 Accent 1" w:semiHidden="0" w:uiPriority="68" w:unhideWhenUsed="0"/>
-    <w:lsdException w:name="Medium Grid 3 Accent 1" w:semiHidden="0" w:uiPriority="69" w:unhideWhenUsed="0"/>
-    <w:lsdException w:name="Dark List Accent 1" w:semiHidden="0" w:uiPriority="70" w:unhideWhenUsed="0"/>
-    <w:lsdException w:name="Colorful Shading Accent 1" w:semiHidden="0" w:uiPriority="71" w:unhideWhenUsed="0"/>
-    <w:lsdException w:name="Colorful List Accent 1" w:semiHidden="0" w:uiPriority="72" w:unhideWhenUsed="0"/>
-    <w:lsdException w:name="Colorful Grid Accent 1" w:semiHidden="0" w:uiPriority="73" w:unhideWhenUsed="0"/>
-    <w:lsdException w:name="Light Shading Accent 2" w:semiHidden="0" w:uiPriority="60" w:unhideWhenUsed="0"/>
-    <w:lsdException w:name="Light List Accent 2" w:semiHidden="0" w:uiPriority="61" w:unhideWhenUsed="0"/>
-    <w:lsdException w:name="Light Grid Accent 2" w:semiHidden="0" w:uiPriority="62" w:unhideWhenUsed="0"/>
-    <w:lsdException w:name="Medium Shading 1 Accent 2" w:semiHidden="0" w:uiPriority="63" w:unhideWhenUsed="0"/>
-    <w:lsdException w:name="Medium Shading 2 Accent 2" w:semiHidden="0" w:uiPriority="64" w:unhideWhenUsed="0"/>
-    <w:lsdException w:name="Medium List 1 Accent 2" w:semiHidden="0" w:uiPriority="65" w:unhideWhenUsed="0"/>
-    <w:lsdException w:name="Medium List 2 Accent 2" w:semiHidden="0" w:uiPriority="66" w:unhideWhenUsed="0"/>
-    <w:lsdException w:name="Medium Grid 1 Accent 2" w:semiHidden="0" w:uiPriority="67" w:unhideWhenUsed="0"/>
-    <w:lsdException w:name="Medium Grid 2 Accent 2" w:semiHidden="0" w:uiPriority="68" w:unhideWhenUsed="0"/>
-    <w:lsdException w:name="Medium Grid 3 Accent 2" w:semiHidden="0" w:uiPriority="69" w:unhideWhenUsed="0"/>
-    <w:lsdException w:name="Dark List Accent 2" w:semiHidden="0" w:uiPriority="70" w:unhideWhenUsed="0"/>
-    <w:lsdException w:name="Colorful Shading Accent 2" w:semiHidden="0" w:uiPriority="71" w:unhideWhenUsed="0"/>
-    <w:lsdException w:name="Colorful List Accent 2" w:semiHidden="0" w:uiPriority="72" w:unhideWhenUsed="0"/>
-    <w:lsdException w:name="Colorful Grid Accent 2" w:semiHidden="0" w:uiPriority="73" w:unhideWhenUsed="0"/>
-    <w:lsdException w:name="Light Shading Accent 3" w:semiHidden="0" w:uiPriority="60" w:unhideWhenUsed="0"/>
-    <w:lsdException w:name="Light List Accent 3" w:semiHidden="0" w:uiPriority="61" w:unhideWhenUsed="0"/>
-    <w:lsdException w:name="Light Grid Accent 3" w:semiHidden="0" w:uiPriority="62" w:unhideWhenUsed="0"/>
-    <w:lsdException w:name="Medium Shading 1 Accent 3" w:semiHidden="0" w:uiPriority="63" w:unhideWhenUsed="0"/>
-    <w:lsdException w:name="Medium Shading 2 Accent 3" w:semiHidden="0" w:uiPriority="64" w:unhideWhenUsed="0"/>
-    <w:lsdException w:name="Medium List 1 Accent 3" w:semiHidden="0" w:uiPriority="65" w:unhideWhenUsed="0"/>
-    <w:lsdException w:name="Medium List 2 Accent 3" w:semiHidden="0" w:uiPriority="66" w:unhideWhenUsed="0"/>
-    <w:lsdException w:name="Medium Grid 1 Accent 3" w:semiHidden="0" w:uiPriority="67" w:unhideWhenUsed="0"/>
-    <w:lsdException w:name="Medium Grid 2 Accent 3" w:semiHidden="0" w:uiPriority="68" w:unhideWhenUsed="0"/>
-    <w:lsdException w:name="Medium Grid 3 Accent 3" w:semiHidden="0" w:uiPriority="69" w:unhideWhenUsed="0"/>
-    <w:lsdException w:name="Dark List Accent 3" w:semiHidden="0" w:uiPriority="70" w:unhideWhenUsed="0"/>
-    <w:lsdException w:name="Colorful Shading Accent 3" w:semiHidden="0" w:uiPriority="71" w:unhideWhenUsed="0"/>
-    <w:lsdException w:name="Colorful List Accent 3" w:semiHidden="0" w:uiPriority="72" w:unhideWhenUsed="0"/>
-    <w:lsdException w:name="Colorful Grid Accent 3" w:semiHidden="0" w:uiPriority="73" w:unhideWhenUsed="0"/>
-    <w:lsdException w:name="Light Shading Accent 4" w:semiHidden="0" w:uiPriority="60" w:unhideWhenUsed="0"/>
-    <w:lsdException w:name="Light List Accent 4" w:semiHidden="0" w:uiPriority="61" w:unhideWhenUsed="0"/>
-    <w:lsdException w:name="Light Grid Accent 4" w:semiHidden="0" w:uiPriority="62" w:unhideWhenUsed="0"/>
-    <w:lsdException w:name="Medium Shading 1 Accent 4" w:semiHidden="0" w:uiPriority="63" w:unhideWhenUsed="0"/>
-    <w:lsdException w:name="Medium Shading 2 Accent 4" w:semiHidden="0" w:uiPriority="64" w:unhideWhenUsed="0"/>
-    <w:lsdException w:name="Medium List 1 Accent 4" w:semiHidden="0" w:uiPriority="65" w:unhideWhenUsed="0"/>
-    <w:lsdException w:name="Medium List 2 Accent 4" w:semiHidden="0" w:uiPriority="66" w:unhideWhenUsed="0"/>
-    <w:lsdException w:name="Medium Grid 1 Accent 4" w:semiHidden="0" w:uiPriority="67" w:unhideWhenUsed="0"/>
-    <w:lsdException w:name="Medium Grid 2 Accent 4" w:semiHidden="0" w:uiPriority="68" w:unhideWhenUsed="0"/>
-    <w:lsdException w:name="Medium Grid 3 Accent 4" w:semiHidden="0" w:uiPriority="69" w:unhideWhenUsed="0"/>
-    <w:lsdException w:name="Dark List Accent 4" w:semiHidden="0" w:uiPriority="70" w:unhideWhenUsed="0"/>
-    <w:lsdException w:name="Colorful Shading Accent 4" w:semiHidden="0" w:uiPriority="71" w:unhideWhenUsed="0"/>
-    <w:lsdException w:name="Colorful List Accent 4" w:semiHidden="0" w:uiPriority="72" w:unhideWhenUsed="0"/>
-    <w:lsdException w:name="Colorful Grid Accent 4" w:semiHidden="0" w:uiPriority="73" w:unhideWhenUsed="0"/>
-    <w:lsdException w:name="Light Shading Accent 5" w:semiHidden="0" w:uiPriority="60" w:unhideWhenUsed="0"/>
-    <w:lsdException w:name="Light List Accent 5" w:semiHidden="0" w:uiPriority="61" w:unhideWhenUsed="0"/>
-    <w:lsdException w:name="Light Grid Accent 5" w:semiHidden="0" w:uiPriority="62" w:unhideWhenUsed="0"/>
-    <w:lsdException w:name="Medium Shading 1 Accent 5" w:semiHidden="0" w:uiPriority="63" w:unhideWhenUsed="0"/>
-    <w:lsdException w:name="Medium Shading 2 Accent 5" w:semiHidden="0" w:uiPriority="64" w:unhideWhenUsed="0"/>
-    <w:lsdException w:name="Medium List 1 Accent 5" w:semiHidden="0" w:uiPriority="65" w:unhideWhenUsed="0"/>
-    <w:lsdException w:name="Medium List 2 Accent 5" w:semiHidden="0" w:uiPriority="66" w:unhideWhenUsed="0"/>
-    <w:lsdException w:name="Medium Grid 1 Accent 5" w:semiHidden="0" w:uiPriority="67" w:unhideWhenUsed="0"/>
-    <w:lsdException w:name="Medium Grid 2 Accent 5" w:semiHidden="0" w:uiPriority="68" w:unhideWhenUsed="0"/>
-    <w:lsdException w:name="Medium Grid 3 Accent 5" w:semiHidden="0" w:uiPriority="69" w:unhideWhenUsed="0"/>
-    <w:lsdException w:name="Dark List Accent 5" w:semiHidden="0" w:uiPriority="70" w:unhideWhenUsed="0"/>
-    <w:lsdException w:name="Colorful Shading Accent 5" w:semiHidden="0" w:uiPriority="71" w:unhideWhenUsed="0"/>
-    <w:lsdException w:name="Colorful List Accent 5" w:semiHidden="0" w:uiPriority="72" w:unhideWhenUsed="0"/>
-    <w:lsdException w:name="Colorful Grid Accent 5" w:semiHidden="0" w:uiPriority="73" w:unhideWhenUsed="0"/>
-    <w:lsdException w:name="Light Shading Accent 6" w:semiHidden="0" w:uiPriority="60" w:unhideWhenUsed="0"/>
-    <w:lsdException w:name="Light List Accent 6" w:semiHidden="0" w:uiPriority="61" w:unhideWhenUsed="0"/>
-    <w:lsdException w:name="Light Grid Accent 6" w:semiHidden="0" w:uiPriority="62" w:unhideWhenUsed="0"/>
-    <w:lsdException w:name="Medium Shading 1 Accent 6" w:semiHidden="0" w:uiPriority="63" w:unhideWhenUsed="0"/>
-    <w:lsdException w:name="Medium Shading 2 Accent 6" w:semiHidden="0" w:uiPriority="64" w:unhideWhenUsed="0"/>
-    <w:lsdException w:name="Medium List 1 Accent 6" w:semiHidden="0" w:uiPriority="65" w:unhideWhenUsed="0"/>
-    <w:lsdException w:name="Medium List 2 Accent 6" w:semiHidden="0" w:uiPriority="66" w:unhideWhenUsed="0"/>
-    <w:lsdException w:name="Medium Grid 1 Accent 6" w:semiHidden="0" w:uiPriority="67" w:unhideWhenUsed="0"/>
-    <w:lsdException w:name="Medium Grid 2 Accent 6" w:semiHidden="0" w:uiPriority="68" w:unhideWhenUsed="0"/>
-    <w:lsdException w:name="Medium Grid 3 Accent 6" w:semiHidden="0" w:uiPriority="69" w:unhideWhenUsed="0"/>
-    <w:lsdException w:name="Dark List Accent 6" w:semiHidden="0" w:uiPriority="70" w:unhideWhenUsed="0"/>
-    <w:lsdException w:name="Colorful Shading Accent 6" w:semiHidden="0" w:uiPriority="71" w:unhideWhenUsed="0"/>
-    <w:lsdException w:name="Colorful List Accent 6" w:semiHidden="0" w:uiPriority="72" w:unhideWhenUsed="0"/>
-    <w:lsdException w:name="Colorful Grid Accent 6" w:semiHidden="0" w:uiPriority="73" w:unhideWhenUsed="0"/>
-    <w:lsdException w:name="Subtle Emphasis" w:semiHidden="0" w:uiPriority="19" w:unhideWhenUsed="0" w:qFormat="1"/>
-    <w:lsdException w:name="Intense Emphasis" w:semiHidden="0" w:uiPriority="21" w:unhideWhenUsed="0" w:qFormat="1"/>
-    <w:lsdException w:name="Subtle Reference" w:semiHidden="0" w:uiPriority="31" w:unhideWhenUsed="0" w:qFormat="1"/>
-    <w:lsdException w:name="Intense Reference" w:semiHidden="0" w:uiPriority="32" w:unhideWhenUsed="0" w:qFormat="1"/>
-    <w:lsdException w:name="Book Title" w:semiHidden="0" w:uiPriority="33" w:unhideWhenUsed="0" w:qFormat="1"/>
-    <w:lsdException w:name="Bibliography" w:uiPriority="37"/>
-    <w:lsdException w:name="TOC Heading" w:uiPriority="39" w:qFormat="1"/>
-  </w:latentStyles>
-  <w:style w:type="paragraph" w:default="1" w:styleId="a">
-    <w:name w:val="Normal"/>
-    <w:qFormat/>
-    <w:rsid w:val="006C089F"/>
-    <w:rPr>
-      <w:lang w:val="en-US"/>
-    </w:rPr>
-  </w:style>
-  <w:style w:type="character" w:default="1" w:styleId="a0">
-    <w:name w:val="Default Paragraph Font"/>
-    <w:uiPriority w:val="1"/>
-    <w:semiHidden/>
-    <w:unhideWhenUsed/>
-  </w:style>
-  <w:style w:type="table" w:default="1" w:styleId="a1">
-    <w:name w:val="Normal Table"/>
-    <w:uiPriority w:val="99"/>
-    <w:semiHidden/>
-    <w:unhideWhenUsed/>
-    <w:tblPr>
-      <w:tblInd w:w="0" w:type="dxa"/>
-      <w:tblCellMar>
-        <w:top w:w="0" w:type="dxa"/>
-        <w:left w:w="108" w:type="dxa"/>
-        <w:bottom w:w="0" w:type="dxa"/>
-        <w:right w:w="108" w:type="dxa"/>
-      </w:tblCellMar>
-    </w:tblPr>
-  </w:style>
-  <w:style w:type="numbering" w:default="1" w:styleId="a2">
-    <w:name w:val="No List"/>
-    <w:uiPriority w:val="99"/>
-    <w:semiHidden/>
-    <w:unhideWhenUsed/>
-  </w:style>
-  <w:style w:type="table" w:styleId="a3">
-    <w:name w:val="Table Grid"/>
-    <w:basedOn w:val="a1"/>
-    <w:uiPriority w:val="39"/>
-    <w:rsid w:val="00215FED"/>
-    <w:pPr>
-      <w:spacing w:after="0" w:line="240" w:lineRule="auto"/>
-    </w:pPr>
-    <w:tblPr>
-      <w:tblInd w:w="0" w:type="dxa"/>
-      <w:tblBorders>
-        <w:top w:val="single" w:sz="4" w:space="0" w:color="auto"/>
-        <w:left w:val="single" w:sz="4" w:space="0" w:color="auto"/>
-        <w:bottom w:val="single" w:sz="4" w:space="0" w:color="auto"/>
-        <w:right w:val="single" w:sz="4" w:space="0" w:color="auto"/>
-        <w:insideH w:val="single" w:sz="4" w:space="0" w:color="auto"/>
-        <w:insideV w:val="single" w:sz="4" w:space="0" w:color="auto"/>
-      </w:tblBorders>
-      <w:tblCellMar>
-        <w:top w:w="0" w:type="dxa"/>
-        <w:left w:w="108" w:type="dxa"/>
-        <w:bottom w:w="0" w:type="dxa"/>
-        <w:right w:w="108" w:type="dxa"/>
-      </w:tblCellMar>
-    </w:tblPr>
-  </w:style>
-  <w:style w:type="paragraph" w:styleId="a4">
-    <w:name w:val="header"/>
-    <w:basedOn w:val="a"/>
-    <w:link w:val="a5"/>
-    <w:uiPriority w:val="99"/>
-    <w:unhideWhenUsed/>
-    <w:rsid w:val="007307CD"/>
-    <w:pPr>
-      <w:tabs>
-        <w:tab w:val="center" w:pos="4819"/>
-        <w:tab w:val="right" w:pos="9639"/>
-      </w:tabs>
-      <w:spacing w:after="0" w:line="240" w:lineRule="auto"/>
-    </w:pPr>
-  </w:style>
-  <w:style w:type="character" w:customStyle="1" w:styleId="a5">
-    <w:name w:val="Верхний колонтитул Знак"/>
-    <w:basedOn w:val="a0"/>
-    <w:link w:val="a4"/>
-    <w:uiPriority w:val="99"/>
-    <w:rsid w:val="007307CD"/>
-    <w:rPr>
-      <w:lang w:val="en-US"/>
-    </w:rPr>
-  </w:style>
-  <w:style w:type="paragraph" w:styleId="a6">
-    <w:name w:val="footer"/>
-    <w:basedOn w:val="a"/>
-    <w:link w:val="a7"/>
-    <w:uiPriority w:val="99"/>
-    <w:unhideWhenUsed/>
-    <w:rsid w:val="007307CD"/>
-    <w:pPr>
-      <w:tabs>
-        <w:tab w:val="center" w:pos="4819"/>
-        <w:tab w:val="right" w:pos="9639"/>
-      </w:tabs>
-      <w:spacing w:after="0" w:line="240" w:lineRule="auto"/>
-    </w:pPr>
-  </w:style>
-  <w:style w:type="character" w:customStyle="1" w:styleId="a7">
-    <w:name w:val="Нижний колонтитул Знак"/>
-    <w:basedOn w:val="a0"/>
-    <w:link w:val="a6"/>
-    <w:uiPriority w:val="99"/>
-    <w:rsid w:val="007307CD"/>
-    <w:rPr>
-      <w:lang w:val="en-US"/>
-    </w:rPr>
-  </w:style>
-  <w:style w:type="paragraph" w:styleId="a8">
-    <w:name w:val="List Paragraph"/>
-    <w:basedOn w:val="a"/>
-    <w:uiPriority w:val="34"/>
-    <w:qFormat/>
-    <w:rsid w:val="00E85A97"/>
-    <w:pPr>
-      <w:ind w:left="720"/>
-      <w:contextualSpacing/>
-    </w:pPr>
-  </w:style>
-  <w:style w:type="character" w:customStyle="1" w:styleId="shorttext">
-    <w:name w:val="short_text"/>
-    <w:basedOn w:val="a0"/>
-    <w:rsid w:val="00DC4C3C"/>
-  </w:style>
-  <w:style w:type="paragraph" w:styleId="a9">
-    <w:name w:val="Balloon Text"/>
-    <w:basedOn w:val="a"/>
-    <w:link w:val="aa"/>
-    <w:uiPriority w:val="99"/>
-    <w:semiHidden/>
-    <w:unhideWhenUsed/>
-    <w:rsid w:val="00A8416E"/>
-    <w:pPr>
-      <w:spacing w:after="0" w:line="240" w:lineRule="auto"/>
-    </w:pPr>
-    <w:rPr>
-      <w:rFonts w:ascii="Tahoma" w:hAnsi="Tahoma" w:cs="Tahoma"/>
-      <w:sz w:val="16"/>
-      <w:szCs w:val="16"/>
-    </w:rPr>
-  </w:style>
-  <w:style w:type="character" w:customStyle="1" w:styleId="aa">
-    <w:name w:val="Текст выноски Знак"/>
-    <w:basedOn w:val="a0"/>
-    <w:link w:val="a9"/>
+  <w:style w:type="character" w:customStyle="1" w:styleId="BalloonTextChar">
+    <w:name w:val="Balloon Text Char"/>
+    <w:basedOn w:val="DefaultParagraphFont"/>
+    <w:link w:val="BalloonText"/>
     <w:uiPriority w:val="99"/>
     <w:semiHidden/>
     <w:rsid w:val="00A8416E"/>
@@ -8658,7 +8461,7 @@
   <a:extraClrSchemeLst/>
   <a:extLst>
     <a:ext uri="{05A4C25C-085E-4340-85A3-A5531E510DB2}">
-      <thm15:themeFamily xmlns:thm15="http://schemas.microsoft.com/office/thememl/2012/main" xmlns="" name="Office Theme" id="{62F939B6-93AF-4DB8-9C6B-D6C7DFDC589F}" vid="{4A3C46E8-61CC-4603-A589-7422A47A8E4A}"/>
+      <thm15:themeFamily xmlns:thm15="http://schemas.microsoft.com/office/thememl/2012/main" name="Office Theme" id="{62F939B6-93AF-4DB8-9C6B-D6C7DFDC589F}" vid="{4A3C46E8-61CC-4603-A589-7422A47A8E4A}"/>
     </a:ext>
   </a:extLst>
 </a:theme>

</xml_diff>

<commit_message>
Doc modified. Description modified
</commit_message>
<xml_diff>
--- a/E-Library Service.docx
+++ b/E-Library Service.docx
@@ -72,55 +72,63 @@
           <w:sz w:val="28"/>
           <w:szCs w:val="28"/>
         </w:rPr>
-        <w:t>with simple and user-friendly UI to i</w:t>
+        <w:t>with simple and user-friendly UI to interact with information about books and authors.</w:t>
+      </w:r>
+    </w:p>
+    <w:p>
+      <w:pPr>
+        <w:spacing w:line="360" w:lineRule="auto"/>
+        <w:ind w:firstLine="720"/>
+        <w:jc w:val="both"/>
+        <w:rPr>
+          <w:rFonts w:ascii="Times New Roman" w:hAnsi="Times New Roman" w:cs="Times New Roman"/>
+          <w:sz w:val="28"/>
+          <w:szCs w:val="28"/>
+        </w:rPr>
+      </w:pPr>
+      <w:r>
+        <w:rPr>
+          <w:rFonts w:ascii="Times New Roman" w:hAnsi="Times New Roman" w:cs="Times New Roman"/>
+          <w:sz w:val="28"/>
+          <w:szCs w:val="28"/>
+        </w:rPr>
+        <w:t>The</w:t>
+      </w:r>
+      <w:r>
+        <w:rPr>
+          <w:rFonts w:ascii="Times New Roman" w:hAnsi="Times New Roman" w:cs="Times New Roman"/>
+          <w:sz w:val="28"/>
+          <w:szCs w:val="28"/>
+        </w:rPr>
+        <w:t xml:space="preserve"> goal of the system is to simplify </w:t>
+      </w:r>
+      <w:r>
+        <w:rPr>
+          <w:rFonts w:ascii="Times New Roman" w:hAnsi="Times New Roman" w:cs="Times New Roman"/>
+          <w:sz w:val="28"/>
+          <w:szCs w:val="28"/>
+        </w:rPr>
+        <w:t>the process of searching books and authors</w:t>
+      </w:r>
+      <w:r>
+        <w:rPr>
+          <w:rFonts w:ascii="Times New Roman" w:hAnsi="Times New Roman" w:cs="Times New Roman"/>
+          <w:sz w:val="28"/>
+          <w:szCs w:val="28"/>
+          <w:lang w:val="uk-UA"/>
+        </w:rPr>
+        <w:t xml:space="preserve"> </w:t>
+      </w:r>
+      <w:r>
+        <w:rPr>
+          <w:rFonts w:ascii="Times New Roman" w:hAnsi="Times New Roman" w:cs="Times New Roman"/>
+          <w:sz w:val="28"/>
+          <w:szCs w:val="28"/>
+        </w:rPr>
+        <w:t>for user</w:t>
       </w:r>
       <w:bookmarkStart w:id="0" w:name="_GoBack"/>
       <w:bookmarkEnd w:id="0"/>
-      <w:r>
-        <w:rPr>
-          <w:rFonts w:ascii="Times New Roman" w:hAnsi="Times New Roman" w:cs="Times New Roman"/>
-          <w:i/>
-          <w:sz w:val="28"/>
-          <w:szCs w:val="28"/>
-        </w:rPr>
-        <w:t>nteract with information about books and authors.</w:t>
-      </w:r>
-    </w:p>
-    <w:p>
-      <w:pPr>
-        <w:spacing w:line="360" w:lineRule="auto"/>
-        <w:ind w:firstLine="720"/>
-        <w:jc w:val="both"/>
-        <w:rPr>
-          <w:rFonts w:ascii="Times New Roman" w:hAnsi="Times New Roman" w:cs="Times New Roman"/>
-          <w:sz w:val="28"/>
-          <w:szCs w:val="28"/>
-        </w:rPr>
-      </w:pPr>
-      <w:r>
-        <w:rPr>
-          <w:rFonts w:ascii="Times New Roman" w:hAnsi="Times New Roman" w:cs="Times New Roman"/>
-          <w:sz w:val="28"/>
-          <w:szCs w:val="28"/>
-        </w:rPr>
-        <w:t>The</w:t>
-      </w:r>
-      <w:r>
-        <w:rPr>
-          <w:rFonts w:ascii="Times New Roman" w:hAnsi="Times New Roman" w:cs="Times New Roman"/>
-          <w:sz w:val="28"/>
-          <w:szCs w:val="28"/>
-        </w:rPr>
-        <w:t xml:space="preserve"> goal of the system is to simplify </w:t>
-      </w:r>
-      <w:r>
-        <w:rPr>
-          <w:rFonts w:ascii="Times New Roman" w:hAnsi="Times New Roman" w:cs="Times New Roman"/>
-          <w:sz w:val="28"/>
-          <w:szCs w:val="28"/>
-        </w:rPr>
-        <w:t>the process of searching books and authors</w:t>
-      </w:r>
       <w:r>
         <w:rPr>
           <w:rFonts w:ascii="Times New Roman" w:hAnsi="Times New Roman" w:cs="Times New Roman"/>
@@ -7830,7 +7838,7 @@
     <w:lsdException w:name="Table Web 2" w:semiHidden="1" w:unhideWhenUsed="1"/>
     <w:lsdException w:name="Table Web 3" w:semiHidden="1" w:unhideWhenUsed="1"/>
     <w:lsdException w:name="Balloon Text" w:semiHidden="1" w:unhideWhenUsed="1"/>
-    <w:lsdException w:name="Table Grid" w:semiHidden="1" w:uiPriority="39" w:unhideWhenUsed="1"/>
+    <w:lsdException w:name="Table Grid" w:uiPriority="39"/>
     <w:lsdException w:name="Table Theme" w:semiHidden="1" w:unhideWhenUsed="1"/>
     <w:lsdException w:name="Placeholder Text" w:semiHidden="1"/>
     <w:lsdException w:name="No Spacing" w:uiPriority="1" w:qFormat="1"/>

</xml_diff>

<commit_message>
WishList works. Roles and Admin account creating
</commit_message>
<xml_diff>
--- a/E-Library Service.docx
+++ b/E-Library Service.docx
@@ -146,17 +146,7 @@
           <w:sz w:val="28"/>
           <w:szCs w:val="28"/>
         </w:rPr>
-        <w:t>the proc</w:t>
-      </w:r>
-      <w:bookmarkStart w:id="0" w:name="_GoBack"/>
-      <w:bookmarkEnd w:id="0"/>
-      <w:r>
-        <w:rPr>
-          <w:rFonts w:ascii="Times New Roman" w:hAnsi="Times New Roman" w:cs="Times New Roman"/>
-          <w:sz w:val="28"/>
-          <w:szCs w:val="28"/>
-        </w:rPr>
-        <w:t>ess of searching books and authors</w:t>
+        <w:t>the process of searching books and authors</w:t>
       </w:r>
       <w:r>
         <w:rPr>
@@ -278,13 +268,23 @@
         </w:rPr>
         <w:t xml:space="preserve"> </w:t>
       </w:r>
-      <w:r>
-        <w:rPr>
-          <w:rFonts w:ascii="Times New Roman" w:hAnsi="Times New Roman" w:cs="Times New Roman"/>
-          <w:sz w:val="28"/>
-          <w:szCs w:val="28"/>
-        </w:rPr>
-        <w:t>Also users can leave comments to book which he/she like.</w:t>
+      <w:proofErr w:type="gramStart"/>
+      <w:r>
+        <w:rPr>
+          <w:rFonts w:ascii="Times New Roman" w:hAnsi="Times New Roman" w:cs="Times New Roman"/>
+          <w:sz w:val="28"/>
+          <w:szCs w:val="28"/>
+        </w:rPr>
+        <w:t>Also</w:t>
+      </w:r>
+      <w:proofErr w:type="gramEnd"/>
+      <w:r>
+        <w:rPr>
+          <w:rFonts w:ascii="Times New Roman" w:hAnsi="Times New Roman" w:cs="Times New Roman"/>
+          <w:sz w:val="28"/>
+          <w:szCs w:val="28"/>
+        </w:rPr>
+        <w:t xml:space="preserve"> users can leave comments to book which he/she like.</w:t>
       </w:r>
     </w:p>
     <w:p>
@@ -911,358 +911,58 @@
               </w:rPr>
               <w:t>U</w:t>
             </w:r>
+            <w:r>
+              <w:rPr>
+                <w:rFonts w:ascii="Times New Roman" w:eastAsia="Times New Roman" w:hAnsi="Times New Roman" w:cs="Times New Roman"/>
+                <w:sz w:val="28"/>
+                <w:szCs w:val="28"/>
+                <w:lang w:val="uk-UA"/>
+              </w:rPr>
+              <w:t>pdate</w:t>
+            </w:r>
+            <w:r>
+              <w:rPr>
+                <w:rFonts w:ascii="Times New Roman" w:eastAsia="Times New Roman" w:hAnsi="Times New Roman" w:cs="Times New Roman"/>
+                <w:sz w:val="28"/>
+                <w:szCs w:val="28"/>
+              </w:rPr>
+              <w:t>s</w:t>
+            </w:r>
+            <w:r>
+              <w:rPr>
+                <w:rFonts w:ascii="Times New Roman" w:eastAsia="Times New Roman" w:hAnsi="Times New Roman" w:cs="Times New Roman"/>
+                <w:sz w:val="28"/>
+                <w:szCs w:val="28"/>
+                <w:lang w:val="uk-UA"/>
+              </w:rPr>
+              <w:t xml:space="preserve"> information about book such as general information (title, description etc.), picture and data about authors.</w:t>
+            </w:r>
+          </w:p>
+        </w:tc>
+        <w:tc>
+          <w:tcPr>
+            <w:tcW w:w="2700" w:type="dxa"/>
+          </w:tcPr>
+          <w:p>
+            <w:pPr>
+              <w:jc w:val="both"/>
+              <w:rPr>
+                <w:rFonts w:ascii="Times New Roman" w:eastAsia="Times New Roman" w:hAnsi="Times New Roman" w:cs="Times New Roman"/>
+                <w:sz w:val="28"/>
+                <w:szCs w:val="28"/>
+              </w:rPr>
+            </w:pPr>
+            <w:proofErr w:type="gramStart"/>
+            <w:r>
+              <w:rPr>
+                <w:rFonts w:ascii="Times New Roman" w:eastAsia="Times New Roman" w:hAnsi="Times New Roman" w:cs="Times New Roman"/>
+                <w:sz w:val="28"/>
+                <w:szCs w:val="28"/>
+              </w:rPr>
+              <w:t>Edit(</w:t>
+            </w:r>
             <w:proofErr w:type="spellStart"/>
-            <w:r>
-              <w:rPr>
-                <w:rFonts w:ascii="Times New Roman" w:eastAsia="Times New Roman" w:hAnsi="Times New Roman" w:cs="Times New Roman"/>
-                <w:sz w:val="28"/>
-                <w:szCs w:val="28"/>
-                <w:lang w:val="uk-UA"/>
-              </w:rPr>
-              <w:t>pdate</w:t>
-            </w:r>
-            <w:proofErr w:type="spellEnd"/>
-            <w:r>
-              <w:rPr>
-                <w:rFonts w:ascii="Times New Roman" w:eastAsia="Times New Roman" w:hAnsi="Times New Roman" w:cs="Times New Roman"/>
-                <w:sz w:val="28"/>
-                <w:szCs w:val="28"/>
-              </w:rPr>
-              <w:t>s</w:t>
-            </w:r>
-            <w:r>
-              <w:rPr>
-                <w:rFonts w:ascii="Times New Roman" w:eastAsia="Times New Roman" w:hAnsi="Times New Roman" w:cs="Times New Roman"/>
-                <w:sz w:val="28"/>
-                <w:szCs w:val="28"/>
-                <w:lang w:val="uk-UA"/>
-              </w:rPr>
-              <w:t xml:space="preserve"> </w:t>
-            </w:r>
-            <w:proofErr w:type="spellStart"/>
-            <w:r>
-              <w:rPr>
-                <w:rFonts w:ascii="Times New Roman" w:eastAsia="Times New Roman" w:hAnsi="Times New Roman" w:cs="Times New Roman"/>
-                <w:sz w:val="28"/>
-                <w:szCs w:val="28"/>
-                <w:lang w:val="uk-UA"/>
-              </w:rPr>
-              <w:t>information</w:t>
-            </w:r>
-            <w:proofErr w:type="spellEnd"/>
-            <w:r>
-              <w:rPr>
-                <w:rFonts w:ascii="Times New Roman" w:eastAsia="Times New Roman" w:hAnsi="Times New Roman" w:cs="Times New Roman"/>
-                <w:sz w:val="28"/>
-                <w:szCs w:val="28"/>
-                <w:lang w:val="uk-UA"/>
-              </w:rPr>
-              <w:t xml:space="preserve"> </w:t>
-            </w:r>
-            <w:proofErr w:type="spellStart"/>
-            <w:r>
-              <w:rPr>
-                <w:rFonts w:ascii="Times New Roman" w:eastAsia="Times New Roman" w:hAnsi="Times New Roman" w:cs="Times New Roman"/>
-                <w:sz w:val="28"/>
-                <w:szCs w:val="28"/>
-                <w:lang w:val="uk-UA"/>
-              </w:rPr>
-              <w:t>about</w:t>
-            </w:r>
-            <w:proofErr w:type="spellEnd"/>
-            <w:r>
-              <w:rPr>
-                <w:rFonts w:ascii="Times New Roman" w:eastAsia="Times New Roman" w:hAnsi="Times New Roman" w:cs="Times New Roman"/>
-                <w:sz w:val="28"/>
-                <w:szCs w:val="28"/>
-                <w:lang w:val="uk-UA"/>
-              </w:rPr>
-              <w:t xml:space="preserve"> </w:t>
-            </w:r>
-            <w:proofErr w:type="spellStart"/>
-            <w:r>
-              <w:rPr>
-                <w:rFonts w:ascii="Times New Roman" w:eastAsia="Times New Roman" w:hAnsi="Times New Roman" w:cs="Times New Roman"/>
-                <w:sz w:val="28"/>
-                <w:szCs w:val="28"/>
-                <w:lang w:val="uk-UA"/>
-              </w:rPr>
-              <w:t>book</w:t>
-            </w:r>
-            <w:proofErr w:type="spellEnd"/>
-            <w:r>
-              <w:rPr>
-                <w:rFonts w:ascii="Times New Roman" w:eastAsia="Times New Roman" w:hAnsi="Times New Roman" w:cs="Times New Roman"/>
-                <w:sz w:val="28"/>
-                <w:szCs w:val="28"/>
-                <w:lang w:val="uk-UA"/>
-              </w:rPr>
-              <w:t xml:space="preserve"> </w:t>
-            </w:r>
-            <w:proofErr w:type="spellStart"/>
-            <w:r>
-              <w:rPr>
-                <w:rFonts w:ascii="Times New Roman" w:eastAsia="Times New Roman" w:hAnsi="Times New Roman" w:cs="Times New Roman"/>
-                <w:sz w:val="28"/>
-                <w:szCs w:val="28"/>
-                <w:lang w:val="uk-UA"/>
-              </w:rPr>
-              <w:t>such</w:t>
-            </w:r>
-            <w:proofErr w:type="spellEnd"/>
-            <w:r>
-              <w:rPr>
-                <w:rFonts w:ascii="Times New Roman" w:eastAsia="Times New Roman" w:hAnsi="Times New Roman" w:cs="Times New Roman"/>
-                <w:sz w:val="28"/>
-                <w:szCs w:val="28"/>
-                <w:lang w:val="uk-UA"/>
-              </w:rPr>
-              <w:t xml:space="preserve"> </w:t>
-            </w:r>
-            <w:proofErr w:type="spellStart"/>
-            <w:r>
-              <w:rPr>
-                <w:rFonts w:ascii="Times New Roman" w:eastAsia="Times New Roman" w:hAnsi="Times New Roman" w:cs="Times New Roman"/>
-                <w:sz w:val="28"/>
-                <w:szCs w:val="28"/>
-                <w:lang w:val="uk-UA"/>
-              </w:rPr>
-              <w:t>as</w:t>
-            </w:r>
-            <w:proofErr w:type="spellEnd"/>
-            <w:r>
-              <w:rPr>
-                <w:rFonts w:ascii="Times New Roman" w:eastAsia="Times New Roman" w:hAnsi="Times New Roman" w:cs="Times New Roman"/>
-                <w:sz w:val="28"/>
-                <w:szCs w:val="28"/>
-                <w:lang w:val="uk-UA"/>
-              </w:rPr>
-              <w:t xml:space="preserve"> </w:t>
-            </w:r>
-            <w:proofErr w:type="spellStart"/>
-            <w:r>
-              <w:rPr>
-                <w:rFonts w:ascii="Times New Roman" w:eastAsia="Times New Roman" w:hAnsi="Times New Roman" w:cs="Times New Roman"/>
-                <w:sz w:val="28"/>
-                <w:szCs w:val="28"/>
-                <w:lang w:val="uk-UA"/>
-              </w:rPr>
-              <w:t>general</w:t>
-            </w:r>
-            <w:proofErr w:type="spellEnd"/>
-            <w:r>
-              <w:rPr>
-                <w:rFonts w:ascii="Times New Roman" w:eastAsia="Times New Roman" w:hAnsi="Times New Roman" w:cs="Times New Roman"/>
-                <w:sz w:val="28"/>
-                <w:szCs w:val="28"/>
-                <w:lang w:val="uk-UA"/>
-              </w:rPr>
-              <w:t xml:space="preserve"> </w:t>
-            </w:r>
-            <w:proofErr w:type="spellStart"/>
-            <w:r>
-              <w:rPr>
-                <w:rFonts w:ascii="Times New Roman" w:eastAsia="Times New Roman" w:hAnsi="Times New Roman" w:cs="Times New Roman"/>
-                <w:sz w:val="28"/>
-                <w:szCs w:val="28"/>
-                <w:lang w:val="uk-UA"/>
-              </w:rPr>
-              <w:t>information</w:t>
-            </w:r>
-            <w:proofErr w:type="spellEnd"/>
-            <w:r>
-              <w:rPr>
-                <w:rFonts w:ascii="Times New Roman" w:eastAsia="Times New Roman" w:hAnsi="Times New Roman" w:cs="Times New Roman"/>
-                <w:sz w:val="28"/>
-                <w:szCs w:val="28"/>
-                <w:lang w:val="uk-UA"/>
-              </w:rPr>
-              <w:t xml:space="preserve"> (</w:t>
-            </w:r>
-            <w:proofErr w:type="spellStart"/>
-            <w:r>
-              <w:rPr>
-                <w:rFonts w:ascii="Times New Roman" w:eastAsia="Times New Roman" w:hAnsi="Times New Roman" w:cs="Times New Roman"/>
-                <w:sz w:val="28"/>
-                <w:szCs w:val="28"/>
-                <w:lang w:val="uk-UA"/>
-              </w:rPr>
-              <w:t>title</w:t>
-            </w:r>
-            <w:proofErr w:type="spellEnd"/>
-            <w:r>
-              <w:rPr>
-                <w:rFonts w:ascii="Times New Roman" w:eastAsia="Times New Roman" w:hAnsi="Times New Roman" w:cs="Times New Roman"/>
-                <w:sz w:val="28"/>
-                <w:szCs w:val="28"/>
-                <w:lang w:val="uk-UA"/>
-              </w:rPr>
-              <w:t xml:space="preserve">, </w:t>
-            </w:r>
-            <w:proofErr w:type="spellStart"/>
-            <w:r>
-              <w:rPr>
-                <w:rFonts w:ascii="Times New Roman" w:eastAsia="Times New Roman" w:hAnsi="Times New Roman" w:cs="Times New Roman"/>
-                <w:sz w:val="28"/>
-                <w:szCs w:val="28"/>
-                <w:lang w:val="uk-UA"/>
-              </w:rPr>
-              <w:t>description</w:t>
-            </w:r>
-            <w:proofErr w:type="spellEnd"/>
-            <w:r>
-              <w:rPr>
-                <w:rFonts w:ascii="Times New Roman" w:eastAsia="Times New Roman" w:hAnsi="Times New Roman" w:cs="Times New Roman"/>
-                <w:sz w:val="28"/>
-                <w:szCs w:val="28"/>
-                <w:lang w:val="uk-UA"/>
-              </w:rPr>
-              <w:t xml:space="preserve"> </w:t>
-            </w:r>
-            <w:proofErr w:type="spellStart"/>
-            <w:r>
-              <w:rPr>
-                <w:rFonts w:ascii="Times New Roman" w:eastAsia="Times New Roman" w:hAnsi="Times New Roman" w:cs="Times New Roman"/>
-                <w:sz w:val="28"/>
-                <w:szCs w:val="28"/>
-                <w:lang w:val="uk-UA"/>
-              </w:rPr>
-              <w:t>etc</w:t>
-            </w:r>
-            <w:proofErr w:type="spellEnd"/>
-            <w:r>
-              <w:rPr>
-                <w:rFonts w:ascii="Times New Roman" w:eastAsia="Times New Roman" w:hAnsi="Times New Roman" w:cs="Times New Roman"/>
-                <w:sz w:val="28"/>
-                <w:szCs w:val="28"/>
-                <w:lang w:val="uk-UA"/>
-              </w:rPr>
-              <w:t xml:space="preserve">.), </w:t>
-            </w:r>
-            <w:proofErr w:type="spellStart"/>
-            <w:r>
-              <w:rPr>
-                <w:rFonts w:ascii="Times New Roman" w:eastAsia="Times New Roman" w:hAnsi="Times New Roman" w:cs="Times New Roman"/>
-                <w:sz w:val="28"/>
-                <w:szCs w:val="28"/>
-                <w:lang w:val="uk-UA"/>
-              </w:rPr>
-              <w:t>picture</w:t>
-            </w:r>
-            <w:proofErr w:type="spellEnd"/>
-            <w:r>
-              <w:rPr>
-                <w:rFonts w:ascii="Times New Roman" w:eastAsia="Times New Roman" w:hAnsi="Times New Roman" w:cs="Times New Roman"/>
-                <w:sz w:val="28"/>
-                <w:szCs w:val="28"/>
-                <w:lang w:val="uk-UA"/>
-              </w:rPr>
-              <w:t xml:space="preserve"> </w:t>
-            </w:r>
-            <w:proofErr w:type="spellStart"/>
-            <w:r>
-              <w:rPr>
-                <w:rFonts w:ascii="Times New Roman" w:eastAsia="Times New Roman" w:hAnsi="Times New Roman" w:cs="Times New Roman"/>
-                <w:sz w:val="28"/>
-                <w:szCs w:val="28"/>
-                <w:lang w:val="uk-UA"/>
-              </w:rPr>
-              <w:t>and</w:t>
-            </w:r>
-            <w:proofErr w:type="spellEnd"/>
-            <w:r>
-              <w:rPr>
-                <w:rFonts w:ascii="Times New Roman" w:eastAsia="Times New Roman" w:hAnsi="Times New Roman" w:cs="Times New Roman"/>
-                <w:sz w:val="28"/>
-                <w:szCs w:val="28"/>
-                <w:lang w:val="uk-UA"/>
-              </w:rPr>
-              <w:t xml:space="preserve"> </w:t>
-            </w:r>
-            <w:proofErr w:type="spellStart"/>
-            <w:r>
-              <w:rPr>
-                <w:rFonts w:ascii="Times New Roman" w:eastAsia="Times New Roman" w:hAnsi="Times New Roman" w:cs="Times New Roman"/>
-                <w:sz w:val="28"/>
-                <w:szCs w:val="28"/>
-                <w:lang w:val="uk-UA"/>
-              </w:rPr>
-              <w:t>data</w:t>
-            </w:r>
-            <w:proofErr w:type="spellEnd"/>
-            <w:r>
-              <w:rPr>
-                <w:rFonts w:ascii="Times New Roman" w:eastAsia="Times New Roman" w:hAnsi="Times New Roman" w:cs="Times New Roman"/>
-                <w:sz w:val="28"/>
-                <w:szCs w:val="28"/>
-                <w:lang w:val="uk-UA"/>
-              </w:rPr>
-              <w:t xml:space="preserve"> </w:t>
-            </w:r>
-            <w:proofErr w:type="spellStart"/>
-            <w:r>
-              <w:rPr>
-                <w:rFonts w:ascii="Times New Roman" w:eastAsia="Times New Roman" w:hAnsi="Times New Roman" w:cs="Times New Roman"/>
-                <w:sz w:val="28"/>
-                <w:szCs w:val="28"/>
-                <w:lang w:val="uk-UA"/>
-              </w:rPr>
-              <w:t>about</w:t>
-            </w:r>
-            <w:proofErr w:type="spellEnd"/>
-            <w:r>
-              <w:rPr>
-                <w:rFonts w:ascii="Times New Roman" w:eastAsia="Times New Roman" w:hAnsi="Times New Roman" w:cs="Times New Roman"/>
-                <w:sz w:val="28"/>
-                <w:szCs w:val="28"/>
-                <w:lang w:val="uk-UA"/>
-              </w:rPr>
-              <w:t xml:space="preserve"> </w:t>
-            </w:r>
-            <w:proofErr w:type="spellStart"/>
-            <w:r>
-              <w:rPr>
-                <w:rFonts w:ascii="Times New Roman" w:eastAsia="Times New Roman" w:hAnsi="Times New Roman" w:cs="Times New Roman"/>
-                <w:sz w:val="28"/>
-                <w:szCs w:val="28"/>
-                <w:lang w:val="uk-UA"/>
-              </w:rPr>
-              <w:t>authors</w:t>
-            </w:r>
-            <w:proofErr w:type="spellEnd"/>
-            <w:r>
-              <w:rPr>
-                <w:rFonts w:ascii="Times New Roman" w:eastAsia="Times New Roman" w:hAnsi="Times New Roman" w:cs="Times New Roman"/>
-                <w:sz w:val="28"/>
-                <w:szCs w:val="28"/>
-                <w:lang w:val="uk-UA"/>
-              </w:rPr>
-              <w:t>.</w:t>
-            </w:r>
-          </w:p>
-        </w:tc>
-        <w:tc>
-          <w:tcPr>
-            <w:tcW w:w="2700" w:type="dxa"/>
-          </w:tcPr>
-          <w:p>
-            <w:pPr>
-              <w:jc w:val="both"/>
-              <w:rPr>
-                <w:rFonts w:ascii="Times New Roman" w:eastAsia="Times New Roman" w:hAnsi="Times New Roman" w:cs="Times New Roman"/>
-                <w:sz w:val="28"/>
-                <w:szCs w:val="28"/>
-              </w:rPr>
-            </w:pPr>
-            <w:r>
-              <w:rPr>
-                <w:rFonts w:ascii="Times New Roman" w:eastAsia="Times New Roman" w:hAnsi="Times New Roman" w:cs="Times New Roman"/>
-                <w:sz w:val="28"/>
-                <w:szCs w:val="28"/>
-              </w:rPr>
-              <w:t>Edit(</w:t>
-            </w:r>
-            <w:proofErr w:type="spellStart"/>
+            <w:proofErr w:type="gramEnd"/>
             <w:r>
               <w:rPr>
                 <w:rFonts w:ascii="Times New Roman" w:eastAsia="Times New Roman" w:hAnsi="Times New Roman" w:cs="Times New Roman"/>
@@ -1395,210 +1095,41 @@
               </w:rPr>
               <w:t xml:space="preserve"> </w:t>
             </w:r>
+            <w:r>
+              <w:rPr>
+                <w:rFonts w:ascii="Times New Roman" w:eastAsia="Times New Roman" w:hAnsi="Times New Roman" w:cs="Times New Roman"/>
+                <w:sz w:val="28"/>
+                <w:szCs w:val="28"/>
+                <w:lang w:val="uk-UA"/>
+              </w:rPr>
+              <w:t>new books adding general information (title, description etc.), picture.</w:t>
+            </w:r>
+          </w:p>
+        </w:tc>
+        <w:tc>
+          <w:tcPr>
+            <w:tcW w:w="2700" w:type="dxa"/>
+          </w:tcPr>
+          <w:p>
+            <w:pPr>
+              <w:jc w:val="both"/>
+              <w:rPr>
+                <w:rFonts w:ascii="Times New Roman" w:eastAsia="Times New Roman" w:hAnsi="Times New Roman" w:cs="Times New Roman"/>
+                <w:sz w:val="28"/>
+                <w:szCs w:val="28"/>
+              </w:rPr>
+            </w:pPr>
+            <w:proofErr w:type="gramStart"/>
+            <w:r>
+              <w:rPr>
+                <w:rFonts w:ascii="Times New Roman" w:eastAsia="Times New Roman" w:hAnsi="Times New Roman" w:cs="Times New Roman"/>
+                <w:sz w:val="28"/>
+                <w:szCs w:val="28"/>
+              </w:rPr>
+              <w:t>Add(</w:t>
+            </w:r>
             <w:proofErr w:type="spellStart"/>
-            <w:r>
-              <w:rPr>
-                <w:rFonts w:ascii="Times New Roman" w:eastAsia="Times New Roman" w:hAnsi="Times New Roman" w:cs="Times New Roman"/>
-                <w:sz w:val="28"/>
-                <w:szCs w:val="28"/>
-                <w:lang w:val="uk-UA"/>
-              </w:rPr>
-              <w:t>new</w:t>
-            </w:r>
-            <w:proofErr w:type="spellEnd"/>
-            <w:r>
-              <w:rPr>
-                <w:rFonts w:ascii="Times New Roman" w:eastAsia="Times New Roman" w:hAnsi="Times New Roman" w:cs="Times New Roman"/>
-                <w:sz w:val="28"/>
-                <w:szCs w:val="28"/>
-                <w:lang w:val="uk-UA"/>
-              </w:rPr>
-              <w:t xml:space="preserve"> </w:t>
-            </w:r>
-            <w:proofErr w:type="spellStart"/>
-            <w:r>
-              <w:rPr>
-                <w:rFonts w:ascii="Times New Roman" w:eastAsia="Times New Roman" w:hAnsi="Times New Roman" w:cs="Times New Roman"/>
-                <w:sz w:val="28"/>
-                <w:szCs w:val="28"/>
-                <w:lang w:val="uk-UA"/>
-              </w:rPr>
-              <w:t>books</w:t>
-            </w:r>
-            <w:proofErr w:type="spellEnd"/>
-            <w:r>
-              <w:rPr>
-                <w:rFonts w:ascii="Times New Roman" w:eastAsia="Times New Roman" w:hAnsi="Times New Roman" w:cs="Times New Roman"/>
-                <w:sz w:val="28"/>
-                <w:szCs w:val="28"/>
-                <w:lang w:val="uk-UA"/>
-              </w:rPr>
-              <w:t xml:space="preserve"> </w:t>
-            </w:r>
-            <w:proofErr w:type="spellStart"/>
-            <w:r>
-              <w:rPr>
-                <w:rFonts w:ascii="Times New Roman" w:eastAsia="Times New Roman" w:hAnsi="Times New Roman" w:cs="Times New Roman"/>
-                <w:sz w:val="28"/>
-                <w:szCs w:val="28"/>
-                <w:lang w:val="uk-UA"/>
-              </w:rPr>
-              <w:t>adding</w:t>
-            </w:r>
-            <w:proofErr w:type="spellEnd"/>
-            <w:r>
-              <w:rPr>
-                <w:rFonts w:ascii="Times New Roman" w:eastAsia="Times New Roman" w:hAnsi="Times New Roman" w:cs="Times New Roman"/>
-                <w:sz w:val="28"/>
-                <w:szCs w:val="28"/>
-                <w:lang w:val="uk-UA"/>
-              </w:rPr>
-              <w:t xml:space="preserve"> </w:t>
-            </w:r>
-            <w:proofErr w:type="spellStart"/>
-            <w:r>
-              <w:rPr>
-                <w:rFonts w:ascii="Times New Roman" w:eastAsia="Times New Roman" w:hAnsi="Times New Roman" w:cs="Times New Roman"/>
-                <w:sz w:val="28"/>
-                <w:szCs w:val="28"/>
-                <w:lang w:val="uk-UA"/>
-              </w:rPr>
-              <w:t>general</w:t>
-            </w:r>
-            <w:proofErr w:type="spellEnd"/>
-            <w:r>
-              <w:rPr>
-                <w:rFonts w:ascii="Times New Roman" w:eastAsia="Times New Roman" w:hAnsi="Times New Roman" w:cs="Times New Roman"/>
-                <w:sz w:val="28"/>
-                <w:szCs w:val="28"/>
-                <w:lang w:val="uk-UA"/>
-              </w:rPr>
-              <w:t xml:space="preserve"> </w:t>
-            </w:r>
-            <w:proofErr w:type="spellStart"/>
-            <w:r>
-              <w:rPr>
-                <w:rFonts w:ascii="Times New Roman" w:eastAsia="Times New Roman" w:hAnsi="Times New Roman" w:cs="Times New Roman"/>
-                <w:sz w:val="28"/>
-                <w:szCs w:val="28"/>
-                <w:lang w:val="uk-UA"/>
-              </w:rPr>
-              <w:t>information</w:t>
-            </w:r>
-            <w:proofErr w:type="spellEnd"/>
-            <w:r>
-              <w:rPr>
-                <w:rFonts w:ascii="Times New Roman" w:eastAsia="Times New Roman" w:hAnsi="Times New Roman" w:cs="Times New Roman"/>
-                <w:sz w:val="28"/>
-                <w:szCs w:val="28"/>
-                <w:lang w:val="uk-UA"/>
-              </w:rPr>
-              <w:t xml:space="preserve"> (</w:t>
-            </w:r>
-            <w:proofErr w:type="spellStart"/>
-            <w:r>
-              <w:rPr>
-                <w:rFonts w:ascii="Times New Roman" w:eastAsia="Times New Roman" w:hAnsi="Times New Roman" w:cs="Times New Roman"/>
-                <w:sz w:val="28"/>
-                <w:szCs w:val="28"/>
-                <w:lang w:val="uk-UA"/>
-              </w:rPr>
-              <w:t>title</w:t>
-            </w:r>
-            <w:proofErr w:type="spellEnd"/>
-            <w:r>
-              <w:rPr>
-                <w:rFonts w:ascii="Times New Roman" w:eastAsia="Times New Roman" w:hAnsi="Times New Roman" w:cs="Times New Roman"/>
-                <w:sz w:val="28"/>
-                <w:szCs w:val="28"/>
-                <w:lang w:val="uk-UA"/>
-              </w:rPr>
-              <w:t xml:space="preserve">, </w:t>
-            </w:r>
-            <w:proofErr w:type="spellStart"/>
-            <w:r>
-              <w:rPr>
-                <w:rFonts w:ascii="Times New Roman" w:eastAsia="Times New Roman" w:hAnsi="Times New Roman" w:cs="Times New Roman"/>
-                <w:sz w:val="28"/>
-                <w:szCs w:val="28"/>
-                <w:lang w:val="uk-UA"/>
-              </w:rPr>
-              <w:t>description</w:t>
-            </w:r>
-            <w:proofErr w:type="spellEnd"/>
-            <w:r>
-              <w:rPr>
-                <w:rFonts w:ascii="Times New Roman" w:eastAsia="Times New Roman" w:hAnsi="Times New Roman" w:cs="Times New Roman"/>
-                <w:sz w:val="28"/>
-                <w:szCs w:val="28"/>
-                <w:lang w:val="uk-UA"/>
-              </w:rPr>
-              <w:t xml:space="preserve"> </w:t>
-            </w:r>
-            <w:proofErr w:type="spellStart"/>
-            <w:r>
-              <w:rPr>
-                <w:rFonts w:ascii="Times New Roman" w:eastAsia="Times New Roman" w:hAnsi="Times New Roman" w:cs="Times New Roman"/>
-                <w:sz w:val="28"/>
-                <w:szCs w:val="28"/>
-                <w:lang w:val="uk-UA"/>
-              </w:rPr>
-              <w:t>etc</w:t>
-            </w:r>
-            <w:proofErr w:type="spellEnd"/>
-            <w:r>
-              <w:rPr>
-                <w:rFonts w:ascii="Times New Roman" w:eastAsia="Times New Roman" w:hAnsi="Times New Roman" w:cs="Times New Roman"/>
-                <w:sz w:val="28"/>
-                <w:szCs w:val="28"/>
-                <w:lang w:val="uk-UA"/>
-              </w:rPr>
-              <w:t xml:space="preserve">.), </w:t>
-            </w:r>
-            <w:proofErr w:type="spellStart"/>
-            <w:r>
-              <w:rPr>
-                <w:rFonts w:ascii="Times New Roman" w:eastAsia="Times New Roman" w:hAnsi="Times New Roman" w:cs="Times New Roman"/>
-                <w:sz w:val="28"/>
-                <w:szCs w:val="28"/>
-                <w:lang w:val="uk-UA"/>
-              </w:rPr>
-              <w:t>picture</w:t>
-            </w:r>
-            <w:proofErr w:type="spellEnd"/>
-            <w:r>
-              <w:rPr>
-                <w:rFonts w:ascii="Times New Roman" w:eastAsia="Times New Roman" w:hAnsi="Times New Roman" w:cs="Times New Roman"/>
-                <w:sz w:val="28"/>
-                <w:szCs w:val="28"/>
-                <w:lang w:val="uk-UA"/>
-              </w:rPr>
-              <w:t>.</w:t>
-            </w:r>
-          </w:p>
-        </w:tc>
-        <w:tc>
-          <w:tcPr>
-            <w:tcW w:w="2700" w:type="dxa"/>
-          </w:tcPr>
-          <w:p>
-            <w:pPr>
-              <w:jc w:val="both"/>
-              <w:rPr>
-                <w:rFonts w:ascii="Times New Roman" w:eastAsia="Times New Roman" w:hAnsi="Times New Roman" w:cs="Times New Roman"/>
-                <w:sz w:val="28"/>
-                <w:szCs w:val="28"/>
-              </w:rPr>
-            </w:pPr>
-            <w:r>
-              <w:rPr>
-                <w:rFonts w:ascii="Times New Roman" w:eastAsia="Times New Roman" w:hAnsi="Times New Roman" w:cs="Times New Roman"/>
-                <w:sz w:val="28"/>
-                <w:szCs w:val="28"/>
-              </w:rPr>
-              <w:t>Add(</w:t>
-            </w:r>
-            <w:proofErr w:type="spellStart"/>
+            <w:proofErr w:type="gramEnd"/>
             <w:r>
               <w:rPr>
                 <w:rFonts w:ascii="Times New Roman" w:eastAsia="Times New Roman" w:hAnsi="Times New Roman" w:cs="Times New Roman"/>
@@ -1715,158 +1246,58 @@
               </w:rPr>
               <w:t>D</w:t>
             </w:r>
+            <w:r>
+              <w:rPr>
+                <w:rFonts w:ascii="Times New Roman" w:eastAsia="Times New Roman" w:hAnsi="Times New Roman" w:cs="Times New Roman"/>
+                <w:sz w:val="28"/>
+                <w:szCs w:val="28"/>
+                <w:lang w:val="uk-UA"/>
+              </w:rPr>
+              <w:t>elete</w:t>
+            </w:r>
+            <w:r>
+              <w:rPr>
+                <w:rFonts w:ascii="Times New Roman" w:eastAsia="Times New Roman" w:hAnsi="Times New Roman" w:cs="Times New Roman"/>
+                <w:sz w:val="28"/>
+                <w:szCs w:val="28"/>
+              </w:rPr>
+              <w:t>s</w:t>
+            </w:r>
+            <w:r>
+              <w:rPr>
+                <w:rFonts w:ascii="Times New Roman" w:eastAsia="Times New Roman" w:hAnsi="Times New Roman" w:cs="Times New Roman"/>
+                <w:sz w:val="28"/>
+                <w:szCs w:val="28"/>
+                <w:lang w:val="uk-UA"/>
+              </w:rPr>
+              <w:t xml:space="preserve"> all information available about book. This action can not be undone.</w:t>
+            </w:r>
+          </w:p>
+        </w:tc>
+        <w:tc>
+          <w:tcPr>
+            <w:tcW w:w="2700" w:type="dxa"/>
+          </w:tcPr>
+          <w:p>
+            <w:pPr>
+              <w:jc w:val="both"/>
+              <w:rPr>
+                <w:rFonts w:ascii="Times New Roman" w:eastAsia="Times New Roman" w:hAnsi="Times New Roman" w:cs="Times New Roman"/>
+                <w:sz w:val="28"/>
+                <w:szCs w:val="28"/>
+              </w:rPr>
+            </w:pPr>
+            <w:proofErr w:type="gramStart"/>
+            <w:r>
+              <w:rPr>
+                <w:rFonts w:ascii="Times New Roman" w:eastAsia="Times New Roman" w:hAnsi="Times New Roman" w:cs="Times New Roman"/>
+                <w:sz w:val="28"/>
+                <w:szCs w:val="28"/>
+              </w:rPr>
+              <w:t>Delete(</w:t>
+            </w:r>
             <w:proofErr w:type="spellStart"/>
-            <w:r>
-              <w:rPr>
-                <w:rFonts w:ascii="Times New Roman" w:eastAsia="Times New Roman" w:hAnsi="Times New Roman" w:cs="Times New Roman"/>
-                <w:sz w:val="28"/>
-                <w:szCs w:val="28"/>
-                <w:lang w:val="uk-UA"/>
-              </w:rPr>
-              <w:t>elete</w:t>
-            </w:r>
-            <w:proofErr w:type="spellEnd"/>
-            <w:r>
-              <w:rPr>
-                <w:rFonts w:ascii="Times New Roman" w:eastAsia="Times New Roman" w:hAnsi="Times New Roman" w:cs="Times New Roman"/>
-                <w:sz w:val="28"/>
-                <w:szCs w:val="28"/>
-              </w:rPr>
-              <w:t>s</w:t>
-            </w:r>
-            <w:r>
-              <w:rPr>
-                <w:rFonts w:ascii="Times New Roman" w:eastAsia="Times New Roman" w:hAnsi="Times New Roman" w:cs="Times New Roman"/>
-                <w:sz w:val="28"/>
-                <w:szCs w:val="28"/>
-                <w:lang w:val="uk-UA"/>
-              </w:rPr>
-              <w:t xml:space="preserve"> </w:t>
-            </w:r>
-            <w:proofErr w:type="spellStart"/>
-            <w:r>
-              <w:rPr>
-                <w:rFonts w:ascii="Times New Roman" w:eastAsia="Times New Roman" w:hAnsi="Times New Roman" w:cs="Times New Roman"/>
-                <w:sz w:val="28"/>
-                <w:szCs w:val="28"/>
-                <w:lang w:val="uk-UA"/>
-              </w:rPr>
-              <w:t>all</w:t>
-            </w:r>
-            <w:proofErr w:type="spellEnd"/>
-            <w:r>
-              <w:rPr>
-                <w:rFonts w:ascii="Times New Roman" w:eastAsia="Times New Roman" w:hAnsi="Times New Roman" w:cs="Times New Roman"/>
-                <w:sz w:val="28"/>
-                <w:szCs w:val="28"/>
-                <w:lang w:val="uk-UA"/>
-              </w:rPr>
-              <w:t xml:space="preserve"> </w:t>
-            </w:r>
-            <w:proofErr w:type="spellStart"/>
-            <w:r>
-              <w:rPr>
-                <w:rFonts w:ascii="Times New Roman" w:eastAsia="Times New Roman" w:hAnsi="Times New Roman" w:cs="Times New Roman"/>
-                <w:sz w:val="28"/>
-                <w:szCs w:val="28"/>
-                <w:lang w:val="uk-UA"/>
-              </w:rPr>
-              <w:t>information</w:t>
-            </w:r>
-            <w:proofErr w:type="spellEnd"/>
-            <w:r>
-              <w:rPr>
-                <w:rFonts w:ascii="Times New Roman" w:eastAsia="Times New Roman" w:hAnsi="Times New Roman" w:cs="Times New Roman"/>
-                <w:sz w:val="28"/>
-                <w:szCs w:val="28"/>
-                <w:lang w:val="uk-UA"/>
-              </w:rPr>
-              <w:t xml:space="preserve"> </w:t>
-            </w:r>
-            <w:proofErr w:type="spellStart"/>
-            <w:r>
-              <w:rPr>
-                <w:rFonts w:ascii="Times New Roman" w:eastAsia="Times New Roman" w:hAnsi="Times New Roman" w:cs="Times New Roman"/>
-                <w:sz w:val="28"/>
-                <w:szCs w:val="28"/>
-                <w:lang w:val="uk-UA"/>
-              </w:rPr>
-              <w:t>available</w:t>
-            </w:r>
-            <w:proofErr w:type="spellEnd"/>
-            <w:r>
-              <w:rPr>
-                <w:rFonts w:ascii="Times New Roman" w:eastAsia="Times New Roman" w:hAnsi="Times New Roman" w:cs="Times New Roman"/>
-                <w:sz w:val="28"/>
-                <w:szCs w:val="28"/>
-                <w:lang w:val="uk-UA"/>
-              </w:rPr>
-              <w:t xml:space="preserve"> </w:t>
-            </w:r>
-            <w:proofErr w:type="spellStart"/>
-            <w:r>
-              <w:rPr>
-                <w:rFonts w:ascii="Times New Roman" w:eastAsia="Times New Roman" w:hAnsi="Times New Roman" w:cs="Times New Roman"/>
-                <w:sz w:val="28"/>
-                <w:szCs w:val="28"/>
-                <w:lang w:val="uk-UA"/>
-              </w:rPr>
-              <w:t>about</w:t>
-            </w:r>
-            <w:proofErr w:type="spellEnd"/>
-            <w:r>
-              <w:rPr>
-                <w:rFonts w:ascii="Times New Roman" w:eastAsia="Times New Roman" w:hAnsi="Times New Roman" w:cs="Times New Roman"/>
-                <w:sz w:val="28"/>
-                <w:szCs w:val="28"/>
-                <w:lang w:val="uk-UA"/>
-              </w:rPr>
-              <w:t xml:space="preserve"> </w:t>
-            </w:r>
-            <w:proofErr w:type="spellStart"/>
-            <w:r>
-              <w:rPr>
-                <w:rFonts w:ascii="Times New Roman" w:eastAsia="Times New Roman" w:hAnsi="Times New Roman" w:cs="Times New Roman"/>
-                <w:sz w:val="28"/>
-                <w:szCs w:val="28"/>
-                <w:lang w:val="uk-UA"/>
-              </w:rPr>
-              <w:t>book</w:t>
-            </w:r>
-            <w:proofErr w:type="spellEnd"/>
-            <w:r>
-              <w:rPr>
-                <w:rFonts w:ascii="Times New Roman" w:eastAsia="Times New Roman" w:hAnsi="Times New Roman" w:cs="Times New Roman"/>
-                <w:sz w:val="28"/>
-                <w:szCs w:val="28"/>
-                <w:lang w:val="uk-UA"/>
-              </w:rPr>
-              <w:t>. This action can not be undone.</w:t>
-            </w:r>
-          </w:p>
-        </w:tc>
-        <w:tc>
-          <w:tcPr>
-            <w:tcW w:w="2700" w:type="dxa"/>
-          </w:tcPr>
-          <w:p>
-            <w:pPr>
-              <w:jc w:val="both"/>
-              <w:rPr>
-                <w:rFonts w:ascii="Times New Roman" w:eastAsia="Times New Roman" w:hAnsi="Times New Roman" w:cs="Times New Roman"/>
-                <w:sz w:val="28"/>
-                <w:szCs w:val="28"/>
-              </w:rPr>
-            </w:pPr>
-            <w:r>
-              <w:rPr>
-                <w:rFonts w:ascii="Times New Roman" w:eastAsia="Times New Roman" w:hAnsi="Times New Roman" w:cs="Times New Roman"/>
-                <w:sz w:val="28"/>
-                <w:szCs w:val="28"/>
-              </w:rPr>
-              <w:t>Delete(</w:t>
-            </w:r>
-            <w:proofErr w:type="spellStart"/>
+            <w:proofErr w:type="gramEnd"/>
             <w:r>
               <w:rPr>
                 <w:rFonts w:ascii="Times New Roman" w:eastAsia="Times New Roman" w:hAnsi="Times New Roman" w:cs="Times New Roman"/>
@@ -2014,132 +1445,34 @@
                 <w:szCs w:val="28"/>
                 <w:lang w:val="uk-UA"/>
               </w:rPr>
-              <w:t xml:space="preserve"> </w:t>
+              <w:t xml:space="preserve"> all information available about book.</w:t>
+            </w:r>
+          </w:p>
+        </w:tc>
+        <w:tc>
+          <w:tcPr>
+            <w:tcW w:w="2700" w:type="dxa"/>
+          </w:tcPr>
+          <w:p>
+            <w:pPr>
+              <w:jc w:val="both"/>
+              <w:rPr>
+                <w:rFonts w:ascii="Times New Roman" w:eastAsia="Times New Roman" w:hAnsi="Times New Roman" w:cs="Times New Roman"/>
+                <w:sz w:val="28"/>
+                <w:szCs w:val="28"/>
+              </w:rPr>
+            </w:pPr>
+            <w:proofErr w:type="gramStart"/>
+            <w:r>
+              <w:rPr>
+                <w:rFonts w:ascii="Times New Roman" w:eastAsia="Times New Roman" w:hAnsi="Times New Roman" w:cs="Times New Roman"/>
+                <w:sz w:val="28"/>
+                <w:szCs w:val="28"/>
+              </w:rPr>
+              <w:t>Search(</w:t>
             </w:r>
             <w:proofErr w:type="spellStart"/>
-            <w:r>
-              <w:rPr>
-                <w:rFonts w:ascii="Times New Roman" w:eastAsia="Times New Roman" w:hAnsi="Times New Roman" w:cs="Times New Roman"/>
-                <w:sz w:val="28"/>
-                <w:szCs w:val="28"/>
-                <w:lang w:val="uk-UA"/>
-              </w:rPr>
-              <w:t>all</w:t>
-            </w:r>
-            <w:proofErr w:type="spellEnd"/>
-            <w:r>
-              <w:rPr>
-                <w:rFonts w:ascii="Times New Roman" w:eastAsia="Times New Roman" w:hAnsi="Times New Roman" w:cs="Times New Roman"/>
-                <w:sz w:val="28"/>
-                <w:szCs w:val="28"/>
-                <w:lang w:val="uk-UA"/>
-              </w:rPr>
-              <w:t xml:space="preserve"> </w:t>
-            </w:r>
-            <w:proofErr w:type="spellStart"/>
-            <w:r>
-              <w:rPr>
-                <w:rFonts w:ascii="Times New Roman" w:eastAsia="Times New Roman" w:hAnsi="Times New Roman" w:cs="Times New Roman"/>
-                <w:sz w:val="28"/>
-                <w:szCs w:val="28"/>
-                <w:lang w:val="uk-UA"/>
-              </w:rPr>
-              <w:t>information</w:t>
-            </w:r>
-            <w:proofErr w:type="spellEnd"/>
-            <w:r>
-              <w:rPr>
-                <w:rFonts w:ascii="Times New Roman" w:eastAsia="Times New Roman" w:hAnsi="Times New Roman" w:cs="Times New Roman"/>
-                <w:sz w:val="28"/>
-                <w:szCs w:val="28"/>
-                <w:lang w:val="uk-UA"/>
-              </w:rPr>
-              <w:t xml:space="preserve"> </w:t>
-            </w:r>
-            <w:proofErr w:type="spellStart"/>
-            <w:r>
-              <w:rPr>
-                <w:rFonts w:ascii="Times New Roman" w:eastAsia="Times New Roman" w:hAnsi="Times New Roman" w:cs="Times New Roman"/>
-                <w:sz w:val="28"/>
-                <w:szCs w:val="28"/>
-                <w:lang w:val="uk-UA"/>
-              </w:rPr>
-              <w:t>available</w:t>
-            </w:r>
-            <w:proofErr w:type="spellEnd"/>
-            <w:r>
-              <w:rPr>
-                <w:rFonts w:ascii="Times New Roman" w:eastAsia="Times New Roman" w:hAnsi="Times New Roman" w:cs="Times New Roman"/>
-                <w:sz w:val="28"/>
-                <w:szCs w:val="28"/>
-                <w:lang w:val="uk-UA"/>
-              </w:rPr>
-              <w:t xml:space="preserve"> </w:t>
-            </w:r>
-            <w:proofErr w:type="spellStart"/>
-            <w:r>
-              <w:rPr>
-                <w:rFonts w:ascii="Times New Roman" w:eastAsia="Times New Roman" w:hAnsi="Times New Roman" w:cs="Times New Roman"/>
-                <w:sz w:val="28"/>
-                <w:szCs w:val="28"/>
-                <w:lang w:val="uk-UA"/>
-              </w:rPr>
-              <w:t>about</w:t>
-            </w:r>
-            <w:proofErr w:type="spellEnd"/>
-            <w:r>
-              <w:rPr>
-                <w:rFonts w:ascii="Times New Roman" w:eastAsia="Times New Roman" w:hAnsi="Times New Roman" w:cs="Times New Roman"/>
-                <w:sz w:val="28"/>
-                <w:szCs w:val="28"/>
-                <w:lang w:val="uk-UA"/>
-              </w:rPr>
-              <w:t xml:space="preserve"> </w:t>
-            </w:r>
-            <w:proofErr w:type="spellStart"/>
-            <w:r>
-              <w:rPr>
-                <w:rFonts w:ascii="Times New Roman" w:eastAsia="Times New Roman" w:hAnsi="Times New Roman" w:cs="Times New Roman"/>
-                <w:sz w:val="28"/>
-                <w:szCs w:val="28"/>
-                <w:lang w:val="uk-UA"/>
-              </w:rPr>
-              <w:t>book</w:t>
-            </w:r>
-            <w:proofErr w:type="spellEnd"/>
-            <w:r>
-              <w:rPr>
-                <w:rFonts w:ascii="Times New Roman" w:eastAsia="Times New Roman" w:hAnsi="Times New Roman" w:cs="Times New Roman"/>
-                <w:sz w:val="28"/>
-                <w:szCs w:val="28"/>
-                <w:lang w:val="uk-UA"/>
-              </w:rPr>
-              <w:t>.</w:t>
-            </w:r>
-          </w:p>
-        </w:tc>
-        <w:tc>
-          <w:tcPr>
-            <w:tcW w:w="2700" w:type="dxa"/>
-          </w:tcPr>
-          <w:p>
-            <w:pPr>
-              <w:jc w:val="both"/>
-              <w:rPr>
-                <w:rFonts w:ascii="Times New Roman" w:eastAsia="Times New Roman" w:hAnsi="Times New Roman" w:cs="Times New Roman"/>
-                <w:sz w:val="28"/>
-                <w:szCs w:val="28"/>
-              </w:rPr>
-            </w:pPr>
-            <w:r>
-              <w:rPr>
-                <w:rFonts w:ascii="Times New Roman" w:eastAsia="Times New Roman" w:hAnsi="Times New Roman" w:cs="Times New Roman"/>
-                <w:sz w:val="28"/>
-                <w:szCs w:val="28"/>
-              </w:rPr>
-              <w:t>Search(</w:t>
-            </w:r>
-            <w:proofErr w:type="spellStart"/>
+            <w:proofErr w:type="gramEnd"/>
             <w:r>
               <w:rPr>
                 <w:rFonts w:ascii="Times New Roman" w:eastAsia="Times New Roman" w:hAnsi="Times New Roman" w:cs="Times New Roman"/>
@@ -2538,260 +1871,109 @@
               </w:rPr>
               <w:t>U</w:t>
             </w:r>
+            <w:r>
+              <w:rPr>
+                <w:rFonts w:ascii="Times New Roman" w:eastAsia="Times New Roman" w:hAnsi="Times New Roman" w:cs="Times New Roman"/>
+                <w:sz w:val="28"/>
+                <w:szCs w:val="28"/>
+                <w:lang w:val="uk-UA"/>
+              </w:rPr>
+              <w:t>pdate</w:t>
+            </w:r>
+            <w:r>
+              <w:rPr>
+                <w:rFonts w:ascii="Times New Roman" w:eastAsia="Times New Roman" w:hAnsi="Times New Roman" w:cs="Times New Roman"/>
+                <w:sz w:val="28"/>
+                <w:szCs w:val="28"/>
+              </w:rPr>
+              <w:t>s</w:t>
+            </w:r>
+            <w:r>
+              <w:rPr>
+                <w:rFonts w:ascii="Times New Roman" w:eastAsia="Times New Roman" w:hAnsi="Times New Roman" w:cs="Times New Roman"/>
+                <w:sz w:val="28"/>
+                <w:szCs w:val="28"/>
+                <w:lang w:val="uk-UA"/>
+              </w:rPr>
+              <w:t xml:space="preserve"> information about </w:t>
+            </w:r>
+            <w:r>
+              <w:rPr>
+                <w:rFonts w:ascii="Times New Roman" w:eastAsia="Times New Roman" w:hAnsi="Times New Roman" w:cs="Times New Roman"/>
+                <w:sz w:val="28"/>
+                <w:szCs w:val="28"/>
+              </w:rPr>
+              <w:t>author</w:t>
+            </w:r>
+            <w:r>
+              <w:rPr>
+                <w:rFonts w:ascii="Times New Roman" w:eastAsia="Times New Roman" w:hAnsi="Times New Roman" w:cs="Times New Roman"/>
+                <w:sz w:val="28"/>
+                <w:szCs w:val="28"/>
+                <w:lang w:val="uk-UA"/>
+              </w:rPr>
+              <w:t xml:space="preserve"> such as general information (</w:t>
+            </w:r>
+            <w:r>
+              <w:rPr>
+                <w:rFonts w:ascii="Times New Roman" w:eastAsia="Times New Roman" w:hAnsi="Times New Roman" w:cs="Times New Roman"/>
+                <w:sz w:val="28"/>
+                <w:szCs w:val="28"/>
+              </w:rPr>
+              <w:t>first name</w:t>
+            </w:r>
+            <w:r>
+              <w:rPr>
+                <w:rFonts w:ascii="Times New Roman" w:eastAsia="Times New Roman" w:hAnsi="Times New Roman" w:cs="Times New Roman"/>
+                <w:sz w:val="28"/>
+                <w:szCs w:val="28"/>
+                <w:lang w:val="uk-UA"/>
+              </w:rPr>
+              <w:t xml:space="preserve">, </w:t>
+            </w:r>
+            <w:r>
+              <w:rPr>
+                <w:rFonts w:ascii="Times New Roman" w:eastAsia="Times New Roman" w:hAnsi="Times New Roman" w:cs="Times New Roman"/>
+                <w:sz w:val="28"/>
+                <w:szCs w:val="28"/>
+              </w:rPr>
+              <w:t xml:space="preserve">last name </w:t>
+            </w:r>
+            <w:r>
+              <w:rPr>
+                <w:rFonts w:ascii="Times New Roman" w:eastAsia="Times New Roman" w:hAnsi="Times New Roman" w:cs="Times New Roman"/>
+                <w:sz w:val="28"/>
+                <w:szCs w:val="28"/>
+                <w:lang w:val="uk-UA"/>
+              </w:rPr>
+              <w:t>etc.), picture.</w:t>
+            </w:r>
+          </w:p>
+        </w:tc>
+        <w:tc>
+          <w:tcPr>
+            <w:tcW w:w="2700" w:type="dxa"/>
+          </w:tcPr>
+          <w:p>
+            <w:pPr>
+              <w:jc w:val="both"/>
+              <w:rPr>
+                <w:rFonts w:ascii="Times New Roman" w:eastAsia="Times New Roman" w:hAnsi="Times New Roman" w:cs="Times New Roman"/>
+                <w:sz w:val="28"/>
+                <w:szCs w:val="28"/>
+              </w:rPr>
+            </w:pPr>
+            <w:proofErr w:type="gramStart"/>
+            <w:r>
+              <w:rPr>
+                <w:rFonts w:ascii="Times New Roman" w:eastAsia="Times New Roman" w:hAnsi="Times New Roman" w:cs="Times New Roman"/>
+                <w:sz w:val="28"/>
+                <w:szCs w:val="28"/>
+              </w:rPr>
+              <w:t>Edit(</w:t>
+            </w:r>
             <w:proofErr w:type="spellStart"/>
-            <w:r>
-              <w:rPr>
-                <w:rFonts w:ascii="Times New Roman" w:eastAsia="Times New Roman" w:hAnsi="Times New Roman" w:cs="Times New Roman"/>
-                <w:sz w:val="28"/>
-                <w:szCs w:val="28"/>
-                <w:lang w:val="uk-UA"/>
-              </w:rPr>
-              <w:t>pdate</w:t>
-            </w:r>
-            <w:proofErr w:type="spellEnd"/>
-            <w:r>
-              <w:rPr>
-                <w:rFonts w:ascii="Times New Roman" w:eastAsia="Times New Roman" w:hAnsi="Times New Roman" w:cs="Times New Roman"/>
-                <w:sz w:val="28"/>
-                <w:szCs w:val="28"/>
-              </w:rPr>
-              <w:t>s</w:t>
-            </w:r>
-            <w:r>
-              <w:rPr>
-                <w:rFonts w:ascii="Times New Roman" w:eastAsia="Times New Roman" w:hAnsi="Times New Roman" w:cs="Times New Roman"/>
-                <w:sz w:val="28"/>
-                <w:szCs w:val="28"/>
-                <w:lang w:val="uk-UA"/>
-              </w:rPr>
-              <w:t xml:space="preserve"> </w:t>
-            </w:r>
-            <w:proofErr w:type="spellStart"/>
-            <w:r>
-              <w:rPr>
-                <w:rFonts w:ascii="Times New Roman" w:eastAsia="Times New Roman" w:hAnsi="Times New Roman" w:cs="Times New Roman"/>
-                <w:sz w:val="28"/>
-                <w:szCs w:val="28"/>
-                <w:lang w:val="uk-UA"/>
-              </w:rPr>
-              <w:t>information</w:t>
-            </w:r>
-            <w:proofErr w:type="spellEnd"/>
-            <w:r>
-              <w:rPr>
-                <w:rFonts w:ascii="Times New Roman" w:eastAsia="Times New Roman" w:hAnsi="Times New Roman" w:cs="Times New Roman"/>
-                <w:sz w:val="28"/>
-                <w:szCs w:val="28"/>
-                <w:lang w:val="uk-UA"/>
-              </w:rPr>
-              <w:t xml:space="preserve"> </w:t>
-            </w:r>
-            <w:proofErr w:type="spellStart"/>
-            <w:r>
-              <w:rPr>
-                <w:rFonts w:ascii="Times New Roman" w:eastAsia="Times New Roman" w:hAnsi="Times New Roman" w:cs="Times New Roman"/>
-                <w:sz w:val="28"/>
-                <w:szCs w:val="28"/>
-                <w:lang w:val="uk-UA"/>
-              </w:rPr>
-              <w:t>about</w:t>
-            </w:r>
-            <w:proofErr w:type="spellEnd"/>
-            <w:r>
-              <w:rPr>
-                <w:rFonts w:ascii="Times New Roman" w:eastAsia="Times New Roman" w:hAnsi="Times New Roman" w:cs="Times New Roman"/>
-                <w:sz w:val="28"/>
-                <w:szCs w:val="28"/>
-                <w:lang w:val="uk-UA"/>
-              </w:rPr>
-              <w:t xml:space="preserve"> </w:t>
-            </w:r>
-            <w:r>
-              <w:rPr>
-                <w:rFonts w:ascii="Times New Roman" w:eastAsia="Times New Roman" w:hAnsi="Times New Roman" w:cs="Times New Roman"/>
-                <w:sz w:val="28"/>
-                <w:szCs w:val="28"/>
-              </w:rPr>
-              <w:t>author</w:t>
-            </w:r>
-            <w:r>
-              <w:rPr>
-                <w:rFonts w:ascii="Times New Roman" w:eastAsia="Times New Roman" w:hAnsi="Times New Roman" w:cs="Times New Roman"/>
-                <w:sz w:val="28"/>
-                <w:szCs w:val="28"/>
-                <w:lang w:val="uk-UA"/>
-              </w:rPr>
-              <w:t xml:space="preserve"> </w:t>
-            </w:r>
-            <w:proofErr w:type="spellStart"/>
-            <w:r>
-              <w:rPr>
-                <w:rFonts w:ascii="Times New Roman" w:eastAsia="Times New Roman" w:hAnsi="Times New Roman" w:cs="Times New Roman"/>
-                <w:sz w:val="28"/>
-                <w:szCs w:val="28"/>
-                <w:lang w:val="uk-UA"/>
-              </w:rPr>
-              <w:t>such</w:t>
-            </w:r>
-            <w:proofErr w:type="spellEnd"/>
-            <w:r>
-              <w:rPr>
-                <w:rFonts w:ascii="Times New Roman" w:eastAsia="Times New Roman" w:hAnsi="Times New Roman" w:cs="Times New Roman"/>
-                <w:sz w:val="28"/>
-                <w:szCs w:val="28"/>
-                <w:lang w:val="uk-UA"/>
-              </w:rPr>
-              <w:t xml:space="preserve"> </w:t>
-            </w:r>
-            <w:proofErr w:type="spellStart"/>
-            <w:r>
-              <w:rPr>
-                <w:rFonts w:ascii="Times New Roman" w:eastAsia="Times New Roman" w:hAnsi="Times New Roman" w:cs="Times New Roman"/>
-                <w:sz w:val="28"/>
-                <w:szCs w:val="28"/>
-                <w:lang w:val="uk-UA"/>
-              </w:rPr>
-              <w:t>as</w:t>
-            </w:r>
-            <w:proofErr w:type="spellEnd"/>
-            <w:r>
-              <w:rPr>
-                <w:rFonts w:ascii="Times New Roman" w:eastAsia="Times New Roman" w:hAnsi="Times New Roman" w:cs="Times New Roman"/>
-                <w:sz w:val="28"/>
-                <w:szCs w:val="28"/>
-                <w:lang w:val="uk-UA"/>
-              </w:rPr>
-              <w:t xml:space="preserve"> </w:t>
-            </w:r>
-            <w:proofErr w:type="spellStart"/>
-            <w:r>
-              <w:rPr>
-                <w:rFonts w:ascii="Times New Roman" w:eastAsia="Times New Roman" w:hAnsi="Times New Roman" w:cs="Times New Roman"/>
-                <w:sz w:val="28"/>
-                <w:szCs w:val="28"/>
-                <w:lang w:val="uk-UA"/>
-              </w:rPr>
-              <w:t>general</w:t>
-            </w:r>
-            <w:proofErr w:type="spellEnd"/>
-            <w:r>
-              <w:rPr>
-                <w:rFonts w:ascii="Times New Roman" w:eastAsia="Times New Roman" w:hAnsi="Times New Roman" w:cs="Times New Roman"/>
-                <w:sz w:val="28"/>
-                <w:szCs w:val="28"/>
-                <w:lang w:val="uk-UA"/>
-              </w:rPr>
-              <w:t xml:space="preserve"> </w:t>
-            </w:r>
-            <w:proofErr w:type="spellStart"/>
-            <w:r>
-              <w:rPr>
-                <w:rFonts w:ascii="Times New Roman" w:eastAsia="Times New Roman" w:hAnsi="Times New Roman" w:cs="Times New Roman"/>
-                <w:sz w:val="28"/>
-                <w:szCs w:val="28"/>
-                <w:lang w:val="uk-UA"/>
-              </w:rPr>
-              <w:t>information</w:t>
-            </w:r>
-            <w:proofErr w:type="spellEnd"/>
-            <w:r>
-              <w:rPr>
-                <w:rFonts w:ascii="Times New Roman" w:eastAsia="Times New Roman" w:hAnsi="Times New Roman" w:cs="Times New Roman"/>
-                <w:sz w:val="28"/>
-                <w:szCs w:val="28"/>
-                <w:lang w:val="uk-UA"/>
-              </w:rPr>
-              <w:t xml:space="preserve"> (</w:t>
-            </w:r>
-            <w:r>
-              <w:rPr>
-                <w:rFonts w:ascii="Times New Roman" w:eastAsia="Times New Roman" w:hAnsi="Times New Roman" w:cs="Times New Roman"/>
-                <w:sz w:val="28"/>
-                <w:szCs w:val="28"/>
-              </w:rPr>
-              <w:t>first name</w:t>
-            </w:r>
-            <w:r>
-              <w:rPr>
-                <w:rFonts w:ascii="Times New Roman" w:eastAsia="Times New Roman" w:hAnsi="Times New Roman" w:cs="Times New Roman"/>
-                <w:sz w:val="28"/>
-                <w:szCs w:val="28"/>
-                <w:lang w:val="uk-UA"/>
-              </w:rPr>
-              <w:t xml:space="preserve">, </w:t>
-            </w:r>
-            <w:r>
-              <w:rPr>
-                <w:rFonts w:ascii="Times New Roman" w:eastAsia="Times New Roman" w:hAnsi="Times New Roman" w:cs="Times New Roman"/>
-                <w:sz w:val="28"/>
-                <w:szCs w:val="28"/>
-              </w:rPr>
-              <w:t xml:space="preserve">last name </w:t>
-            </w:r>
-            <w:proofErr w:type="spellStart"/>
-            <w:r>
-              <w:rPr>
-                <w:rFonts w:ascii="Times New Roman" w:eastAsia="Times New Roman" w:hAnsi="Times New Roman" w:cs="Times New Roman"/>
-                <w:sz w:val="28"/>
-                <w:szCs w:val="28"/>
-                <w:lang w:val="uk-UA"/>
-              </w:rPr>
-              <w:t>etc</w:t>
-            </w:r>
-            <w:proofErr w:type="spellEnd"/>
-            <w:r>
-              <w:rPr>
-                <w:rFonts w:ascii="Times New Roman" w:eastAsia="Times New Roman" w:hAnsi="Times New Roman" w:cs="Times New Roman"/>
-                <w:sz w:val="28"/>
-                <w:szCs w:val="28"/>
-                <w:lang w:val="uk-UA"/>
-              </w:rPr>
-              <w:t xml:space="preserve">.), </w:t>
-            </w:r>
-            <w:proofErr w:type="spellStart"/>
-            <w:r>
-              <w:rPr>
-                <w:rFonts w:ascii="Times New Roman" w:eastAsia="Times New Roman" w:hAnsi="Times New Roman" w:cs="Times New Roman"/>
-                <w:sz w:val="28"/>
-                <w:szCs w:val="28"/>
-                <w:lang w:val="uk-UA"/>
-              </w:rPr>
-              <w:t>picture</w:t>
-            </w:r>
-            <w:proofErr w:type="spellEnd"/>
-            <w:r>
-              <w:rPr>
-                <w:rFonts w:ascii="Times New Roman" w:eastAsia="Times New Roman" w:hAnsi="Times New Roman" w:cs="Times New Roman"/>
-                <w:sz w:val="28"/>
-                <w:szCs w:val="28"/>
-                <w:lang w:val="uk-UA"/>
-              </w:rPr>
-              <w:t>.</w:t>
-            </w:r>
-          </w:p>
-        </w:tc>
-        <w:tc>
-          <w:tcPr>
-            <w:tcW w:w="2700" w:type="dxa"/>
-          </w:tcPr>
-          <w:p>
-            <w:pPr>
-              <w:jc w:val="both"/>
-              <w:rPr>
-                <w:rFonts w:ascii="Times New Roman" w:eastAsia="Times New Roman" w:hAnsi="Times New Roman" w:cs="Times New Roman"/>
-                <w:sz w:val="28"/>
-                <w:szCs w:val="28"/>
-              </w:rPr>
-            </w:pPr>
-            <w:r>
-              <w:rPr>
-                <w:rFonts w:ascii="Times New Roman" w:eastAsia="Times New Roman" w:hAnsi="Times New Roman" w:cs="Times New Roman"/>
-                <w:sz w:val="28"/>
-                <w:szCs w:val="28"/>
-              </w:rPr>
-              <w:t>Edit(</w:t>
-            </w:r>
-            <w:proofErr w:type="spellStart"/>
+            <w:proofErr w:type="gramEnd"/>
             <w:r>
               <w:rPr>
                 <w:rFonts w:ascii="Times New Roman" w:eastAsia="Times New Roman" w:hAnsi="Times New Roman" w:cs="Times New Roman"/>
@@ -2911,215 +2093,75 @@
               </w:rPr>
               <w:t>C</w:t>
             </w:r>
+            <w:r>
+              <w:rPr>
+                <w:rFonts w:ascii="Times New Roman" w:eastAsia="Times New Roman" w:hAnsi="Times New Roman" w:cs="Times New Roman"/>
+                <w:sz w:val="28"/>
+                <w:szCs w:val="28"/>
+                <w:lang w:val="uk-UA"/>
+              </w:rPr>
+              <w:t>reate</w:t>
+            </w:r>
+            <w:r>
+              <w:rPr>
+                <w:rFonts w:ascii="Times New Roman" w:eastAsia="Times New Roman" w:hAnsi="Times New Roman" w:cs="Times New Roman"/>
+                <w:sz w:val="28"/>
+                <w:szCs w:val="28"/>
+              </w:rPr>
+              <w:t>s</w:t>
+            </w:r>
+            <w:r>
+              <w:rPr>
+                <w:rFonts w:ascii="Times New Roman" w:eastAsia="Times New Roman" w:hAnsi="Times New Roman" w:cs="Times New Roman"/>
+                <w:sz w:val="28"/>
+                <w:szCs w:val="28"/>
+                <w:lang w:val="uk-UA"/>
+              </w:rPr>
+              <w:t xml:space="preserve"> new </w:t>
+            </w:r>
+            <w:r>
+              <w:rPr>
+                <w:rFonts w:ascii="Times New Roman" w:eastAsia="Times New Roman" w:hAnsi="Times New Roman" w:cs="Times New Roman"/>
+                <w:sz w:val="28"/>
+                <w:szCs w:val="28"/>
+              </w:rPr>
+              <w:t>authors</w:t>
+            </w:r>
+            <w:r>
+              <w:rPr>
+                <w:rFonts w:ascii="Times New Roman" w:eastAsia="Times New Roman" w:hAnsi="Times New Roman" w:cs="Times New Roman"/>
+                <w:sz w:val="28"/>
+                <w:szCs w:val="28"/>
+                <w:lang w:val="uk-UA"/>
+              </w:rPr>
+              <w:t xml:space="preserve"> adding general information (title, description etc.), picture.</w:t>
+            </w:r>
+          </w:p>
+        </w:tc>
+        <w:tc>
+          <w:tcPr>
+            <w:tcW w:w="2700" w:type="dxa"/>
+          </w:tcPr>
+          <w:p>
+            <w:pPr>
+              <w:jc w:val="both"/>
+              <w:rPr>
+                <w:rFonts w:ascii="Times New Roman" w:eastAsia="Times New Roman" w:hAnsi="Times New Roman" w:cs="Times New Roman"/>
+                <w:sz w:val="28"/>
+                <w:szCs w:val="28"/>
+              </w:rPr>
+            </w:pPr>
+            <w:proofErr w:type="gramStart"/>
+            <w:r>
+              <w:rPr>
+                <w:rFonts w:ascii="Times New Roman" w:eastAsia="Times New Roman" w:hAnsi="Times New Roman" w:cs="Times New Roman"/>
+                <w:sz w:val="28"/>
+                <w:szCs w:val="28"/>
+              </w:rPr>
+              <w:t>Add(</w:t>
+            </w:r>
             <w:proofErr w:type="spellStart"/>
-            <w:r>
-              <w:rPr>
-                <w:rFonts w:ascii="Times New Roman" w:eastAsia="Times New Roman" w:hAnsi="Times New Roman" w:cs="Times New Roman"/>
-                <w:sz w:val="28"/>
-                <w:szCs w:val="28"/>
-                <w:lang w:val="uk-UA"/>
-              </w:rPr>
-              <w:t>reate</w:t>
-            </w:r>
-            <w:proofErr w:type="spellEnd"/>
-            <w:r>
-              <w:rPr>
-                <w:rFonts w:ascii="Times New Roman" w:eastAsia="Times New Roman" w:hAnsi="Times New Roman" w:cs="Times New Roman"/>
-                <w:sz w:val="28"/>
-                <w:szCs w:val="28"/>
-              </w:rPr>
-              <w:t>s</w:t>
-            </w:r>
-            <w:r>
-              <w:rPr>
-                <w:rFonts w:ascii="Times New Roman" w:eastAsia="Times New Roman" w:hAnsi="Times New Roman" w:cs="Times New Roman"/>
-                <w:sz w:val="28"/>
-                <w:szCs w:val="28"/>
-                <w:lang w:val="uk-UA"/>
-              </w:rPr>
-              <w:t xml:space="preserve"> </w:t>
-            </w:r>
-            <w:proofErr w:type="spellStart"/>
-            <w:r>
-              <w:rPr>
-                <w:rFonts w:ascii="Times New Roman" w:eastAsia="Times New Roman" w:hAnsi="Times New Roman" w:cs="Times New Roman"/>
-                <w:sz w:val="28"/>
-                <w:szCs w:val="28"/>
-                <w:lang w:val="uk-UA"/>
-              </w:rPr>
-              <w:t>new</w:t>
-            </w:r>
-            <w:proofErr w:type="spellEnd"/>
-            <w:r>
-              <w:rPr>
-                <w:rFonts w:ascii="Times New Roman" w:eastAsia="Times New Roman" w:hAnsi="Times New Roman" w:cs="Times New Roman"/>
-                <w:sz w:val="28"/>
-                <w:szCs w:val="28"/>
-                <w:lang w:val="uk-UA"/>
-              </w:rPr>
-              <w:t xml:space="preserve"> </w:t>
-            </w:r>
-            <w:r>
-              <w:rPr>
-                <w:rFonts w:ascii="Times New Roman" w:eastAsia="Times New Roman" w:hAnsi="Times New Roman" w:cs="Times New Roman"/>
-                <w:sz w:val="28"/>
-                <w:szCs w:val="28"/>
-              </w:rPr>
-              <w:t>authors</w:t>
-            </w:r>
-            <w:r>
-              <w:rPr>
-                <w:rFonts w:ascii="Times New Roman" w:eastAsia="Times New Roman" w:hAnsi="Times New Roman" w:cs="Times New Roman"/>
-                <w:sz w:val="28"/>
-                <w:szCs w:val="28"/>
-                <w:lang w:val="uk-UA"/>
-              </w:rPr>
-              <w:t xml:space="preserve"> </w:t>
-            </w:r>
-            <w:proofErr w:type="spellStart"/>
-            <w:r>
-              <w:rPr>
-                <w:rFonts w:ascii="Times New Roman" w:eastAsia="Times New Roman" w:hAnsi="Times New Roman" w:cs="Times New Roman"/>
-                <w:sz w:val="28"/>
-                <w:szCs w:val="28"/>
-                <w:lang w:val="uk-UA"/>
-              </w:rPr>
-              <w:t>adding</w:t>
-            </w:r>
-            <w:proofErr w:type="spellEnd"/>
-            <w:r>
-              <w:rPr>
-                <w:rFonts w:ascii="Times New Roman" w:eastAsia="Times New Roman" w:hAnsi="Times New Roman" w:cs="Times New Roman"/>
-                <w:sz w:val="28"/>
-                <w:szCs w:val="28"/>
-                <w:lang w:val="uk-UA"/>
-              </w:rPr>
-              <w:t xml:space="preserve"> </w:t>
-            </w:r>
-            <w:proofErr w:type="spellStart"/>
-            <w:r>
-              <w:rPr>
-                <w:rFonts w:ascii="Times New Roman" w:eastAsia="Times New Roman" w:hAnsi="Times New Roman" w:cs="Times New Roman"/>
-                <w:sz w:val="28"/>
-                <w:szCs w:val="28"/>
-                <w:lang w:val="uk-UA"/>
-              </w:rPr>
-              <w:t>general</w:t>
-            </w:r>
-            <w:proofErr w:type="spellEnd"/>
-            <w:r>
-              <w:rPr>
-                <w:rFonts w:ascii="Times New Roman" w:eastAsia="Times New Roman" w:hAnsi="Times New Roman" w:cs="Times New Roman"/>
-                <w:sz w:val="28"/>
-                <w:szCs w:val="28"/>
-                <w:lang w:val="uk-UA"/>
-              </w:rPr>
-              <w:t xml:space="preserve"> </w:t>
-            </w:r>
-            <w:proofErr w:type="spellStart"/>
-            <w:r>
-              <w:rPr>
-                <w:rFonts w:ascii="Times New Roman" w:eastAsia="Times New Roman" w:hAnsi="Times New Roman" w:cs="Times New Roman"/>
-                <w:sz w:val="28"/>
-                <w:szCs w:val="28"/>
-                <w:lang w:val="uk-UA"/>
-              </w:rPr>
-              <w:t>information</w:t>
-            </w:r>
-            <w:proofErr w:type="spellEnd"/>
-            <w:r>
-              <w:rPr>
-                <w:rFonts w:ascii="Times New Roman" w:eastAsia="Times New Roman" w:hAnsi="Times New Roman" w:cs="Times New Roman"/>
-                <w:sz w:val="28"/>
-                <w:szCs w:val="28"/>
-                <w:lang w:val="uk-UA"/>
-              </w:rPr>
-              <w:t xml:space="preserve"> (</w:t>
-            </w:r>
-            <w:proofErr w:type="spellStart"/>
-            <w:r>
-              <w:rPr>
-                <w:rFonts w:ascii="Times New Roman" w:eastAsia="Times New Roman" w:hAnsi="Times New Roman" w:cs="Times New Roman"/>
-                <w:sz w:val="28"/>
-                <w:szCs w:val="28"/>
-                <w:lang w:val="uk-UA"/>
-              </w:rPr>
-              <w:t>title</w:t>
-            </w:r>
-            <w:proofErr w:type="spellEnd"/>
-            <w:r>
-              <w:rPr>
-                <w:rFonts w:ascii="Times New Roman" w:eastAsia="Times New Roman" w:hAnsi="Times New Roman" w:cs="Times New Roman"/>
-                <w:sz w:val="28"/>
-                <w:szCs w:val="28"/>
-                <w:lang w:val="uk-UA"/>
-              </w:rPr>
-              <w:t xml:space="preserve">, </w:t>
-            </w:r>
-            <w:proofErr w:type="spellStart"/>
-            <w:r>
-              <w:rPr>
-                <w:rFonts w:ascii="Times New Roman" w:eastAsia="Times New Roman" w:hAnsi="Times New Roman" w:cs="Times New Roman"/>
-                <w:sz w:val="28"/>
-                <w:szCs w:val="28"/>
-                <w:lang w:val="uk-UA"/>
-              </w:rPr>
-              <w:t>description</w:t>
-            </w:r>
-            <w:proofErr w:type="spellEnd"/>
-            <w:r>
-              <w:rPr>
-                <w:rFonts w:ascii="Times New Roman" w:eastAsia="Times New Roman" w:hAnsi="Times New Roman" w:cs="Times New Roman"/>
-                <w:sz w:val="28"/>
-                <w:szCs w:val="28"/>
-                <w:lang w:val="uk-UA"/>
-              </w:rPr>
-              <w:t xml:space="preserve"> </w:t>
-            </w:r>
-            <w:proofErr w:type="spellStart"/>
-            <w:r>
-              <w:rPr>
-                <w:rFonts w:ascii="Times New Roman" w:eastAsia="Times New Roman" w:hAnsi="Times New Roman" w:cs="Times New Roman"/>
-                <w:sz w:val="28"/>
-                <w:szCs w:val="28"/>
-                <w:lang w:val="uk-UA"/>
-              </w:rPr>
-              <w:t>etc</w:t>
-            </w:r>
-            <w:proofErr w:type="spellEnd"/>
-            <w:r>
-              <w:rPr>
-                <w:rFonts w:ascii="Times New Roman" w:eastAsia="Times New Roman" w:hAnsi="Times New Roman" w:cs="Times New Roman"/>
-                <w:sz w:val="28"/>
-                <w:szCs w:val="28"/>
-                <w:lang w:val="uk-UA"/>
-              </w:rPr>
-              <w:t>.), picture.</w:t>
-            </w:r>
-          </w:p>
-        </w:tc>
-        <w:tc>
-          <w:tcPr>
-            <w:tcW w:w="2700" w:type="dxa"/>
-          </w:tcPr>
-          <w:p>
-            <w:pPr>
-              <w:jc w:val="both"/>
-              <w:rPr>
-                <w:rFonts w:ascii="Times New Roman" w:eastAsia="Times New Roman" w:hAnsi="Times New Roman" w:cs="Times New Roman"/>
-                <w:sz w:val="28"/>
-                <w:szCs w:val="28"/>
-              </w:rPr>
-            </w:pPr>
-            <w:r>
-              <w:rPr>
-                <w:rFonts w:ascii="Times New Roman" w:eastAsia="Times New Roman" w:hAnsi="Times New Roman" w:cs="Times New Roman"/>
-                <w:sz w:val="28"/>
-                <w:szCs w:val="28"/>
-              </w:rPr>
-              <w:t>Add(</w:t>
-            </w:r>
-            <w:proofErr w:type="spellStart"/>
+            <w:proofErr w:type="gramEnd"/>
             <w:r>
               <w:rPr>
                 <w:rFonts w:ascii="Times New Roman" w:eastAsia="Times New Roman" w:hAnsi="Times New Roman" w:cs="Times New Roman"/>
@@ -3240,274 +2282,92 @@
               </w:rPr>
               <w:t>D</w:t>
             </w:r>
+            <w:r>
+              <w:rPr>
+                <w:rFonts w:ascii="Times New Roman" w:eastAsia="Times New Roman" w:hAnsi="Times New Roman" w:cs="Times New Roman"/>
+                <w:sz w:val="28"/>
+                <w:szCs w:val="28"/>
+                <w:lang w:val="uk-UA"/>
+              </w:rPr>
+              <w:t>elete</w:t>
+            </w:r>
+            <w:r>
+              <w:rPr>
+                <w:rFonts w:ascii="Times New Roman" w:eastAsia="Times New Roman" w:hAnsi="Times New Roman" w:cs="Times New Roman"/>
+                <w:sz w:val="28"/>
+                <w:szCs w:val="28"/>
+              </w:rPr>
+              <w:t>s</w:t>
+            </w:r>
+            <w:r>
+              <w:rPr>
+                <w:rFonts w:ascii="Times New Roman" w:eastAsia="Times New Roman" w:hAnsi="Times New Roman" w:cs="Times New Roman"/>
+                <w:sz w:val="28"/>
+                <w:szCs w:val="28"/>
+                <w:lang w:val="uk-UA"/>
+              </w:rPr>
+              <w:t xml:space="preserve"> all information available about </w:t>
+            </w:r>
+            <w:r>
+              <w:rPr>
+                <w:rFonts w:ascii="Times New Roman" w:eastAsia="Times New Roman" w:hAnsi="Times New Roman" w:cs="Times New Roman"/>
+                <w:sz w:val="28"/>
+                <w:szCs w:val="28"/>
+              </w:rPr>
+              <w:t>author</w:t>
+            </w:r>
+            <w:r>
+              <w:rPr>
+                <w:rFonts w:ascii="Times New Roman" w:eastAsia="Times New Roman" w:hAnsi="Times New Roman" w:cs="Times New Roman"/>
+                <w:sz w:val="28"/>
+                <w:szCs w:val="28"/>
+                <w:lang w:val="uk-UA"/>
+              </w:rPr>
+              <w:t>. This action ca</w:t>
+            </w:r>
+            <w:r>
+              <w:rPr>
+                <w:rFonts w:ascii="Times New Roman" w:eastAsia="Times New Roman" w:hAnsi="Times New Roman" w:cs="Times New Roman"/>
+                <w:sz w:val="28"/>
+                <w:szCs w:val="28"/>
+              </w:rPr>
+              <w:t>n</w:t>
+            </w:r>
+            <w:r>
+              <w:rPr>
+                <w:rFonts w:ascii="Times New Roman" w:eastAsia="Times New Roman" w:hAnsi="Times New Roman" w:cs="Times New Roman"/>
+                <w:sz w:val="28"/>
+                <w:szCs w:val="28"/>
+                <w:lang w:val="uk-UA"/>
+              </w:rPr>
+              <w:t>not be undone.</w:t>
+            </w:r>
+          </w:p>
+        </w:tc>
+        <w:tc>
+          <w:tcPr>
+            <w:tcW w:w="2700" w:type="dxa"/>
+          </w:tcPr>
+          <w:p>
+            <w:pPr>
+              <w:jc w:val="both"/>
+              <w:rPr>
+                <w:rFonts w:ascii="Times New Roman" w:eastAsia="Times New Roman" w:hAnsi="Times New Roman" w:cs="Times New Roman"/>
+                <w:sz w:val="28"/>
+                <w:szCs w:val="28"/>
+              </w:rPr>
+            </w:pPr>
+            <w:proofErr w:type="gramStart"/>
+            <w:r>
+              <w:rPr>
+                <w:rFonts w:ascii="Times New Roman" w:eastAsia="Times New Roman" w:hAnsi="Times New Roman" w:cs="Times New Roman"/>
+                <w:sz w:val="28"/>
+                <w:szCs w:val="28"/>
+              </w:rPr>
+              <w:t>Delete(</w:t>
+            </w:r>
             <w:proofErr w:type="spellStart"/>
-            <w:r>
-              <w:rPr>
-                <w:rFonts w:ascii="Times New Roman" w:eastAsia="Times New Roman" w:hAnsi="Times New Roman" w:cs="Times New Roman"/>
-                <w:sz w:val="28"/>
-                <w:szCs w:val="28"/>
-                <w:lang w:val="uk-UA"/>
-              </w:rPr>
-              <w:t>elete</w:t>
-            </w:r>
-            <w:proofErr w:type="spellEnd"/>
-            <w:r>
-              <w:rPr>
-                <w:rFonts w:ascii="Times New Roman" w:eastAsia="Times New Roman" w:hAnsi="Times New Roman" w:cs="Times New Roman"/>
-                <w:sz w:val="28"/>
-                <w:szCs w:val="28"/>
-              </w:rPr>
-              <w:t>s</w:t>
-            </w:r>
-            <w:r>
-              <w:rPr>
-                <w:rFonts w:ascii="Times New Roman" w:eastAsia="Times New Roman" w:hAnsi="Times New Roman" w:cs="Times New Roman"/>
-                <w:sz w:val="28"/>
-                <w:szCs w:val="28"/>
-                <w:lang w:val="uk-UA"/>
-              </w:rPr>
-              <w:t xml:space="preserve"> </w:t>
-            </w:r>
-            <w:proofErr w:type="spellStart"/>
-            <w:r>
-              <w:rPr>
-                <w:rFonts w:ascii="Times New Roman" w:eastAsia="Times New Roman" w:hAnsi="Times New Roman" w:cs="Times New Roman"/>
-                <w:sz w:val="28"/>
-                <w:szCs w:val="28"/>
-                <w:lang w:val="uk-UA"/>
-              </w:rPr>
-              <w:t>all</w:t>
-            </w:r>
-            <w:proofErr w:type="spellEnd"/>
-            <w:r>
-              <w:rPr>
-                <w:rFonts w:ascii="Times New Roman" w:eastAsia="Times New Roman" w:hAnsi="Times New Roman" w:cs="Times New Roman"/>
-                <w:sz w:val="28"/>
-                <w:szCs w:val="28"/>
-                <w:lang w:val="uk-UA"/>
-              </w:rPr>
-              <w:t xml:space="preserve"> </w:t>
-            </w:r>
-            <w:proofErr w:type="spellStart"/>
-            <w:r>
-              <w:rPr>
-                <w:rFonts w:ascii="Times New Roman" w:eastAsia="Times New Roman" w:hAnsi="Times New Roman" w:cs="Times New Roman"/>
-                <w:sz w:val="28"/>
-                <w:szCs w:val="28"/>
-                <w:lang w:val="uk-UA"/>
-              </w:rPr>
-              <w:t>information</w:t>
-            </w:r>
-            <w:proofErr w:type="spellEnd"/>
-            <w:r>
-              <w:rPr>
-                <w:rFonts w:ascii="Times New Roman" w:eastAsia="Times New Roman" w:hAnsi="Times New Roman" w:cs="Times New Roman"/>
-                <w:sz w:val="28"/>
-                <w:szCs w:val="28"/>
-                <w:lang w:val="uk-UA"/>
-              </w:rPr>
-              <w:t xml:space="preserve"> </w:t>
-            </w:r>
-            <w:proofErr w:type="spellStart"/>
-            <w:r>
-              <w:rPr>
-                <w:rFonts w:ascii="Times New Roman" w:eastAsia="Times New Roman" w:hAnsi="Times New Roman" w:cs="Times New Roman"/>
-                <w:sz w:val="28"/>
-                <w:szCs w:val="28"/>
-                <w:lang w:val="uk-UA"/>
-              </w:rPr>
-              <w:t>available</w:t>
-            </w:r>
-            <w:proofErr w:type="spellEnd"/>
-            <w:r>
-              <w:rPr>
-                <w:rFonts w:ascii="Times New Roman" w:eastAsia="Times New Roman" w:hAnsi="Times New Roman" w:cs="Times New Roman"/>
-                <w:sz w:val="28"/>
-                <w:szCs w:val="28"/>
-                <w:lang w:val="uk-UA"/>
-              </w:rPr>
-              <w:t xml:space="preserve"> </w:t>
-            </w:r>
-            <w:proofErr w:type="spellStart"/>
-            <w:r>
-              <w:rPr>
-                <w:rFonts w:ascii="Times New Roman" w:eastAsia="Times New Roman" w:hAnsi="Times New Roman" w:cs="Times New Roman"/>
-                <w:sz w:val="28"/>
-                <w:szCs w:val="28"/>
-                <w:lang w:val="uk-UA"/>
-              </w:rPr>
-              <w:t>about</w:t>
-            </w:r>
-            <w:proofErr w:type="spellEnd"/>
-            <w:r>
-              <w:rPr>
-                <w:rFonts w:ascii="Times New Roman" w:eastAsia="Times New Roman" w:hAnsi="Times New Roman" w:cs="Times New Roman"/>
-                <w:sz w:val="28"/>
-                <w:szCs w:val="28"/>
-                <w:lang w:val="uk-UA"/>
-              </w:rPr>
-              <w:t xml:space="preserve"> </w:t>
-            </w:r>
-            <w:r>
-              <w:rPr>
-                <w:rFonts w:ascii="Times New Roman" w:eastAsia="Times New Roman" w:hAnsi="Times New Roman" w:cs="Times New Roman"/>
-                <w:sz w:val="28"/>
-                <w:szCs w:val="28"/>
-              </w:rPr>
-              <w:t>author</w:t>
-            </w:r>
-            <w:r>
-              <w:rPr>
-                <w:rFonts w:ascii="Times New Roman" w:eastAsia="Times New Roman" w:hAnsi="Times New Roman" w:cs="Times New Roman"/>
-                <w:sz w:val="28"/>
-                <w:szCs w:val="28"/>
-                <w:lang w:val="uk-UA"/>
-              </w:rPr>
-              <w:t xml:space="preserve">. </w:t>
-            </w:r>
-            <w:proofErr w:type="spellStart"/>
-            <w:r>
-              <w:rPr>
-                <w:rFonts w:ascii="Times New Roman" w:eastAsia="Times New Roman" w:hAnsi="Times New Roman" w:cs="Times New Roman"/>
-                <w:sz w:val="28"/>
-                <w:szCs w:val="28"/>
-                <w:lang w:val="uk-UA"/>
-              </w:rPr>
-              <w:t>This</w:t>
-            </w:r>
-            <w:proofErr w:type="spellEnd"/>
-            <w:r>
-              <w:rPr>
-                <w:rFonts w:ascii="Times New Roman" w:eastAsia="Times New Roman" w:hAnsi="Times New Roman" w:cs="Times New Roman"/>
-                <w:sz w:val="28"/>
-                <w:szCs w:val="28"/>
-                <w:lang w:val="uk-UA"/>
-              </w:rPr>
-              <w:t xml:space="preserve"> </w:t>
-            </w:r>
-            <w:proofErr w:type="spellStart"/>
-            <w:r>
-              <w:rPr>
-                <w:rFonts w:ascii="Times New Roman" w:eastAsia="Times New Roman" w:hAnsi="Times New Roman" w:cs="Times New Roman"/>
-                <w:sz w:val="28"/>
-                <w:szCs w:val="28"/>
-                <w:lang w:val="uk-UA"/>
-              </w:rPr>
-              <w:t>action</w:t>
-            </w:r>
-            <w:proofErr w:type="spellEnd"/>
-            <w:r>
-              <w:rPr>
-                <w:rFonts w:ascii="Times New Roman" w:eastAsia="Times New Roman" w:hAnsi="Times New Roman" w:cs="Times New Roman"/>
-                <w:sz w:val="28"/>
-                <w:szCs w:val="28"/>
-                <w:lang w:val="uk-UA"/>
-              </w:rPr>
-              <w:t xml:space="preserve"> </w:t>
-            </w:r>
-            <w:proofErr w:type="spellStart"/>
-            <w:r>
-              <w:rPr>
-                <w:rFonts w:ascii="Times New Roman" w:eastAsia="Times New Roman" w:hAnsi="Times New Roman" w:cs="Times New Roman"/>
-                <w:sz w:val="28"/>
-                <w:szCs w:val="28"/>
-                <w:lang w:val="uk-UA"/>
-              </w:rPr>
-              <w:t>ca</w:t>
-            </w:r>
-            <w:proofErr w:type="spellEnd"/>
-            <w:r>
-              <w:rPr>
-                <w:rFonts w:ascii="Times New Roman" w:eastAsia="Times New Roman" w:hAnsi="Times New Roman" w:cs="Times New Roman"/>
-                <w:sz w:val="28"/>
-                <w:szCs w:val="28"/>
-              </w:rPr>
-              <w:t>n</w:t>
-            </w:r>
-            <w:proofErr w:type="spellStart"/>
-            <w:r>
-              <w:rPr>
-                <w:rFonts w:ascii="Times New Roman" w:eastAsia="Times New Roman" w:hAnsi="Times New Roman" w:cs="Times New Roman"/>
-                <w:sz w:val="28"/>
-                <w:szCs w:val="28"/>
-                <w:lang w:val="uk-UA"/>
-              </w:rPr>
-              <w:t>not</w:t>
-            </w:r>
-            <w:proofErr w:type="spellEnd"/>
-            <w:r>
-              <w:rPr>
-                <w:rFonts w:ascii="Times New Roman" w:eastAsia="Times New Roman" w:hAnsi="Times New Roman" w:cs="Times New Roman"/>
-                <w:sz w:val="28"/>
-                <w:szCs w:val="28"/>
-                <w:lang w:val="uk-UA"/>
-              </w:rPr>
-              <w:t xml:space="preserve"> </w:t>
-            </w:r>
-            <w:proofErr w:type="spellStart"/>
-            <w:r>
-              <w:rPr>
-                <w:rFonts w:ascii="Times New Roman" w:eastAsia="Times New Roman" w:hAnsi="Times New Roman" w:cs="Times New Roman"/>
-                <w:sz w:val="28"/>
-                <w:szCs w:val="28"/>
-                <w:lang w:val="uk-UA"/>
-              </w:rPr>
-              <w:t>be</w:t>
-            </w:r>
-            <w:proofErr w:type="spellEnd"/>
-            <w:r>
-              <w:rPr>
-                <w:rFonts w:ascii="Times New Roman" w:eastAsia="Times New Roman" w:hAnsi="Times New Roman" w:cs="Times New Roman"/>
-                <w:sz w:val="28"/>
-                <w:szCs w:val="28"/>
-                <w:lang w:val="uk-UA"/>
-              </w:rPr>
-              <w:t xml:space="preserve"> </w:t>
-            </w:r>
-            <w:proofErr w:type="spellStart"/>
-            <w:r>
-              <w:rPr>
-                <w:rFonts w:ascii="Times New Roman" w:eastAsia="Times New Roman" w:hAnsi="Times New Roman" w:cs="Times New Roman"/>
-                <w:sz w:val="28"/>
-                <w:szCs w:val="28"/>
-                <w:lang w:val="uk-UA"/>
-              </w:rPr>
-              <w:t>undone</w:t>
-            </w:r>
-            <w:proofErr w:type="spellEnd"/>
-            <w:r>
-              <w:rPr>
-                <w:rFonts w:ascii="Times New Roman" w:eastAsia="Times New Roman" w:hAnsi="Times New Roman" w:cs="Times New Roman"/>
-                <w:sz w:val="28"/>
-                <w:szCs w:val="28"/>
-                <w:lang w:val="uk-UA"/>
-              </w:rPr>
-              <w:t>.</w:t>
-            </w:r>
-          </w:p>
-        </w:tc>
-        <w:tc>
-          <w:tcPr>
-            <w:tcW w:w="2700" w:type="dxa"/>
-          </w:tcPr>
-          <w:p>
-            <w:pPr>
-              <w:jc w:val="both"/>
-              <w:rPr>
-                <w:rFonts w:ascii="Times New Roman" w:eastAsia="Times New Roman" w:hAnsi="Times New Roman" w:cs="Times New Roman"/>
-                <w:sz w:val="28"/>
-                <w:szCs w:val="28"/>
-              </w:rPr>
-            </w:pPr>
-            <w:r>
-              <w:rPr>
-                <w:rFonts w:ascii="Times New Roman" w:eastAsia="Times New Roman" w:hAnsi="Times New Roman" w:cs="Times New Roman"/>
-                <w:sz w:val="28"/>
-                <w:szCs w:val="28"/>
-              </w:rPr>
-              <w:t>Delete(</w:t>
-            </w:r>
-            <w:proofErr w:type="spellStart"/>
+            <w:proofErr w:type="gramEnd"/>
             <w:r>
               <w:rPr>
                 <w:rFonts w:ascii="Times New Roman" w:eastAsia="Times New Roman" w:hAnsi="Times New Roman" w:cs="Times New Roman"/>
@@ -3649,129 +2509,51 @@
                 <w:szCs w:val="28"/>
                 <w:lang w:val="uk-UA"/>
               </w:rPr>
-              <w:t xml:space="preserve"> </w:t>
+              <w:t xml:space="preserve"> all information available about </w:t>
+            </w:r>
+            <w:r>
+              <w:rPr>
+                <w:rFonts w:ascii="Times New Roman" w:eastAsia="Times New Roman" w:hAnsi="Times New Roman" w:cs="Times New Roman"/>
+                <w:sz w:val="28"/>
+                <w:szCs w:val="28"/>
+              </w:rPr>
+              <w:t>author</w:t>
+            </w:r>
+            <w:r>
+              <w:rPr>
+                <w:rFonts w:ascii="Times New Roman" w:eastAsia="Times New Roman" w:hAnsi="Times New Roman" w:cs="Times New Roman"/>
+                <w:sz w:val="28"/>
+                <w:szCs w:val="28"/>
+                <w:lang w:val="uk-UA"/>
+              </w:rPr>
+              <w:t>.</w:t>
+            </w:r>
+          </w:p>
+        </w:tc>
+        <w:tc>
+          <w:tcPr>
+            <w:tcW w:w="2700" w:type="dxa"/>
+          </w:tcPr>
+          <w:p>
+            <w:pPr>
+              <w:jc w:val="both"/>
+              <w:rPr>
+                <w:rFonts w:ascii="Times New Roman" w:eastAsia="Times New Roman" w:hAnsi="Times New Roman" w:cs="Times New Roman"/>
+                <w:sz w:val="28"/>
+                <w:szCs w:val="28"/>
+              </w:rPr>
+            </w:pPr>
+            <w:proofErr w:type="gramStart"/>
+            <w:r>
+              <w:rPr>
+                <w:rFonts w:ascii="Times New Roman" w:eastAsia="Times New Roman" w:hAnsi="Times New Roman" w:cs="Times New Roman"/>
+                <w:sz w:val="28"/>
+                <w:szCs w:val="28"/>
+              </w:rPr>
+              <w:t>Search(</w:t>
             </w:r>
             <w:proofErr w:type="spellStart"/>
-            <w:r>
-              <w:rPr>
-                <w:rFonts w:ascii="Times New Roman" w:eastAsia="Times New Roman" w:hAnsi="Times New Roman" w:cs="Times New Roman"/>
-                <w:sz w:val="28"/>
-                <w:szCs w:val="28"/>
-                <w:lang w:val="uk-UA"/>
-              </w:rPr>
-              <w:t>all</w:t>
-            </w:r>
-            <w:proofErr w:type="spellEnd"/>
-            <w:r>
-              <w:rPr>
-                <w:rFonts w:ascii="Times New Roman" w:eastAsia="Times New Roman" w:hAnsi="Times New Roman" w:cs="Times New Roman"/>
-                <w:sz w:val="28"/>
-                <w:szCs w:val="28"/>
-                <w:lang w:val="uk-UA"/>
-              </w:rPr>
-              <w:t xml:space="preserve"> </w:t>
-            </w:r>
-            <w:proofErr w:type="spellStart"/>
-            <w:r>
-              <w:rPr>
-                <w:rFonts w:ascii="Times New Roman" w:eastAsia="Times New Roman" w:hAnsi="Times New Roman" w:cs="Times New Roman"/>
-                <w:sz w:val="28"/>
-                <w:szCs w:val="28"/>
-                <w:lang w:val="uk-UA"/>
-              </w:rPr>
-              <w:t>information</w:t>
-            </w:r>
-            <w:proofErr w:type="spellEnd"/>
-            <w:r>
-              <w:rPr>
-                <w:rFonts w:ascii="Times New Roman" w:eastAsia="Times New Roman" w:hAnsi="Times New Roman" w:cs="Times New Roman"/>
-                <w:sz w:val="28"/>
-                <w:szCs w:val="28"/>
-                <w:lang w:val="uk-UA"/>
-              </w:rPr>
-              <w:t xml:space="preserve"> </w:t>
-            </w:r>
-            <w:proofErr w:type="spellStart"/>
-            <w:r>
-              <w:rPr>
-                <w:rFonts w:ascii="Times New Roman" w:eastAsia="Times New Roman" w:hAnsi="Times New Roman" w:cs="Times New Roman"/>
-                <w:sz w:val="28"/>
-                <w:szCs w:val="28"/>
-                <w:lang w:val="uk-UA"/>
-              </w:rPr>
-              <w:t>available</w:t>
-            </w:r>
-            <w:proofErr w:type="spellEnd"/>
-            <w:r>
-              <w:rPr>
-                <w:rFonts w:ascii="Times New Roman" w:eastAsia="Times New Roman" w:hAnsi="Times New Roman" w:cs="Times New Roman"/>
-                <w:sz w:val="28"/>
-                <w:szCs w:val="28"/>
-                <w:lang w:val="uk-UA"/>
-              </w:rPr>
-              <w:t xml:space="preserve"> </w:t>
-            </w:r>
-            <w:proofErr w:type="spellStart"/>
-            <w:r>
-              <w:rPr>
-                <w:rFonts w:ascii="Times New Roman" w:eastAsia="Times New Roman" w:hAnsi="Times New Roman" w:cs="Times New Roman"/>
-                <w:sz w:val="28"/>
-                <w:szCs w:val="28"/>
-                <w:lang w:val="uk-UA"/>
-              </w:rPr>
-              <w:t>about</w:t>
-            </w:r>
-            <w:proofErr w:type="spellEnd"/>
-            <w:r>
-              <w:rPr>
-                <w:rFonts w:ascii="Times New Roman" w:eastAsia="Times New Roman" w:hAnsi="Times New Roman" w:cs="Times New Roman"/>
-                <w:sz w:val="28"/>
-                <w:szCs w:val="28"/>
-                <w:lang w:val="uk-UA"/>
-              </w:rPr>
-              <w:t xml:space="preserve"> </w:t>
-            </w:r>
-            <w:r>
-              <w:rPr>
-                <w:rFonts w:ascii="Times New Roman" w:eastAsia="Times New Roman" w:hAnsi="Times New Roman" w:cs="Times New Roman"/>
-                <w:sz w:val="28"/>
-                <w:szCs w:val="28"/>
-              </w:rPr>
-              <w:t>author</w:t>
-            </w:r>
-            <w:r>
-              <w:rPr>
-                <w:rFonts w:ascii="Times New Roman" w:eastAsia="Times New Roman" w:hAnsi="Times New Roman" w:cs="Times New Roman"/>
-                <w:sz w:val="28"/>
-                <w:szCs w:val="28"/>
-                <w:lang w:val="uk-UA"/>
-              </w:rPr>
-              <w:t>.</w:t>
-            </w:r>
-          </w:p>
-        </w:tc>
-        <w:tc>
-          <w:tcPr>
-            <w:tcW w:w="2700" w:type="dxa"/>
-          </w:tcPr>
-          <w:p>
-            <w:pPr>
-              <w:jc w:val="both"/>
-              <w:rPr>
-                <w:rFonts w:ascii="Times New Roman" w:eastAsia="Times New Roman" w:hAnsi="Times New Roman" w:cs="Times New Roman"/>
-                <w:sz w:val="28"/>
-                <w:szCs w:val="28"/>
-              </w:rPr>
-            </w:pPr>
-            <w:r>
-              <w:rPr>
-                <w:rFonts w:ascii="Times New Roman" w:eastAsia="Times New Roman" w:hAnsi="Times New Roman" w:cs="Times New Roman"/>
-                <w:sz w:val="28"/>
-                <w:szCs w:val="28"/>
-              </w:rPr>
-              <w:t>Search(</w:t>
-            </w:r>
-            <w:proofErr w:type="spellStart"/>
+            <w:proofErr w:type="gramEnd"/>
             <w:r>
               <w:rPr>
                 <w:rFonts w:ascii="Times New Roman" w:eastAsia="Times New Roman" w:hAnsi="Times New Roman" w:cs="Times New Roman"/>
@@ -4345,6 +3127,7 @@
                 <w:szCs w:val="28"/>
               </w:rPr>
             </w:pPr>
+            <w:proofErr w:type="gramStart"/>
             <w:r>
               <w:rPr>
                 <w:rFonts w:ascii="Times New Roman" w:eastAsia="Times New Roman" w:hAnsi="Times New Roman" w:cs="Times New Roman"/>
@@ -4354,6 +3137,7 @@
               <w:t>Add(</w:t>
             </w:r>
             <w:proofErr w:type="spellStart"/>
+            <w:proofErr w:type="gramEnd"/>
             <w:r>
               <w:rPr>
                 <w:rFonts w:ascii="Times New Roman" w:eastAsia="Times New Roman" w:hAnsi="Times New Roman" w:cs="Times New Roman"/>
@@ -4504,6 +3288,7 @@
                 <w:szCs w:val="28"/>
               </w:rPr>
             </w:pPr>
+            <w:proofErr w:type="gramStart"/>
             <w:r>
               <w:rPr>
                 <w:rFonts w:ascii="Times New Roman" w:eastAsia="Times New Roman" w:hAnsi="Times New Roman" w:cs="Times New Roman"/>
@@ -4513,6 +3298,7 @@
               <w:t>Delete(</w:t>
             </w:r>
             <w:proofErr w:type="spellStart"/>
+            <w:proofErr w:type="gramEnd"/>
             <w:r>
               <w:rPr>
                 <w:rFonts w:ascii="Times New Roman" w:eastAsia="Times New Roman" w:hAnsi="Times New Roman" w:cs="Times New Roman"/>
@@ -4664,6 +3450,7 @@
               </w:rPr>
             </w:pPr>
             <w:proofErr w:type="spellStart"/>
+            <w:proofErr w:type="gramStart"/>
             <w:r>
               <w:rPr>
                 <w:rFonts w:ascii="Times New Roman" w:eastAsia="Times New Roman" w:hAnsi="Times New Roman" w:cs="Times New Roman"/>
@@ -4682,6 +3469,7 @@
               <w:t>(</w:t>
             </w:r>
             <w:proofErr w:type="spellStart"/>
+            <w:proofErr w:type="gramEnd"/>
             <w:r>
               <w:rPr>
                 <w:rFonts w:ascii="Times New Roman" w:eastAsia="Times New Roman" w:hAnsi="Times New Roman" w:cs="Times New Roman"/>
@@ -5123,6 +3911,7 @@
               </w:rPr>
             </w:pPr>
             <w:proofErr w:type="spellStart"/>
+            <w:proofErr w:type="gramStart"/>
             <w:r>
               <w:rPr>
                 <w:rFonts w:ascii="Times New Roman" w:eastAsia="Times New Roman" w:hAnsi="Times New Roman" w:cs="Times New Roman"/>
@@ -5141,6 +3930,7 @@
               <w:t>(</w:t>
             </w:r>
             <w:proofErr w:type="spellStart"/>
+            <w:proofErr w:type="gramEnd"/>
             <w:r>
               <w:rPr>
                 <w:rFonts w:ascii="Times New Roman" w:eastAsia="Times New Roman" w:hAnsi="Times New Roman" w:cs="Times New Roman"/>
@@ -5300,23 +4090,15 @@
               </w:rPr>
               <w:t>(</w:t>
             </w:r>
-            <w:proofErr w:type="spellStart"/>
-            <w:r>
-              <w:rPr>
-                <w:rFonts w:ascii="Times New Roman" w:eastAsia="Times New Roman" w:hAnsi="Times New Roman" w:cs="Times New Roman"/>
-                <w:sz w:val="28"/>
-                <w:szCs w:val="28"/>
-              </w:rPr>
-              <w:t>LogOutViewModel</w:t>
-            </w:r>
-            <w:proofErr w:type="spellEnd"/>
-            <w:r>
-              <w:rPr>
-                <w:rFonts w:ascii="Times New Roman" w:eastAsia="Times New Roman" w:hAnsi="Times New Roman" w:cs="Times New Roman"/>
-                <w:sz w:val="28"/>
-                <w:szCs w:val="28"/>
-              </w:rPr>
-              <w:t xml:space="preserve"> model)</w:t>
+            <w:bookmarkStart w:id="0" w:name="_GoBack"/>
+            <w:bookmarkEnd w:id="0"/>
+            <w:r>
+              <w:rPr>
+                <w:rFonts w:ascii="Times New Roman" w:eastAsia="Times New Roman" w:hAnsi="Times New Roman" w:cs="Times New Roman"/>
+                <w:sz w:val="28"/>
+                <w:szCs w:val="28"/>
+              </w:rPr>
+              <w:t>)</w:t>
             </w:r>
           </w:p>
         </w:tc>
@@ -5473,6 +4255,7 @@
                 <w:szCs w:val="28"/>
               </w:rPr>
             </w:pPr>
+            <w:proofErr w:type="gramStart"/>
             <w:r>
               <w:rPr>
                 <w:rFonts w:ascii="Times New Roman" w:eastAsia="Times New Roman" w:hAnsi="Times New Roman" w:cs="Times New Roman"/>
@@ -5482,6 +4265,7 @@
               <w:t>Registration(</w:t>
             </w:r>
             <w:proofErr w:type="spellStart"/>
+            <w:proofErr w:type="gramEnd"/>
             <w:r>
               <w:rPr>
                 <w:rFonts w:ascii="Times New Roman" w:eastAsia="Times New Roman" w:hAnsi="Times New Roman" w:cs="Times New Roman"/>
@@ -7609,7 +6393,7 @@
       </w:pPr>
     </w:pPrDefault>
   </w:docDefaults>
-  <w:latentStyles w:defLockedState="0" w:defUIPriority="99" w:defSemiHidden="0" w:defUnhideWhenUsed="0" w:defQFormat="0" w:count="375">
+  <w:latentStyles w:defLockedState="0" w:defUIPriority="99" w:defSemiHidden="0" w:defUnhideWhenUsed="0" w:defQFormat="0" w:count="376">
     <w:lsdException w:name="Normal" w:uiPriority="0" w:qFormat="1"/>
     <w:lsdException w:name="heading 1" w:uiPriority="9" w:qFormat="1"/>
     <w:lsdException w:name="heading 2" w:semiHidden="1" w:uiPriority="9" w:unhideWhenUsed="1" w:qFormat="1"/>
@@ -7715,7 +6499,6 @@
     <w:lsdException w:name="HTML Sample" w:semiHidden="1" w:unhideWhenUsed="1"/>
     <w:lsdException w:name="HTML Typewriter" w:semiHidden="1" w:unhideWhenUsed="1"/>
     <w:lsdException w:name="HTML Variable" w:semiHidden="1" w:unhideWhenUsed="1"/>
-    <w:lsdException w:name="Normal Table" w:semiHidden="1" w:unhideWhenUsed="1"/>
     <w:lsdException w:name="annotation subject" w:semiHidden="1" w:unhideWhenUsed="1"/>
     <w:lsdException w:name="No List" w:semiHidden="1" w:unhideWhenUsed="1"/>
     <w:lsdException w:name="Outline List 1" w:semiHidden="1" w:unhideWhenUsed="1"/>
@@ -7762,10 +6545,8 @@
     <w:lsdException w:name="Table Subtle 2" w:semiHidden="1" w:unhideWhenUsed="1"/>
     <w:lsdException w:name="Table Web 1" w:semiHidden="1" w:unhideWhenUsed="1"/>
     <w:lsdException w:name="Table Web 2" w:semiHidden="1" w:unhideWhenUsed="1"/>
-    <w:lsdException w:name="Table Web 3" w:semiHidden="1" w:unhideWhenUsed="1"/>
     <w:lsdException w:name="Balloon Text" w:semiHidden="1" w:unhideWhenUsed="1"/>
     <w:lsdException w:name="Table Grid" w:uiPriority="39"/>
-    <w:lsdException w:name="Table Theme" w:semiHidden="1" w:unhideWhenUsed="1"/>
     <w:lsdException w:name="Placeholder Text" w:semiHidden="1"/>
     <w:lsdException w:name="No Spacing" w:uiPriority="1" w:qFormat="1"/>
     <w:lsdException w:name="Light Shading" w:uiPriority="60"/>
@@ -7985,6 +6766,7 @@
     <w:lsdException w:name="Smart Hyperlink" w:semiHidden="1" w:unhideWhenUsed="1"/>
     <w:lsdException w:name="Hashtag" w:semiHidden="1" w:unhideWhenUsed="1"/>
     <w:lsdException w:name="Unresolved Mention" w:semiHidden="1" w:unhideWhenUsed="1"/>
+    <w:lsdException w:name="Smart Link" w:semiHidden="1" w:unhideWhenUsed="1"/>
   </w:latentStyles>
   <w:style w:type="paragraph" w:default="1" w:styleId="Normal">
     <w:name w:val="Normal"/>

</xml_diff>